<commit_message>
Updated RF test matrices
</commit_message>
<xml_diff>
--- a/HW6_Testing/HW6_Rev2.docx
+++ b/HW6_Testing/HW6_Rev2.docx
@@ -582,8 +582,20 @@
           <w:sz w:val="28"/>
           <w:szCs w:val="36"/>
         </w:rPr>
-        <w:t>Shan Quinney</w:t>
-      </w:r>
+        <w:t xml:space="preserve">Shan </w:t>
+      </w:r>
+      <w:proofErr w:type="spellStart"/>
+      <w:r>
+        <w:rPr>
+          <w:rFonts w:ascii="Times New Roman" w:hAnsi="Times New Roman" w:cs="Times New Roman"/>
+          <w:b/>
+          <w:color w:val="262626"/>
+          <w:sz w:val="28"/>
+          <w:szCs w:val="36"/>
+        </w:rPr>
+        <w:t>Quinney</w:t>
+      </w:r>
+      <w:proofErr w:type="spellEnd"/>
     </w:p>
     <w:p>
       <w:pPr>
@@ -601,6 +613,7 @@
           <w:szCs w:val="36"/>
         </w:rPr>
       </w:pPr>
+      <w:proofErr w:type="spellStart"/>
       <w:r>
         <w:rPr>
           <w:rFonts w:ascii="Times New Roman" w:hAnsi="Times New Roman" w:cs="Times New Roman"/>
@@ -609,8 +622,31 @@
           <w:sz w:val="28"/>
           <w:szCs w:val="36"/>
         </w:rPr>
-        <w:t>Saroj Bardewa</w:t>
-      </w:r>
+        <w:t>Saroj</w:t>
+      </w:r>
+      <w:proofErr w:type="spellEnd"/>
+      <w:r>
+        <w:rPr>
+          <w:rFonts w:ascii="Times New Roman" w:hAnsi="Times New Roman" w:cs="Times New Roman"/>
+          <w:b/>
+          <w:color w:val="262626"/>
+          <w:sz w:val="28"/>
+          <w:szCs w:val="36"/>
+        </w:rPr>
+        <w:t xml:space="preserve"> </w:t>
+      </w:r>
+      <w:proofErr w:type="spellStart"/>
+      <w:r>
+        <w:rPr>
+          <w:rFonts w:ascii="Times New Roman" w:hAnsi="Times New Roman" w:cs="Times New Roman"/>
+          <w:b/>
+          <w:color w:val="262626"/>
+          <w:sz w:val="28"/>
+          <w:szCs w:val="36"/>
+        </w:rPr>
+        <w:t>Bardewa</w:t>
+      </w:r>
+      <w:proofErr w:type="spellEnd"/>
     </w:p>
     <w:p>
       <w:pPr>
@@ -4378,8 +4414,6 @@
           <w:szCs w:val="32"/>
         </w:rPr>
       </w:pPr>
-      <w:bookmarkStart w:id="0" w:name="_GoBack"/>
-      <w:bookmarkEnd w:id="0"/>
       <w:r>
         <w:rPr>
           <w:rFonts w:ascii="Times New Roman" w:hAnsi="Times New Roman" w:cs="Times New Roman"/>
@@ -4649,8 +4683,19 @@
                 <w:sz w:val="22"/>
                 <w:szCs w:val="32"/>
               </w:rPr>
-              <w:t>Shan Quinney</w:t>
-            </w:r>
+              <w:t xml:space="preserve">Shan </w:t>
+            </w:r>
+            <w:proofErr w:type="spellStart"/>
+            <w:r>
+              <w:rPr>
+                <w:rFonts w:ascii="Times New Roman" w:hAnsi="Times New Roman" w:cs="Times New Roman"/>
+                <w:color w:val="auto"/>
+                <w:sz w:val="22"/>
+                <w:szCs w:val="32"/>
+              </w:rPr>
+              <w:t>Quinney</w:t>
+            </w:r>
+            <w:proofErr w:type="spellEnd"/>
           </w:p>
         </w:tc>
       </w:tr>
@@ -4755,7 +4800,27 @@
                 <w:sz w:val="22"/>
                 <w:szCs w:val="22"/>
               </w:rPr>
-              <w:t>Shan Quinney, Jake Heath</w:t>
+              <w:t xml:space="preserve">Shan </w:t>
+            </w:r>
+            <w:proofErr w:type="spellStart"/>
+            <w:r>
+              <w:rPr>
+                <w:rFonts w:ascii="Times New Roman" w:hAnsi="Times New Roman" w:cs="Times New Roman"/>
+                <w:color w:val="auto"/>
+                <w:sz w:val="22"/>
+                <w:szCs w:val="22"/>
+              </w:rPr>
+              <w:t>Quinney</w:t>
+            </w:r>
+            <w:proofErr w:type="spellEnd"/>
+            <w:r>
+              <w:rPr>
+                <w:rFonts w:ascii="Times New Roman" w:hAnsi="Times New Roman" w:cs="Times New Roman"/>
+                <w:color w:val="auto"/>
+                <w:sz w:val="22"/>
+                <w:szCs w:val="22"/>
+              </w:rPr>
+              <w:t>, Jake Heath</w:t>
             </w:r>
           </w:p>
         </w:tc>
@@ -4847,14 +4912,34 @@
                 <w:szCs w:val="32"/>
               </w:rPr>
             </w:pPr>
+            <w:proofErr w:type="spellStart"/>
             <w:r>
               <w:rPr>
                 <w:rFonts w:ascii="Times New Roman" w:hAnsi="Times New Roman" w:cs="Times New Roman"/>
                 <w:color w:val="auto"/>
                 <w:szCs w:val="32"/>
               </w:rPr>
-              <w:t>Saroj Bardewa</w:t>
-            </w:r>
+              <w:t>Saroj</w:t>
+            </w:r>
+            <w:proofErr w:type="spellEnd"/>
+            <w:r>
+              <w:rPr>
+                <w:rFonts w:ascii="Times New Roman" w:hAnsi="Times New Roman" w:cs="Times New Roman"/>
+                <w:color w:val="auto"/>
+                <w:szCs w:val="32"/>
+              </w:rPr>
+              <w:t xml:space="preserve"> </w:t>
+            </w:r>
+            <w:proofErr w:type="spellStart"/>
+            <w:r>
+              <w:rPr>
+                <w:rFonts w:ascii="Times New Roman" w:hAnsi="Times New Roman" w:cs="Times New Roman"/>
+                <w:color w:val="auto"/>
+                <w:szCs w:val="32"/>
+              </w:rPr>
+              <w:t>Bardewa</w:t>
+            </w:r>
+            <w:proofErr w:type="spellEnd"/>
           </w:p>
         </w:tc>
       </w:tr>
@@ -4948,14 +5033,34 @@
                 <w:szCs w:val="32"/>
               </w:rPr>
             </w:pPr>
+            <w:proofErr w:type="spellStart"/>
             <w:r>
               <w:rPr>
                 <w:rFonts w:ascii="Times New Roman" w:hAnsi="Times New Roman" w:cs="Times New Roman"/>
                 <w:color w:val="auto"/>
                 <w:szCs w:val="32"/>
               </w:rPr>
-              <w:t>Saroj Bardewa</w:t>
-            </w:r>
+              <w:t>Saroj</w:t>
+            </w:r>
+            <w:proofErr w:type="spellEnd"/>
+            <w:r>
+              <w:rPr>
+                <w:rFonts w:ascii="Times New Roman" w:hAnsi="Times New Roman" w:cs="Times New Roman"/>
+                <w:color w:val="auto"/>
+                <w:szCs w:val="32"/>
+              </w:rPr>
+              <w:t xml:space="preserve"> </w:t>
+            </w:r>
+            <w:proofErr w:type="spellStart"/>
+            <w:r>
+              <w:rPr>
+                <w:rFonts w:ascii="Times New Roman" w:hAnsi="Times New Roman" w:cs="Times New Roman"/>
+                <w:color w:val="auto"/>
+                <w:szCs w:val="32"/>
+              </w:rPr>
+              <w:t>Bardewa</w:t>
+            </w:r>
+            <w:proofErr w:type="spellEnd"/>
           </w:p>
         </w:tc>
       </w:tr>
@@ -5017,8 +5122,8 @@
         </w:rPr>
         <w:t xml:space="preserve">1.1 </w:t>
       </w:r>
-      <w:bookmarkStart w:id="1" w:name="OLE_LINK1"/>
-      <w:bookmarkStart w:id="2" w:name="OLE_LINK2"/>
+      <w:bookmarkStart w:id="0" w:name="OLE_LINK1"/>
+      <w:bookmarkStart w:id="1" w:name="OLE_LINK2"/>
       <w:r>
         <w:rPr>
           <w:rFonts w:ascii="Times New Roman" w:hAnsi="Times New Roman" w:cs="Times New Roman"/>
@@ -5145,8 +5250,8 @@
         <w:t>crucial tests that are covered in detail.</w:t>
       </w:r>
     </w:p>
+    <w:bookmarkEnd w:id="0"/>
     <w:bookmarkEnd w:id="1"/>
-    <w:bookmarkEnd w:id="2"/>
     <w:p>
       <w:pPr>
         <w:pStyle w:val="Default"/>
@@ -6672,6 +6777,7 @@
           <w:szCs w:val="22"/>
         </w:rPr>
       </w:pPr>
+      <w:proofErr w:type="spellStart"/>
       <w:r>
         <w:rPr>
           <w:rFonts w:ascii="Times New Roman" w:hAnsi="Times New Roman" w:cs="Times New Roman"/>
@@ -6686,6 +6792,7 @@
         </w:rPr>
         <w:t>ultimeter</w:t>
       </w:r>
+      <w:proofErr w:type="spellEnd"/>
     </w:p>
     <w:p>
       <w:pPr>
@@ -7111,13 +7218,27 @@
         <w:rPr>
           <w:rFonts w:ascii="Times New Roman" w:hAnsi="Times New Roman" w:cs="Times New Roman"/>
         </w:rPr>
-        <w:t xml:space="preserve">If there is a USB connection on the USB port, a voltage of 4.5V </w:t>
-      </w:r>
-      <w:r>
-        <w:rPr>
-          <w:rFonts w:ascii="Times New Roman" w:hAnsi="Times New Roman" w:cs="Times New Roman"/>
-        </w:rPr>
-        <w:t xml:space="preserve"> – 5.5 V</w:t>
+        <w:t xml:space="preserve">If there is a USB connection on the USB port, a voltage of </w:t>
+      </w:r>
+      <w:proofErr w:type="gramStart"/>
+      <w:r>
+        <w:rPr>
+          <w:rFonts w:ascii="Times New Roman" w:hAnsi="Times New Roman" w:cs="Times New Roman"/>
+        </w:rPr>
+        <w:t xml:space="preserve">4.5V </w:t>
+      </w:r>
+      <w:r>
+        <w:rPr>
+          <w:rFonts w:ascii="Times New Roman" w:hAnsi="Times New Roman" w:cs="Times New Roman"/>
+        </w:rPr>
+        <w:t xml:space="preserve"> –</w:t>
+      </w:r>
+      <w:proofErr w:type="gramEnd"/>
+      <w:r>
+        <w:rPr>
+          <w:rFonts w:ascii="Times New Roman" w:hAnsi="Times New Roman" w:cs="Times New Roman"/>
+        </w:rPr>
+        <w:t xml:space="preserve"> 5.5 V</w:t>
       </w:r>
       <w:r>
         <w:rPr>
@@ -7384,13 +7505,27 @@
         <w:rPr>
           <w:rFonts w:ascii="Times New Roman" w:hAnsi="Times New Roman" w:cs="Times New Roman"/>
         </w:rPr>
-        <w:t xml:space="preserve">If there is a USB connection on the USB port, a voltage of 4.5V </w:t>
-      </w:r>
-      <w:r>
-        <w:rPr>
-          <w:rFonts w:ascii="Times New Roman" w:hAnsi="Times New Roman" w:cs="Times New Roman"/>
-        </w:rPr>
-        <w:t xml:space="preserve"> – 5.5 V</w:t>
+        <w:t xml:space="preserve">If there is a USB connection on the USB port, a voltage of </w:t>
+      </w:r>
+      <w:proofErr w:type="gramStart"/>
+      <w:r>
+        <w:rPr>
+          <w:rFonts w:ascii="Times New Roman" w:hAnsi="Times New Roman" w:cs="Times New Roman"/>
+        </w:rPr>
+        <w:t xml:space="preserve">4.5V </w:t>
+      </w:r>
+      <w:r>
+        <w:rPr>
+          <w:rFonts w:ascii="Times New Roman" w:hAnsi="Times New Roman" w:cs="Times New Roman"/>
+        </w:rPr>
+        <w:t xml:space="preserve"> –</w:t>
+      </w:r>
+      <w:proofErr w:type="gramEnd"/>
+      <w:r>
+        <w:rPr>
+          <w:rFonts w:ascii="Times New Roman" w:hAnsi="Times New Roman" w:cs="Times New Roman"/>
+        </w:rPr>
+        <w:t xml:space="preserve"> 5.5 V</w:t>
       </w:r>
       <w:r>
         <w:rPr>
@@ -7546,7 +7681,21 @@
         <w:rPr>
           <w:rFonts w:ascii="Times New Roman" w:hAnsi="Times New Roman" w:cs="Times New Roman"/>
         </w:rPr>
-        <w:t>using a multimeter.</w:t>
+        <w:t xml:space="preserve">using a </w:t>
+      </w:r>
+      <w:proofErr w:type="spellStart"/>
+      <w:r>
+        <w:rPr>
+          <w:rFonts w:ascii="Times New Roman" w:hAnsi="Times New Roman" w:cs="Times New Roman"/>
+        </w:rPr>
+        <w:t>multimeter</w:t>
+      </w:r>
+      <w:proofErr w:type="spellEnd"/>
+      <w:r>
+        <w:rPr>
+          <w:rFonts w:ascii="Times New Roman" w:hAnsi="Times New Roman" w:cs="Times New Roman"/>
+        </w:rPr>
+        <w:t>.</w:t>
       </w:r>
     </w:p>
     <w:p>
@@ -8029,12 +8178,14 @@
         </w:rPr>
         <w:t xml:space="preserve">loss at 436.5 </w:t>
       </w:r>
+      <w:proofErr w:type="spellStart"/>
       <w:r>
         <w:rPr>
           <w:rFonts w:ascii="Times New Roman" w:hAnsi="Times New Roman" w:cs="Times New Roman"/>
         </w:rPr>
         <w:t>MHz.</w:t>
       </w:r>
+      <w:proofErr w:type="spellEnd"/>
       <w:r>
         <w:rPr>
           <w:rFonts w:ascii="Times New Roman" w:hAnsi="Times New Roman" w:cs="Times New Roman"/>
@@ -8328,8 +8479,17 @@
                 <w:rFonts w:ascii="Times New Roman" w:hAnsi="Times New Roman" w:cs="Times New Roman"/>
                 <w:sz w:val="22"/>
               </w:rPr>
-              <w:t>Shan Quinney</w:t>
-            </w:r>
+              <w:t xml:space="preserve">Shan </w:t>
+            </w:r>
+            <w:proofErr w:type="spellStart"/>
+            <w:r>
+              <w:rPr>
+                <w:rFonts w:ascii="Times New Roman" w:hAnsi="Times New Roman" w:cs="Times New Roman"/>
+                <w:sz w:val="22"/>
+              </w:rPr>
+              <w:t>Quinney</w:t>
+            </w:r>
+            <w:proofErr w:type="spellEnd"/>
           </w:p>
         </w:tc>
       </w:tr>
@@ -9080,6 +9240,13 @@
                 <w:sz w:val="22"/>
               </w:rPr>
             </w:pPr>
+            <w:r>
+              <w:rPr>
+                <w:rFonts w:ascii="Times New Roman" w:hAnsi="Times New Roman" w:cs="Times New Roman"/>
+                <w:sz w:val="22"/>
+              </w:rPr>
+              <w:t>x</w:t>
+            </w:r>
           </w:p>
         </w:tc>
         <w:tc>
@@ -9126,6 +9293,13 @@
                 <w:sz w:val="22"/>
               </w:rPr>
             </w:pPr>
+            <w:r>
+              <w:rPr>
+                <w:rFonts w:ascii="Times New Roman" w:hAnsi="Times New Roman" w:cs="Times New Roman"/>
+                <w:sz w:val="22"/>
+              </w:rPr>
+              <w:t>Signal falls within passband</w:t>
+            </w:r>
           </w:p>
         </w:tc>
       </w:tr>
@@ -9185,8 +9359,17 @@
                 <w:rFonts w:ascii="Times New Roman" w:hAnsi="Times New Roman" w:cs="Times New Roman"/>
                 <w:sz w:val="16"/>
               </w:rPr>
-              <w:t xml:space="preserve"> harmonic of the frequency of interest. This should be 873 MHz.</w:t>
-            </w:r>
+              <w:t xml:space="preserve"> harmonic of the frequency of interest. This should be 873 </w:t>
+            </w:r>
+            <w:proofErr w:type="spellStart"/>
+            <w:r>
+              <w:rPr>
+                <w:rFonts w:ascii="Times New Roman" w:hAnsi="Times New Roman" w:cs="Times New Roman"/>
+                <w:sz w:val="16"/>
+              </w:rPr>
+              <w:t>MHz.</w:t>
+            </w:r>
+            <w:proofErr w:type="spellEnd"/>
           </w:p>
         </w:tc>
         <w:tc>
@@ -9224,6 +9407,13 @@
                 <w:sz w:val="22"/>
               </w:rPr>
             </w:pPr>
+            <w:r>
+              <w:rPr>
+                <w:rFonts w:ascii="Times New Roman" w:hAnsi="Times New Roman" w:cs="Times New Roman"/>
+                <w:sz w:val="22"/>
+              </w:rPr>
+              <w:t>x</w:t>
+            </w:r>
           </w:p>
         </w:tc>
         <w:tc>
@@ -9270,6 +9460,13 @@
                 <w:sz w:val="22"/>
               </w:rPr>
             </w:pPr>
+            <w:r>
+              <w:rPr>
+                <w:rFonts w:ascii="Times New Roman" w:hAnsi="Times New Roman" w:cs="Times New Roman"/>
+                <w:sz w:val="22"/>
+              </w:rPr>
+              <w:t>Second harmonic well below 40dB</w:t>
+            </w:r>
           </w:p>
         </w:tc>
       </w:tr>
@@ -9310,6 +9507,13 @@
                 <w:sz w:val="22"/>
               </w:rPr>
             </w:pPr>
+            <w:r>
+              <w:rPr>
+                <w:rFonts w:ascii="Times New Roman" w:hAnsi="Times New Roman" w:cs="Times New Roman"/>
+                <w:sz w:val="22"/>
+              </w:rPr>
+              <w:t>x</w:t>
+            </w:r>
           </w:p>
         </w:tc>
         <w:tc>
@@ -9356,6 +9560,13 @@
                 <w:sz w:val="22"/>
               </w:rPr>
             </w:pPr>
+            <w:r>
+              <w:rPr>
+                <w:rFonts w:ascii="Times New Roman" w:hAnsi="Times New Roman" w:cs="Times New Roman"/>
+                <w:sz w:val="22"/>
+              </w:rPr>
+              <w:t>Success</w:t>
+            </w:r>
           </w:p>
         </w:tc>
       </w:tr>
@@ -9399,7 +9610,21 @@
         <w:rPr>
           <w:rFonts w:ascii="Times New Roman" w:hAnsi="Times New Roman" w:cs="Times New Roman"/>
         </w:rPr>
-        <w:t xml:space="preserve">Test the antenna’s ability to transfer data over the intended RF band at a specified distance. Here, we expect to have a signal transmitted and received from both boards in the 436.5MHz range over the distance of about 5-6 meters. The antenna length will then be altered based on the strength of the signal and its ability to stay within the range of our intended frequency. Note: this is not a finite test. We are simply testing to see how well the antenna behaves basted on expected results and previous modular tests.  </w:t>
+        <w:t xml:space="preserve">Test the antenna’s ability to transfer data over the intended RF band at a specified distance. Here, we expect to have a signal transmitted and received from both boards in the 436.5MHz range over the distance of about 5-6 meters. The antenna length will then be altered based on the strength of the signal and its ability to stay within the range of our intended frequency. Note: this is not a finite test. We are </w:t>
+      </w:r>
+      <w:bookmarkStart w:id="2" w:name="_GoBack"/>
+      <w:r>
+        <w:rPr>
+          <w:rFonts w:ascii="Times New Roman" w:hAnsi="Times New Roman" w:cs="Times New Roman"/>
+        </w:rPr>
+        <w:t xml:space="preserve">simply testing to see how well the antenna behaves basted on expected results and </w:t>
+      </w:r>
+      <w:bookmarkEnd w:id="2"/>
+      <w:r>
+        <w:rPr>
+          <w:rFonts w:ascii="Times New Roman" w:hAnsi="Times New Roman" w:cs="Times New Roman"/>
+        </w:rPr>
+        <w:t xml:space="preserve">previous modular tests.  </w:t>
       </w:r>
     </w:p>
     <w:p>
@@ -9414,7 +9639,27 @@
         <w:rPr>
           <w:rFonts w:ascii="Times New Roman" w:hAnsi="Times New Roman" w:cs="Times New Roman"/>
         </w:rPr>
-        <w:t>We can perform this test using the network analyzer to determine the frequency range and gain of our antennas directly, and then perform another test to confirm that the boards are capable of communication with each other once we’ve confirmed their length with the VNA.</w:t>
+        <w:t xml:space="preserve">We can perform this test using the network analyzer to determine the frequency range and gain of our antennas directly, and then perform another test to confirm that the </w:t>
+      </w:r>
+      <w:proofErr w:type="spellStart"/>
+      <w:r>
+        <w:rPr>
+          <w:rFonts w:ascii="Times New Roman" w:hAnsi="Times New Roman" w:cs="Times New Roman"/>
+        </w:rPr>
+        <w:t>proto</w:t>
+      </w:r>
+      <w:r>
+        <w:rPr>
+          <w:rFonts w:ascii="Times New Roman" w:hAnsi="Times New Roman" w:cs="Times New Roman"/>
+        </w:rPr>
+        <w:t>boards</w:t>
+      </w:r>
+      <w:proofErr w:type="spellEnd"/>
+      <w:r>
+        <w:rPr>
+          <w:rFonts w:ascii="Times New Roman" w:hAnsi="Times New Roman" w:cs="Times New Roman"/>
+        </w:rPr>
+        <w:t xml:space="preserve"> are capable of communication with each other once we’ve confirmed their length with the VNA.</w:t>
       </w:r>
       <w:r>
         <w:rPr>
@@ -9476,6 +9721,1443 @@
           <w:rFonts w:ascii="Times New Roman" w:hAnsi="Times New Roman" w:cs="Times New Roman"/>
         </w:rPr>
       </w:pPr>
+    </w:p>
+    <w:tbl>
+      <w:tblPr>
+        <w:tblStyle w:val="TableGrid"/>
+        <w:tblW w:w="8838" w:type="dxa"/>
+        <w:tblLayout w:type="fixed"/>
+        <w:tblLook w:val="00A0" w:firstRow="1" w:lastRow="0" w:firstColumn="1" w:lastColumn="0" w:noHBand="0" w:noVBand="0"/>
+      </w:tblPr>
+      <w:tblGrid>
+        <w:gridCol w:w="468"/>
+        <w:gridCol w:w="1620"/>
+        <w:gridCol w:w="3060"/>
+        <w:gridCol w:w="360"/>
+        <w:gridCol w:w="360"/>
+        <w:gridCol w:w="360"/>
+        <w:gridCol w:w="1170"/>
+        <w:gridCol w:w="1440"/>
+      </w:tblGrid>
+      <w:tr>
+        <w:tc>
+          <w:tcPr>
+            <w:tcW w:w="2088" w:type="dxa"/>
+            <w:gridSpan w:val="2"/>
+            <w:tcBorders>
+              <w:bottom w:val="single" w:sz="4" w:space="0" w:color="000000" w:themeColor="text1"/>
+            </w:tcBorders>
+            <w:shd w:val="clear" w:color="auto" w:fill="auto"/>
+          </w:tcPr>
+          <w:p>
+            <w:pPr>
+              <w:pStyle w:val="Default"/>
+              <w:rPr>
+                <w:rFonts w:ascii="Times New Roman" w:hAnsi="Times New Roman" w:cs="Times New Roman"/>
+                <w:sz w:val="22"/>
+              </w:rPr>
+            </w:pPr>
+            <w:r>
+              <w:rPr>
+                <w:rFonts w:ascii="Times New Roman" w:hAnsi="Times New Roman" w:cs="Times New Roman"/>
+                <w:sz w:val="22"/>
+              </w:rPr>
+              <w:lastRenderedPageBreak/>
+              <w:t>Test Writer:</w:t>
+            </w:r>
+          </w:p>
+        </w:tc>
+        <w:tc>
+          <w:tcPr>
+            <w:tcW w:w="6750" w:type="dxa"/>
+            <w:gridSpan w:val="6"/>
+            <w:shd w:val="clear" w:color="auto" w:fill="auto"/>
+          </w:tcPr>
+          <w:p>
+            <w:pPr>
+              <w:pStyle w:val="Default"/>
+              <w:rPr>
+                <w:rFonts w:ascii="Times New Roman" w:hAnsi="Times New Roman" w:cs="Times New Roman"/>
+                <w:sz w:val="22"/>
+              </w:rPr>
+            </w:pPr>
+            <w:r>
+              <w:rPr>
+                <w:rFonts w:ascii="Times New Roman" w:hAnsi="Times New Roman" w:cs="Times New Roman"/>
+                <w:sz w:val="22"/>
+              </w:rPr>
+              <w:t>James Heath</w:t>
+            </w:r>
+          </w:p>
+        </w:tc>
+      </w:tr>
+      <w:tr>
+        <w:tc>
+          <w:tcPr>
+            <w:tcW w:w="2088" w:type="dxa"/>
+            <w:gridSpan w:val="2"/>
+            <w:shd w:val="clear" w:color="auto" w:fill="E6E6E6"/>
+          </w:tcPr>
+          <w:p>
+            <w:pPr>
+              <w:pStyle w:val="Default"/>
+              <w:rPr>
+                <w:rFonts w:ascii="Times New Roman" w:hAnsi="Times New Roman" w:cs="Times New Roman"/>
+                <w:sz w:val="22"/>
+              </w:rPr>
+            </w:pPr>
+            <w:r>
+              <w:rPr>
+                <w:rFonts w:ascii="Times New Roman" w:hAnsi="Times New Roman" w:cs="Times New Roman"/>
+                <w:sz w:val="22"/>
+              </w:rPr>
+              <w:t>Test Case Name:</w:t>
+            </w:r>
+          </w:p>
+        </w:tc>
+        <w:tc>
+          <w:tcPr>
+            <w:tcW w:w="4140" w:type="dxa"/>
+            <w:gridSpan w:val="4"/>
+            <w:shd w:val="clear" w:color="auto" w:fill="auto"/>
+          </w:tcPr>
+          <w:p>
+            <w:pPr>
+              <w:pStyle w:val="Default"/>
+              <w:rPr>
+                <w:rFonts w:ascii="Times New Roman" w:hAnsi="Times New Roman" w:cs="Times New Roman"/>
+                <w:sz w:val="22"/>
+              </w:rPr>
+            </w:pPr>
+            <w:r>
+              <w:rPr>
+                <w:rFonts w:ascii="Times New Roman" w:hAnsi="Times New Roman" w:cs="Times New Roman"/>
+                <w:sz w:val="22"/>
+              </w:rPr>
+              <w:t>RF Antenna</w:t>
+            </w:r>
+          </w:p>
+        </w:tc>
+        <w:tc>
+          <w:tcPr>
+            <w:tcW w:w="1170" w:type="dxa"/>
+            <w:shd w:val="clear" w:color="auto" w:fill="E6E6E6"/>
+          </w:tcPr>
+          <w:p>
+            <w:pPr>
+              <w:pStyle w:val="Default"/>
+              <w:rPr>
+                <w:rFonts w:ascii="Times New Roman" w:hAnsi="Times New Roman" w:cs="Times New Roman"/>
+                <w:sz w:val="22"/>
+              </w:rPr>
+            </w:pPr>
+            <w:r>
+              <w:rPr>
+                <w:rFonts w:ascii="Times New Roman" w:hAnsi="Times New Roman" w:cs="Times New Roman"/>
+                <w:sz w:val="22"/>
+              </w:rPr>
+              <w:t>Test ID#:</w:t>
+            </w:r>
+          </w:p>
+        </w:tc>
+        <w:tc>
+          <w:tcPr>
+            <w:tcW w:w="1440" w:type="dxa"/>
+            <w:tcBorders>
+              <w:bottom w:val="single" w:sz="4" w:space="0" w:color="000000" w:themeColor="text1"/>
+            </w:tcBorders>
+            <w:shd w:val="clear" w:color="auto" w:fill="auto"/>
+          </w:tcPr>
+          <w:p>
+            <w:pPr>
+              <w:pStyle w:val="Default"/>
+              <w:rPr>
+                <w:rFonts w:ascii="Times New Roman" w:hAnsi="Times New Roman" w:cs="Times New Roman"/>
+                <w:sz w:val="22"/>
+              </w:rPr>
+            </w:pPr>
+            <w:r>
+              <w:rPr>
+                <w:rFonts w:ascii="Times New Roman" w:hAnsi="Times New Roman" w:cs="Times New Roman"/>
+                <w:sz w:val="22"/>
+              </w:rPr>
+              <w:t>RFANT</w:t>
+            </w:r>
+          </w:p>
+        </w:tc>
+      </w:tr>
+      <w:tr>
+        <w:trPr>
+          <w:trHeight w:val="611"/>
+        </w:trPr>
+        <w:tc>
+          <w:tcPr>
+            <w:tcW w:w="2088" w:type="dxa"/>
+            <w:gridSpan w:val="2"/>
+            <w:shd w:val="clear" w:color="auto" w:fill="E6E6E6"/>
+          </w:tcPr>
+          <w:p>
+            <w:pPr>
+              <w:pStyle w:val="Default"/>
+              <w:rPr>
+                <w:rFonts w:ascii="Times New Roman" w:hAnsi="Times New Roman" w:cs="Times New Roman"/>
+                <w:sz w:val="22"/>
+              </w:rPr>
+            </w:pPr>
+            <w:r>
+              <w:rPr>
+                <w:rFonts w:ascii="Times New Roman" w:hAnsi="Times New Roman" w:cs="Times New Roman"/>
+                <w:sz w:val="22"/>
+              </w:rPr>
+              <w:t>Description:</w:t>
+            </w:r>
+          </w:p>
+        </w:tc>
+        <w:tc>
+          <w:tcPr>
+            <w:tcW w:w="4140" w:type="dxa"/>
+            <w:gridSpan w:val="4"/>
+            <w:shd w:val="clear" w:color="auto" w:fill="auto"/>
+          </w:tcPr>
+          <w:p>
+            <w:pPr>
+              <w:pStyle w:val="Default"/>
+              <w:rPr>
+                <w:rFonts w:ascii="Times New Roman" w:hAnsi="Times New Roman" w:cs="Times New Roman"/>
+                <w:sz w:val="20"/>
+              </w:rPr>
+            </w:pPr>
+            <w:r>
+              <w:rPr>
+                <w:rFonts w:ascii="Times New Roman" w:hAnsi="Times New Roman" w:cs="Times New Roman"/>
+                <w:sz w:val="20"/>
+              </w:rPr>
+              <w:t xml:space="preserve">The purpose of this test is to measure the </w:t>
+            </w:r>
+            <w:r>
+              <w:rPr>
+                <w:rFonts w:ascii="Times New Roman" w:hAnsi="Times New Roman" w:cs="Times New Roman"/>
+                <w:sz w:val="20"/>
+              </w:rPr>
+              <w:t>antenna’s communication capability</w:t>
+            </w:r>
+            <w:r>
+              <w:rPr>
+                <w:rFonts w:ascii="Times New Roman" w:hAnsi="Times New Roman" w:cs="Times New Roman"/>
+                <w:sz w:val="20"/>
+              </w:rPr>
+              <w:t xml:space="preserve">.  </w:t>
+            </w:r>
+          </w:p>
+        </w:tc>
+        <w:tc>
+          <w:tcPr>
+            <w:tcW w:w="1170" w:type="dxa"/>
+            <w:tcBorders>
+              <w:right w:val="single" w:sz="4" w:space="0" w:color="000000" w:themeColor="text1"/>
+            </w:tcBorders>
+            <w:shd w:val="clear" w:color="auto" w:fill="E6E6E6"/>
+          </w:tcPr>
+          <w:p>
+            <w:pPr>
+              <w:pStyle w:val="Default"/>
+              <w:rPr>
+                <w:rFonts w:ascii="Times New Roman" w:hAnsi="Times New Roman" w:cs="Times New Roman"/>
+                <w:sz w:val="22"/>
+              </w:rPr>
+            </w:pPr>
+            <w:r>
+              <w:rPr>
+                <w:rFonts w:ascii="Times New Roman" w:hAnsi="Times New Roman" w:cs="Times New Roman"/>
+                <w:sz w:val="22"/>
+              </w:rPr>
+              <w:t>Box Type:</w:t>
+            </w:r>
+          </w:p>
+        </w:tc>
+        <w:tc>
+          <w:tcPr>
+            <w:tcW w:w="1440" w:type="dxa"/>
+            <w:tcBorders>
+              <w:top w:val="single" w:sz="4" w:space="0" w:color="000000" w:themeColor="text1"/>
+              <w:left w:val="single" w:sz="4" w:space="0" w:color="000000" w:themeColor="text1"/>
+              <w:bottom w:val="single" w:sz="4" w:space="0" w:color="000000" w:themeColor="text1"/>
+              <w:right w:val="single" w:sz="4" w:space="0" w:color="000000" w:themeColor="text1"/>
+            </w:tcBorders>
+            <w:shd w:val="clear" w:color="auto" w:fill="auto"/>
+          </w:tcPr>
+          <w:p>
+            <w:pPr>
+              <w:pStyle w:val="Default"/>
+              <w:rPr>
+                <w:rFonts w:ascii="Times New Roman" w:hAnsi="Times New Roman" w:cs="Times New Roman"/>
+                <w:sz w:val="22"/>
+              </w:rPr>
+            </w:pPr>
+            <w:r>
+              <w:rPr>
+                <w:rFonts w:ascii="Times New Roman" w:hAnsi="Times New Roman" w:cs="Times New Roman"/>
+                <w:sz w:val="22"/>
+              </w:rPr>
+              <w:sym w:font="Wingdings" w:char="F0A8"/>
+            </w:r>
+            <w:r>
+              <w:rPr>
+                <w:rFonts w:ascii="Times New Roman" w:hAnsi="Times New Roman" w:cs="Times New Roman"/>
+                <w:sz w:val="22"/>
+              </w:rPr>
+              <w:t xml:space="preserve">  white box</w:t>
+            </w:r>
+          </w:p>
+          <w:p>
+            <w:pPr>
+              <w:pStyle w:val="Default"/>
+              <w:rPr>
+                <w:rFonts w:ascii="Times New Roman" w:hAnsi="Times New Roman" w:cs="Times New Roman"/>
+                <w:sz w:val="22"/>
+              </w:rPr>
+            </w:pPr>
+            <w:r>
+              <w:rPr>
+                <w:rFonts w:ascii="Times New Roman" w:hAnsi="Times New Roman" w:cs="Times New Roman"/>
+                <w:sz w:val="22"/>
+              </w:rPr>
+              <w:sym w:font="Wingdings" w:char="F0FC"/>
+            </w:r>
+            <w:r>
+              <w:rPr>
+                <w:rFonts w:ascii="Times New Roman" w:hAnsi="Times New Roman" w:cs="Times New Roman"/>
+                <w:sz w:val="22"/>
+              </w:rPr>
+              <w:t xml:space="preserve">  black box</w:t>
+            </w:r>
+          </w:p>
+        </w:tc>
+      </w:tr>
+      <w:tr>
+        <w:tc>
+          <w:tcPr>
+            <w:tcW w:w="2088" w:type="dxa"/>
+            <w:gridSpan w:val="2"/>
+            <w:tcBorders>
+              <w:bottom w:val="single" w:sz="4" w:space="0" w:color="000000" w:themeColor="text1"/>
+            </w:tcBorders>
+            <w:shd w:val="clear" w:color="auto" w:fill="auto"/>
+          </w:tcPr>
+          <w:p>
+            <w:pPr>
+              <w:pStyle w:val="Default"/>
+              <w:rPr>
+                <w:rFonts w:ascii="Times New Roman" w:hAnsi="Times New Roman" w:cs="Times New Roman"/>
+                <w:sz w:val="22"/>
+              </w:rPr>
+            </w:pPr>
+            <w:r>
+              <w:rPr>
+                <w:rFonts w:ascii="Times New Roman" w:hAnsi="Times New Roman" w:cs="Times New Roman"/>
+                <w:sz w:val="22"/>
+              </w:rPr>
+              <w:t>Tester Information</w:t>
+            </w:r>
+          </w:p>
+        </w:tc>
+        <w:tc>
+          <w:tcPr>
+            <w:tcW w:w="6750" w:type="dxa"/>
+            <w:gridSpan w:val="6"/>
+            <w:shd w:val="clear" w:color="auto" w:fill="auto"/>
+          </w:tcPr>
+          <w:p>
+            <w:pPr>
+              <w:pStyle w:val="Default"/>
+              <w:rPr>
+                <w:rFonts w:ascii="Times New Roman" w:hAnsi="Times New Roman" w:cs="Times New Roman"/>
+                <w:sz w:val="22"/>
+              </w:rPr>
+            </w:pPr>
+          </w:p>
+        </w:tc>
+      </w:tr>
+      <w:tr>
+        <w:tc>
+          <w:tcPr>
+            <w:tcW w:w="2088" w:type="dxa"/>
+            <w:gridSpan w:val="2"/>
+            <w:shd w:val="clear" w:color="auto" w:fill="E6E6E6"/>
+          </w:tcPr>
+          <w:p>
+            <w:pPr>
+              <w:pStyle w:val="Default"/>
+              <w:rPr>
+                <w:rFonts w:ascii="Times New Roman" w:hAnsi="Times New Roman" w:cs="Times New Roman"/>
+                <w:sz w:val="22"/>
+              </w:rPr>
+            </w:pPr>
+            <w:r>
+              <w:rPr>
+                <w:rFonts w:ascii="Times New Roman" w:hAnsi="Times New Roman" w:cs="Times New Roman"/>
+                <w:sz w:val="22"/>
+              </w:rPr>
+              <w:t>Name of Tester:</w:t>
+            </w:r>
+          </w:p>
+        </w:tc>
+        <w:tc>
+          <w:tcPr>
+            <w:tcW w:w="4140" w:type="dxa"/>
+            <w:gridSpan w:val="4"/>
+            <w:shd w:val="clear" w:color="auto" w:fill="auto"/>
+          </w:tcPr>
+          <w:p>
+            <w:pPr>
+              <w:pStyle w:val="Default"/>
+              <w:rPr>
+                <w:rFonts w:ascii="Times New Roman" w:hAnsi="Times New Roman" w:cs="Times New Roman"/>
+                <w:sz w:val="22"/>
+              </w:rPr>
+            </w:pPr>
+          </w:p>
+        </w:tc>
+        <w:tc>
+          <w:tcPr>
+            <w:tcW w:w="1170" w:type="dxa"/>
+            <w:shd w:val="clear" w:color="auto" w:fill="E6E6E6"/>
+          </w:tcPr>
+          <w:p>
+            <w:pPr>
+              <w:pStyle w:val="Default"/>
+              <w:rPr>
+                <w:rFonts w:ascii="Times New Roman" w:hAnsi="Times New Roman" w:cs="Times New Roman"/>
+                <w:sz w:val="22"/>
+              </w:rPr>
+            </w:pPr>
+            <w:r>
+              <w:rPr>
+                <w:rFonts w:ascii="Times New Roman" w:hAnsi="Times New Roman" w:cs="Times New Roman"/>
+                <w:sz w:val="22"/>
+              </w:rPr>
+              <w:t>Date:</w:t>
+            </w:r>
+          </w:p>
+        </w:tc>
+        <w:tc>
+          <w:tcPr>
+            <w:tcW w:w="1440" w:type="dxa"/>
+            <w:shd w:val="clear" w:color="auto" w:fill="auto"/>
+          </w:tcPr>
+          <w:p>
+            <w:pPr>
+              <w:pStyle w:val="Default"/>
+              <w:rPr>
+                <w:rFonts w:ascii="Times New Roman" w:hAnsi="Times New Roman" w:cs="Times New Roman"/>
+                <w:sz w:val="22"/>
+              </w:rPr>
+            </w:pPr>
+          </w:p>
+        </w:tc>
+      </w:tr>
+      <w:tr>
+        <w:tc>
+          <w:tcPr>
+            <w:tcW w:w="2088" w:type="dxa"/>
+            <w:gridSpan w:val="2"/>
+            <w:shd w:val="clear" w:color="auto" w:fill="E6E6E6"/>
+          </w:tcPr>
+          <w:p>
+            <w:pPr>
+              <w:pStyle w:val="Default"/>
+              <w:rPr>
+                <w:rFonts w:ascii="Times New Roman" w:hAnsi="Times New Roman" w:cs="Times New Roman"/>
+                <w:sz w:val="22"/>
+              </w:rPr>
+            </w:pPr>
+            <w:r>
+              <w:rPr>
+                <w:rFonts w:ascii="Times New Roman" w:hAnsi="Times New Roman" w:cs="Times New Roman"/>
+                <w:sz w:val="22"/>
+              </w:rPr>
+              <w:t>Hardware Version:</w:t>
+            </w:r>
+          </w:p>
+        </w:tc>
+        <w:tc>
+          <w:tcPr>
+            <w:tcW w:w="4140" w:type="dxa"/>
+            <w:gridSpan w:val="4"/>
+            <w:shd w:val="clear" w:color="auto" w:fill="auto"/>
+          </w:tcPr>
+          <w:p>
+            <w:pPr>
+              <w:pStyle w:val="Default"/>
+              <w:rPr>
+                <w:rFonts w:ascii="Times New Roman" w:hAnsi="Times New Roman" w:cs="Times New Roman"/>
+                <w:sz w:val="22"/>
+              </w:rPr>
+            </w:pPr>
+            <w:r>
+              <w:rPr>
+                <w:rFonts w:ascii="Times New Roman" w:hAnsi="Times New Roman" w:cs="Times New Roman"/>
+                <w:sz w:val="22"/>
+              </w:rPr>
+              <w:t>Board Rev.1, Filter Rev.1</w:t>
+            </w:r>
+            <w:r>
+              <w:rPr>
+                <w:rFonts w:ascii="Times New Roman" w:hAnsi="Times New Roman" w:cs="Times New Roman"/>
+                <w:sz w:val="22"/>
+              </w:rPr>
+              <w:t>, Wire antenna</w:t>
+            </w:r>
+          </w:p>
+        </w:tc>
+        <w:tc>
+          <w:tcPr>
+            <w:tcW w:w="1170" w:type="dxa"/>
+            <w:shd w:val="clear" w:color="auto" w:fill="E6E6E6"/>
+          </w:tcPr>
+          <w:p>
+            <w:pPr>
+              <w:pStyle w:val="Default"/>
+              <w:rPr>
+                <w:rFonts w:ascii="Times New Roman" w:hAnsi="Times New Roman" w:cs="Times New Roman"/>
+                <w:sz w:val="22"/>
+              </w:rPr>
+            </w:pPr>
+            <w:r>
+              <w:rPr>
+                <w:rFonts w:ascii="Times New Roman" w:hAnsi="Times New Roman" w:cs="Times New Roman"/>
+                <w:sz w:val="22"/>
+              </w:rPr>
+              <w:t>Time:</w:t>
+            </w:r>
+          </w:p>
+        </w:tc>
+        <w:tc>
+          <w:tcPr>
+            <w:tcW w:w="1440" w:type="dxa"/>
+            <w:shd w:val="clear" w:color="auto" w:fill="auto"/>
+          </w:tcPr>
+          <w:p>
+            <w:pPr>
+              <w:pStyle w:val="Default"/>
+              <w:rPr>
+                <w:rFonts w:ascii="Times New Roman" w:hAnsi="Times New Roman" w:cs="Times New Roman"/>
+                <w:sz w:val="22"/>
+              </w:rPr>
+            </w:pPr>
+          </w:p>
+        </w:tc>
+      </w:tr>
+      <w:tr>
+        <w:tc>
+          <w:tcPr>
+            <w:tcW w:w="2088" w:type="dxa"/>
+            <w:gridSpan w:val="2"/>
+            <w:shd w:val="clear" w:color="auto" w:fill="E6E6E6"/>
+          </w:tcPr>
+          <w:p>
+            <w:pPr>
+              <w:pStyle w:val="Default"/>
+              <w:rPr>
+                <w:rFonts w:ascii="Times New Roman" w:hAnsi="Times New Roman" w:cs="Times New Roman"/>
+                <w:sz w:val="22"/>
+              </w:rPr>
+            </w:pPr>
+            <w:r>
+              <w:rPr>
+                <w:rFonts w:ascii="Times New Roman" w:hAnsi="Times New Roman" w:cs="Times New Roman"/>
+                <w:sz w:val="22"/>
+              </w:rPr>
+              <w:t>Setup:</w:t>
+            </w:r>
+          </w:p>
+        </w:tc>
+        <w:tc>
+          <w:tcPr>
+            <w:tcW w:w="6750" w:type="dxa"/>
+            <w:gridSpan w:val="6"/>
+            <w:tcBorders>
+              <w:bottom w:val="single" w:sz="4" w:space="0" w:color="000000" w:themeColor="text1"/>
+            </w:tcBorders>
+            <w:shd w:val="clear" w:color="auto" w:fill="auto"/>
+          </w:tcPr>
+          <w:p>
+            <w:pPr>
+              <w:pStyle w:val="Default"/>
+              <w:rPr>
+                <w:rFonts w:ascii="Times New Roman" w:hAnsi="Times New Roman" w:cs="Times New Roman"/>
+                <w:sz w:val="18"/>
+              </w:rPr>
+            </w:pPr>
+            <w:r>
+              <w:rPr>
+                <w:rFonts w:ascii="Times New Roman" w:hAnsi="Times New Roman" w:cs="Times New Roman"/>
+                <w:sz w:val="18"/>
+              </w:rPr>
+              <w:t>Calibrate the VNA to give a 2-port response reading.  The frequency range of interest is form 100 MHz to 1 GHz. Attach one end</w:t>
+            </w:r>
+            <w:r>
+              <w:rPr>
+                <w:rFonts w:ascii="Times New Roman" w:hAnsi="Times New Roman" w:cs="Times New Roman"/>
+                <w:sz w:val="18"/>
+              </w:rPr>
+              <w:t xml:space="preserve"> of the VNA cable to a SMA connector and test the antenna’s frequency range. Once frequency range is confirmed, we can confirm communication between th</w:t>
+            </w:r>
+            <w:r>
+              <w:rPr>
+                <w:rFonts w:ascii="Times New Roman" w:hAnsi="Times New Roman" w:cs="Times New Roman"/>
+                <w:sz w:val="18"/>
+              </w:rPr>
+              <w:t>e boards through direct testing between the boards.</w:t>
+            </w:r>
+          </w:p>
+          <w:p>
+            <w:pPr>
+              <w:pStyle w:val="Default"/>
+              <w:rPr>
+                <w:rFonts w:ascii="Times New Roman" w:hAnsi="Times New Roman" w:cs="Times New Roman"/>
+                <w:sz w:val="18"/>
+              </w:rPr>
+            </w:pPr>
+          </w:p>
+        </w:tc>
+      </w:tr>
+      <w:tr>
+        <w:trPr>
+          <w:cantSplit/>
+          <w:trHeight w:val="737"/>
+        </w:trPr>
+        <w:tc>
+          <w:tcPr>
+            <w:tcW w:w="468" w:type="dxa"/>
+            <w:shd w:val="clear" w:color="auto" w:fill="E6E6E6"/>
+            <w:textDirection w:val="tbRl"/>
+          </w:tcPr>
+          <w:p>
+            <w:pPr>
+              <w:pStyle w:val="Default"/>
+              <w:ind w:left="113" w:right="113"/>
+              <w:rPr>
+                <w:rFonts w:ascii="Times New Roman" w:hAnsi="Times New Roman" w:cs="Times New Roman"/>
+                <w:sz w:val="22"/>
+              </w:rPr>
+            </w:pPr>
+            <w:r>
+              <w:rPr>
+                <w:rFonts w:ascii="Times New Roman" w:hAnsi="Times New Roman" w:cs="Times New Roman"/>
+                <w:sz w:val="22"/>
+              </w:rPr>
+              <w:t>Step</w:t>
+            </w:r>
+          </w:p>
+        </w:tc>
+        <w:tc>
+          <w:tcPr>
+            <w:tcW w:w="1620" w:type="dxa"/>
+            <w:shd w:val="clear" w:color="auto" w:fill="E6E6E6"/>
+          </w:tcPr>
+          <w:p>
+            <w:pPr>
+              <w:pStyle w:val="Default"/>
+              <w:rPr>
+                <w:rFonts w:ascii="Times New Roman" w:hAnsi="Times New Roman" w:cs="Times New Roman"/>
+                <w:sz w:val="22"/>
+              </w:rPr>
+            </w:pPr>
+            <w:r>
+              <w:rPr>
+                <w:rFonts w:ascii="Times New Roman" w:hAnsi="Times New Roman" w:cs="Times New Roman"/>
+                <w:sz w:val="22"/>
+              </w:rPr>
+              <w:t>Action</w:t>
+            </w:r>
+          </w:p>
+        </w:tc>
+        <w:tc>
+          <w:tcPr>
+            <w:tcW w:w="3060" w:type="dxa"/>
+            <w:shd w:val="clear" w:color="auto" w:fill="E6E6E6"/>
+          </w:tcPr>
+          <w:p>
+            <w:pPr>
+              <w:pStyle w:val="Default"/>
+              <w:rPr>
+                <w:rFonts w:ascii="Times New Roman" w:hAnsi="Times New Roman" w:cs="Times New Roman"/>
+                <w:sz w:val="22"/>
+              </w:rPr>
+            </w:pPr>
+            <w:r>
+              <w:rPr>
+                <w:rFonts w:ascii="Times New Roman" w:hAnsi="Times New Roman" w:cs="Times New Roman"/>
+                <w:sz w:val="22"/>
+              </w:rPr>
+              <w:t>Expected Result</w:t>
+            </w:r>
+          </w:p>
+        </w:tc>
+        <w:tc>
+          <w:tcPr>
+            <w:tcW w:w="360" w:type="dxa"/>
+            <w:shd w:val="clear" w:color="auto" w:fill="E6E6E6"/>
+            <w:textDirection w:val="tbRl"/>
+          </w:tcPr>
+          <w:p>
+            <w:pPr>
+              <w:pStyle w:val="Default"/>
+              <w:ind w:left="113" w:right="113"/>
+              <w:rPr>
+                <w:rFonts w:ascii="Times New Roman" w:hAnsi="Times New Roman" w:cs="Times New Roman"/>
+                <w:sz w:val="20"/>
+              </w:rPr>
+            </w:pPr>
+            <w:r>
+              <w:rPr>
+                <w:rFonts w:ascii="Times New Roman" w:hAnsi="Times New Roman" w:cs="Times New Roman"/>
+                <w:sz w:val="20"/>
+              </w:rPr>
+              <w:t>Pass</w:t>
+            </w:r>
+          </w:p>
+        </w:tc>
+        <w:tc>
+          <w:tcPr>
+            <w:tcW w:w="360" w:type="dxa"/>
+            <w:shd w:val="clear" w:color="auto" w:fill="E6E6E6"/>
+            <w:textDirection w:val="tbRl"/>
+          </w:tcPr>
+          <w:p>
+            <w:pPr>
+              <w:pStyle w:val="Default"/>
+              <w:ind w:left="113" w:right="113"/>
+              <w:rPr>
+                <w:rFonts w:ascii="Times New Roman" w:hAnsi="Times New Roman" w:cs="Times New Roman"/>
+                <w:sz w:val="20"/>
+              </w:rPr>
+            </w:pPr>
+            <w:r>
+              <w:rPr>
+                <w:rFonts w:ascii="Times New Roman" w:hAnsi="Times New Roman" w:cs="Times New Roman"/>
+                <w:sz w:val="20"/>
+              </w:rPr>
+              <w:t>Fail</w:t>
+            </w:r>
+          </w:p>
+        </w:tc>
+        <w:tc>
+          <w:tcPr>
+            <w:tcW w:w="360" w:type="dxa"/>
+            <w:shd w:val="clear" w:color="auto" w:fill="E6E6E6"/>
+            <w:textDirection w:val="tbRl"/>
+          </w:tcPr>
+          <w:p>
+            <w:pPr>
+              <w:pStyle w:val="Default"/>
+              <w:ind w:left="113" w:right="113"/>
+              <w:rPr>
+                <w:rFonts w:ascii="Times New Roman" w:hAnsi="Times New Roman" w:cs="Times New Roman"/>
+                <w:sz w:val="20"/>
+              </w:rPr>
+            </w:pPr>
+            <w:r>
+              <w:rPr>
+                <w:rFonts w:ascii="Times New Roman" w:hAnsi="Times New Roman" w:cs="Times New Roman"/>
+                <w:sz w:val="20"/>
+              </w:rPr>
+              <w:t>N/A</w:t>
+            </w:r>
+          </w:p>
+        </w:tc>
+        <w:tc>
+          <w:tcPr>
+            <w:tcW w:w="2610" w:type="dxa"/>
+            <w:gridSpan w:val="2"/>
+            <w:shd w:val="clear" w:color="auto" w:fill="E6E6E6"/>
+          </w:tcPr>
+          <w:p>
+            <w:pPr>
+              <w:pStyle w:val="Default"/>
+              <w:rPr>
+                <w:rFonts w:ascii="Times New Roman" w:hAnsi="Times New Roman" w:cs="Times New Roman"/>
+                <w:sz w:val="22"/>
+              </w:rPr>
+            </w:pPr>
+            <w:r>
+              <w:rPr>
+                <w:rFonts w:ascii="Times New Roman" w:hAnsi="Times New Roman" w:cs="Times New Roman"/>
+                <w:sz w:val="22"/>
+              </w:rPr>
+              <w:t>Comments</w:t>
+            </w:r>
+          </w:p>
+        </w:tc>
+      </w:tr>
+      <w:tr>
+        <w:tc>
+          <w:tcPr>
+            <w:tcW w:w="468" w:type="dxa"/>
+            <w:shd w:val="clear" w:color="auto" w:fill="auto"/>
+          </w:tcPr>
+          <w:p>
+            <w:pPr>
+              <w:pStyle w:val="Default"/>
+              <w:rPr>
+                <w:rFonts w:ascii="Times New Roman" w:hAnsi="Times New Roman" w:cs="Times New Roman"/>
+                <w:sz w:val="22"/>
+              </w:rPr>
+            </w:pPr>
+            <w:r>
+              <w:rPr>
+                <w:rFonts w:ascii="Times New Roman" w:hAnsi="Times New Roman" w:cs="Times New Roman"/>
+                <w:sz w:val="22"/>
+              </w:rPr>
+              <w:t>1</w:t>
+            </w:r>
+          </w:p>
+        </w:tc>
+        <w:tc>
+          <w:tcPr>
+            <w:tcW w:w="1620" w:type="dxa"/>
+            <w:shd w:val="clear" w:color="auto" w:fill="auto"/>
+          </w:tcPr>
+          <w:p>
+            <w:pPr>
+              <w:pStyle w:val="Default"/>
+              <w:rPr>
+                <w:rFonts w:ascii="Times New Roman" w:hAnsi="Times New Roman" w:cs="Times New Roman"/>
+                <w:sz w:val="18"/>
+                <w:szCs w:val="18"/>
+              </w:rPr>
+            </w:pPr>
+            <w:r>
+              <w:rPr>
+                <w:rFonts w:ascii="Times New Roman" w:hAnsi="Times New Roman" w:cs="Times New Roman"/>
+                <w:sz w:val="18"/>
+                <w:szCs w:val="18"/>
+              </w:rPr>
+              <w:t>Use the cursor to locate the 436.5 MHz frequency of interest.</w:t>
+            </w:r>
+          </w:p>
+        </w:tc>
+        <w:tc>
+          <w:tcPr>
+            <w:tcW w:w="3060" w:type="dxa"/>
+            <w:shd w:val="clear" w:color="auto" w:fill="auto"/>
+          </w:tcPr>
+          <w:p>
+            <w:pPr>
+              <w:pStyle w:val="Default"/>
+              <w:rPr>
+                <w:rFonts w:ascii="Times New Roman" w:hAnsi="Times New Roman" w:cs="Times New Roman"/>
+                <w:sz w:val="18"/>
+              </w:rPr>
+            </w:pPr>
+            <w:r>
+              <w:rPr>
+                <w:rFonts w:ascii="Times New Roman" w:hAnsi="Times New Roman" w:cs="Times New Roman"/>
+                <w:sz w:val="18"/>
+              </w:rPr>
+              <w:t xml:space="preserve">The 436.5 MHz frequency falls </w:t>
+            </w:r>
+            <w:r>
+              <w:rPr>
+                <w:rFonts w:ascii="Times New Roman" w:hAnsi="Times New Roman" w:cs="Times New Roman"/>
+                <w:sz w:val="18"/>
+              </w:rPr>
+              <w:t>near the middle of the passband in for the antenna</w:t>
+            </w:r>
+            <w:r>
+              <w:rPr>
+                <w:rFonts w:ascii="Times New Roman" w:hAnsi="Times New Roman" w:cs="Times New Roman"/>
+                <w:sz w:val="18"/>
+              </w:rPr>
+              <w:t xml:space="preserve">. </w:t>
+            </w:r>
+            <w:r>
+              <w:rPr>
+                <w:rFonts w:ascii="Times New Roman" w:hAnsi="Times New Roman" w:cs="Times New Roman"/>
+                <w:sz w:val="18"/>
+              </w:rPr>
+              <w:t xml:space="preserve"> Also gain should be decent enough to send signal at least 6 meters.</w:t>
+            </w:r>
+          </w:p>
+        </w:tc>
+        <w:tc>
+          <w:tcPr>
+            <w:tcW w:w="360" w:type="dxa"/>
+            <w:shd w:val="clear" w:color="auto" w:fill="auto"/>
+          </w:tcPr>
+          <w:p>
+            <w:pPr>
+              <w:pStyle w:val="Default"/>
+              <w:rPr>
+                <w:rFonts w:ascii="Times New Roman" w:hAnsi="Times New Roman" w:cs="Times New Roman"/>
+                <w:sz w:val="22"/>
+              </w:rPr>
+            </w:pPr>
+          </w:p>
+        </w:tc>
+        <w:tc>
+          <w:tcPr>
+            <w:tcW w:w="360" w:type="dxa"/>
+            <w:shd w:val="clear" w:color="auto" w:fill="auto"/>
+          </w:tcPr>
+          <w:p>
+            <w:pPr>
+              <w:pStyle w:val="Default"/>
+              <w:rPr>
+                <w:rFonts w:ascii="Times New Roman" w:hAnsi="Times New Roman" w:cs="Times New Roman"/>
+                <w:sz w:val="22"/>
+              </w:rPr>
+            </w:pPr>
+          </w:p>
+        </w:tc>
+        <w:tc>
+          <w:tcPr>
+            <w:tcW w:w="360" w:type="dxa"/>
+            <w:shd w:val="clear" w:color="auto" w:fill="auto"/>
+          </w:tcPr>
+          <w:p>
+            <w:pPr>
+              <w:pStyle w:val="Default"/>
+              <w:rPr>
+                <w:rFonts w:ascii="Times New Roman" w:hAnsi="Times New Roman" w:cs="Times New Roman"/>
+                <w:sz w:val="22"/>
+              </w:rPr>
+            </w:pPr>
+            <w:r>
+              <w:rPr>
+                <w:rFonts w:ascii="Times New Roman" w:hAnsi="Times New Roman" w:cs="Times New Roman"/>
+                <w:sz w:val="22"/>
+              </w:rPr>
+              <w:t>x</w:t>
+            </w:r>
+          </w:p>
+        </w:tc>
+        <w:tc>
+          <w:tcPr>
+            <w:tcW w:w="2610" w:type="dxa"/>
+            <w:gridSpan w:val="2"/>
+            <w:shd w:val="clear" w:color="auto" w:fill="auto"/>
+          </w:tcPr>
+          <w:p>
+            <w:pPr>
+              <w:pStyle w:val="Default"/>
+              <w:rPr>
+                <w:rFonts w:ascii="Times New Roman" w:hAnsi="Times New Roman" w:cs="Times New Roman"/>
+                <w:sz w:val="22"/>
+              </w:rPr>
+            </w:pPr>
+            <w:r>
+              <w:rPr>
+                <w:rFonts w:ascii="Times New Roman" w:hAnsi="Times New Roman" w:cs="Times New Roman"/>
+                <w:sz w:val="22"/>
+              </w:rPr>
+              <w:t>We were unable to perform a test at 6m due to SMA cable length</w:t>
+            </w:r>
+          </w:p>
+        </w:tc>
+      </w:tr>
+      <w:tr>
+        <w:tc>
+          <w:tcPr>
+            <w:tcW w:w="468" w:type="dxa"/>
+            <w:shd w:val="clear" w:color="auto" w:fill="auto"/>
+          </w:tcPr>
+          <w:p>
+            <w:pPr>
+              <w:pStyle w:val="Default"/>
+              <w:rPr>
+                <w:rFonts w:ascii="Times New Roman" w:hAnsi="Times New Roman" w:cs="Times New Roman"/>
+                <w:sz w:val="22"/>
+              </w:rPr>
+            </w:pPr>
+            <w:r>
+              <w:rPr>
+                <w:rFonts w:ascii="Times New Roman" w:hAnsi="Times New Roman" w:cs="Times New Roman"/>
+                <w:sz w:val="22"/>
+              </w:rPr>
+              <w:t>2</w:t>
+            </w:r>
+          </w:p>
+        </w:tc>
+        <w:tc>
+          <w:tcPr>
+            <w:tcW w:w="1620" w:type="dxa"/>
+            <w:shd w:val="clear" w:color="auto" w:fill="auto"/>
+          </w:tcPr>
+          <w:p>
+            <w:pPr>
+              <w:pStyle w:val="Default"/>
+              <w:rPr>
+                <w:rFonts w:ascii="Times New Roman" w:hAnsi="Times New Roman" w:cs="Times New Roman"/>
+                <w:sz w:val="16"/>
+              </w:rPr>
+            </w:pPr>
+            <w:r>
+              <w:rPr>
+                <w:rFonts w:ascii="Times New Roman" w:hAnsi="Times New Roman" w:cs="Times New Roman"/>
+                <w:sz w:val="16"/>
+              </w:rPr>
+              <w:t>Perform the same test on the other board.</w:t>
+            </w:r>
+          </w:p>
+        </w:tc>
+        <w:tc>
+          <w:tcPr>
+            <w:tcW w:w="3060" w:type="dxa"/>
+            <w:shd w:val="clear" w:color="auto" w:fill="auto"/>
+          </w:tcPr>
+          <w:p>
+            <w:pPr>
+              <w:pStyle w:val="Default"/>
+              <w:rPr>
+                <w:rFonts w:ascii="Times New Roman" w:hAnsi="Times New Roman" w:cs="Times New Roman"/>
+                <w:sz w:val="18"/>
+              </w:rPr>
+            </w:pPr>
+            <w:r>
+              <w:rPr>
+                <w:rFonts w:ascii="Times New Roman" w:hAnsi="Times New Roman" w:cs="Times New Roman"/>
+                <w:sz w:val="18"/>
+              </w:rPr>
+              <w:t>The 436.5 MHz frequency falls near the middle of the passband in for the antenna. Make a comment on the s21 parameter reading.</w:t>
+            </w:r>
+          </w:p>
+        </w:tc>
+        <w:tc>
+          <w:tcPr>
+            <w:tcW w:w="360" w:type="dxa"/>
+            <w:shd w:val="clear" w:color="auto" w:fill="auto"/>
+          </w:tcPr>
+          <w:p>
+            <w:pPr>
+              <w:pStyle w:val="Default"/>
+              <w:rPr>
+                <w:rFonts w:ascii="Times New Roman" w:hAnsi="Times New Roman" w:cs="Times New Roman"/>
+                <w:sz w:val="22"/>
+              </w:rPr>
+            </w:pPr>
+            <w:r>
+              <w:rPr>
+                <w:rFonts w:ascii="Times New Roman" w:hAnsi="Times New Roman" w:cs="Times New Roman"/>
+                <w:sz w:val="22"/>
+              </w:rPr>
+              <w:t>x</w:t>
+            </w:r>
+          </w:p>
+        </w:tc>
+        <w:tc>
+          <w:tcPr>
+            <w:tcW w:w="360" w:type="dxa"/>
+            <w:shd w:val="clear" w:color="auto" w:fill="auto"/>
+          </w:tcPr>
+          <w:p>
+            <w:pPr>
+              <w:pStyle w:val="Default"/>
+              <w:rPr>
+                <w:rFonts w:ascii="Times New Roman" w:hAnsi="Times New Roman" w:cs="Times New Roman"/>
+                <w:sz w:val="22"/>
+              </w:rPr>
+            </w:pPr>
+          </w:p>
+        </w:tc>
+        <w:tc>
+          <w:tcPr>
+            <w:tcW w:w="360" w:type="dxa"/>
+            <w:shd w:val="clear" w:color="auto" w:fill="auto"/>
+          </w:tcPr>
+          <w:p>
+            <w:pPr>
+              <w:pStyle w:val="Default"/>
+              <w:rPr>
+                <w:rFonts w:ascii="Times New Roman" w:hAnsi="Times New Roman" w:cs="Times New Roman"/>
+                <w:sz w:val="22"/>
+              </w:rPr>
+            </w:pPr>
+          </w:p>
+        </w:tc>
+        <w:tc>
+          <w:tcPr>
+            <w:tcW w:w="2610" w:type="dxa"/>
+            <w:gridSpan w:val="2"/>
+            <w:shd w:val="clear" w:color="auto" w:fill="auto"/>
+          </w:tcPr>
+          <w:p>
+            <w:pPr>
+              <w:pStyle w:val="Default"/>
+              <w:rPr>
+                <w:rFonts w:ascii="Times New Roman" w:hAnsi="Times New Roman" w:cs="Times New Roman"/>
+                <w:sz w:val="22"/>
+              </w:rPr>
+            </w:pPr>
+            <w:r>
+              <w:rPr>
+                <w:rFonts w:ascii="Times New Roman" w:hAnsi="Times New Roman" w:cs="Times New Roman"/>
+                <w:sz w:val="22"/>
+              </w:rPr>
+              <w:t>S21 parameters look good</w:t>
+            </w:r>
+          </w:p>
+        </w:tc>
+      </w:tr>
+      <w:tr>
+        <w:tc>
+          <w:tcPr>
+            <w:tcW w:w="5148" w:type="dxa"/>
+            <w:gridSpan w:val="3"/>
+            <w:shd w:val="clear" w:color="auto" w:fill="E6E6E6"/>
+          </w:tcPr>
+          <w:p>
+            <w:pPr>
+              <w:pStyle w:val="Default"/>
+              <w:rPr>
+                <w:rFonts w:ascii="Times New Roman" w:hAnsi="Times New Roman" w:cs="Times New Roman"/>
+                <w:sz w:val="22"/>
+              </w:rPr>
+            </w:pPr>
+            <w:r>
+              <w:rPr>
+                <w:rFonts w:ascii="Times New Roman" w:hAnsi="Times New Roman" w:cs="Times New Roman"/>
+                <w:sz w:val="22"/>
+              </w:rPr>
+              <w:t>Overall Test Result:</w:t>
+            </w:r>
+          </w:p>
+        </w:tc>
+        <w:tc>
+          <w:tcPr>
+            <w:tcW w:w="360" w:type="dxa"/>
+            <w:shd w:val="clear" w:color="auto" w:fill="auto"/>
+          </w:tcPr>
+          <w:p>
+            <w:pPr>
+              <w:pStyle w:val="Default"/>
+              <w:rPr>
+                <w:rFonts w:ascii="Times New Roman" w:hAnsi="Times New Roman" w:cs="Times New Roman"/>
+                <w:sz w:val="22"/>
+              </w:rPr>
+            </w:pPr>
+            <w:r>
+              <w:rPr>
+                <w:rFonts w:ascii="Times New Roman" w:hAnsi="Times New Roman" w:cs="Times New Roman"/>
+                <w:sz w:val="22"/>
+              </w:rPr>
+              <w:t>x</w:t>
+            </w:r>
+          </w:p>
+        </w:tc>
+        <w:tc>
+          <w:tcPr>
+            <w:tcW w:w="360" w:type="dxa"/>
+            <w:shd w:val="clear" w:color="auto" w:fill="auto"/>
+          </w:tcPr>
+          <w:p>
+            <w:pPr>
+              <w:pStyle w:val="Default"/>
+              <w:rPr>
+                <w:rFonts w:ascii="Times New Roman" w:hAnsi="Times New Roman" w:cs="Times New Roman"/>
+                <w:sz w:val="22"/>
+              </w:rPr>
+            </w:pPr>
+          </w:p>
+        </w:tc>
+        <w:tc>
+          <w:tcPr>
+            <w:tcW w:w="360" w:type="dxa"/>
+            <w:shd w:val="clear" w:color="auto" w:fill="auto"/>
+          </w:tcPr>
+          <w:p>
+            <w:pPr>
+              <w:pStyle w:val="Default"/>
+              <w:rPr>
+                <w:rFonts w:ascii="Times New Roman" w:hAnsi="Times New Roman" w:cs="Times New Roman"/>
+                <w:sz w:val="22"/>
+              </w:rPr>
+            </w:pPr>
+          </w:p>
+        </w:tc>
+        <w:tc>
+          <w:tcPr>
+            <w:tcW w:w="2610" w:type="dxa"/>
+            <w:gridSpan w:val="2"/>
+            <w:shd w:val="clear" w:color="auto" w:fill="auto"/>
+          </w:tcPr>
+          <w:p>
+            <w:pPr>
+              <w:pStyle w:val="Default"/>
+              <w:rPr>
+                <w:rFonts w:ascii="Times New Roman" w:hAnsi="Times New Roman" w:cs="Times New Roman"/>
+                <w:sz w:val="22"/>
+              </w:rPr>
+            </w:pPr>
+            <w:r>
+              <w:rPr>
+                <w:rFonts w:ascii="Times New Roman" w:hAnsi="Times New Roman" w:cs="Times New Roman"/>
+                <w:sz w:val="22"/>
+              </w:rPr>
+              <w:t>Pass, but distance unsure</w:t>
+            </w:r>
+          </w:p>
+        </w:tc>
+      </w:tr>
+    </w:tbl>
+    <w:p>
+      <w:pPr>
+        <w:spacing w:after="120"/>
+        <w:rPr>
+          <w:rFonts w:ascii="Times New Roman" w:hAnsi="Times New Roman" w:cs="Times New Roman"/>
+        </w:rPr>
+      </w:pPr>
+    </w:p>
+    <w:p>
+      <w:pPr>
+        <w:spacing w:after="120"/>
+        <w:rPr>
+          <w:rFonts w:ascii="Times New Roman" w:hAnsi="Times New Roman" w:cs="Times New Roman"/>
+        </w:rPr>
+      </w:pPr>
+    </w:p>
+    <w:p>
+      <w:pPr>
+        <w:spacing w:after="120"/>
+        <w:rPr>
+          <w:rFonts w:ascii="Times New Roman" w:hAnsi="Times New Roman" w:cs="Times New Roman"/>
+        </w:rPr>
+      </w:pPr>
+    </w:p>
+    <w:p>
+      <w:pPr>
+        <w:spacing w:after="120"/>
+        <w:rPr>
+          <w:rFonts w:ascii="Times New Roman" w:hAnsi="Times New Roman" w:cs="Times New Roman"/>
+          <w:b/>
+          <w:sz w:val="28"/>
+        </w:rPr>
+      </w:pPr>
+      <w:r>
+        <w:rPr>
+          <w:rFonts w:ascii="Times New Roman" w:hAnsi="Times New Roman" w:cs="Times New Roman"/>
+          <w:b/>
+          <w:sz w:val="28"/>
+        </w:rPr>
+        <w:t>5.2 Interface Tests</w:t>
+      </w:r>
+    </w:p>
+    <w:p>
+      <w:pPr>
+        <w:spacing w:after="120"/>
+        <w:rPr>
+          <w:rFonts w:ascii="Times New Roman" w:hAnsi="Times New Roman" w:cs="Times New Roman"/>
+          <w:b/>
+          <w:sz w:val="28"/>
+        </w:rPr>
+      </w:pPr>
+      <w:r>
+        <w:rPr>
+          <w:rFonts w:ascii="Times New Roman" w:hAnsi="Times New Roman" w:cs="Times New Roman"/>
+          <w:b/>
+          <w:sz w:val="28"/>
+        </w:rPr>
+        <w:tab/>
+        <w:t xml:space="preserve">5.2.1 RF Front End to Integrated Transceiver </w:t>
+      </w:r>
+    </w:p>
+    <w:p>
+      <w:pPr>
+        <w:spacing w:after="120"/>
+        <w:ind w:left="720"/>
+        <w:rPr>
+          <w:rFonts w:ascii="Times New Roman" w:hAnsi="Times New Roman" w:cs="Times New Roman"/>
+        </w:rPr>
+      </w:pPr>
+      <w:r>
+        <w:rPr>
+          <w:rFonts w:ascii="Times New Roman" w:hAnsi="Times New Roman" w:cs="Times New Roman"/>
+        </w:rPr>
+        <w:t xml:space="preserve">Test the </w:t>
+      </w:r>
+      <w:r>
+        <w:rPr>
+          <w:rFonts w:ascii="Times New Roman" w:hAnsi="Times New Roman" w:cs="Times New Roman"/>
+        </w:rPr>
+        <w:t>functionality of the integrated PA.</w:t>
+      </w:r>
+      <w:r>
+        <w:rPr>
+          <w:rFonts w:ascii="Times New Roman" w:hAnsi="Times New Roman" w:cs="Times New Roman"/>
+        </w:rPr>
+        <w:t xml:space="preserve"> This test will need to be performed in steps where the PA’s power is increased in incremental steps so that the result can be carefully measured. The data s</w:t>
+      </w:r>
+      <w:r>
+        <w:rPr>
+          <w:rFonts w:ascii="Times New Roman" w:hAnsi="Times New Roman" w:cs="Times New Roman"/>
+        </w:rPr>
+        <w:t>heet states that a maximum of 13</w:t>
+      </w:r>
+      <w:r>
+        <w:rPr>
+          <w:rFonts w:ascii="Times New Roman" w:hAnsi="Times New Roman" w:cs="Times New Roman"/>
+        </w:rPr>
+        <w:t>dBm is achievable with this setup.</w:t>
+      </w:r>
+    </w:p>
+    <w:p>
+      <w:pPr>
+        <w:spacing w:after="120"/>
+        <w:ind w:left="720"/>
+        <w:rPr>
+          <w:rFonts w:ascii="Times New Roman" w:hAnsi="Times New Roman" w:cs="Times New Roman"/>
+        </w:rPr>
+      </w:pPr>
+      <w:r>
+        <w:rPr>
+          <w:rFonts w:ascii="Times New Roman" w:hAnsi="Times New Roman" w:cs="Times New Roman"/>
+        </w:rPr>
+        <w:t xml:space="preserve">The s11 parameter will test how well </w:t>
+      </w:r>
+      <w:r>
+        <w:rPr>
+          <w:rFonts w:ascii="Times New Roman" w:hAnsi="Times New Roman" w:cs="Times New Roman"/>
+        </w:rPr>
+        <w:t xml:space="preserve">the impedance of the front-end </w:t>
+      </w:r>
+      <w:r>
+        <w:rPr>
+          <w:rFonts w:ascii="Times New Roman" w:hAnsi="Times New Roman" w:cs="Times New Roman"/>
+        </w:rPr>
+        <w:t xml:space="preserve">matches the impedance of the transceiver. </w:t>
+      </w:r>
+      <w:r>
+        <w:rPr>
+          <w:rFonts w:ascii="Times New Roman" w:hAnsi="Times New Roman" w:cs="Times New Roman"/>
+        </w:rPr>
+        <w:t xml:space="preserve">In previous tests we have been </w:t>
+      </w:r>
+      <w:r>
+        <w:rPr>
+          <w:rFonts w:ascii="Times New Roman" w:hAnsi="Times New Roman" w:cs="Times New Roman"/>
+        </w:rPr>
+        <w:t xml:space="preserve">able to </w:t>
+      </w:r>
+      <w:r>
+        <w:rPr>
+          <w:rFonts w:ascii="Times New Roman" w:hAnsi="Times New Roman" w:cs="Times New Roman"/>
+        </w:rPr>
+        <w:t xml:space="preserve">  </w:t>
+      </w:r>
+      <w:r>
+        <w:rPr>
+          <w:rFonts w:ascii="Times New Roman" w:hAnsi="Times New Roman" w:cs="Times New Roman"/>
+        </w:rPr>
+        <w:t>achieve approximately 90% match t</w:t>
+      </w:r>
+      <w:r>
+        <w:rPr>
+          <w:rFonts w:ascii="Times New Roman" w:hAnsi="Times New Roman" w:cs="Times New Roman"/>
+        </w:rPr>
+        <w:t xml:space="preserve">o the desired 50 ohm. Note: We </w:t>
+      </w:r>
+      <w:r>
+        <w:rPr>
+          <w:rFonts w:ascii="Times New Roman" w:hAnsi="Times New Roman" w:cs="Times New Roman"/>
+        </w:rPr>
+        <w:t>may be able to achieve a better impedance ma</w:t>
+      </w:r>
+      <w:r>
+        <w:rPr>
+          <w:rFonts w:ascii="Times New Roman" w:hAnsi="Times New Roman" w:cs="Times New Roman"/>
+        </w:rPr>
+        <w:t xml:space="preserve">tch by alternating some of the </w:t>
+      </w:r>
+      <w:r>
+        <w:rPr>
+          <w:rFonts w:ascii="Times New Roman" w:hAnsi="Times New Roman" w:cs="Times New Roman"/>
+        </w:rPr>
+        <w:t xml:space="preserve">component values in the filter. This will be an iterative process and will </w:t>
+      </w:r>
+      <w:r>
+        <w:rPr>
+          <w:rFonts w:ascii="Times New Roman" w:hAnsi="Times New Roman" w:cs="Times New Roman"/>
+        </w:rPr>
+        <w:tab/>
+        <w:t>include both documentation and test results.</w:t>
+      </w:r>
+    </w:p>
+    <w:p>
+      <w:pPr>
+        <w:spacing w:after="120"/>
+        <w:ind w:left="720"/>
+        <w:rPr>
+          <w:rFonts w:ascii="Times New Roman" w:hAnsi="Times New Roman" w:cs="Times New Roman"/>
+        </w:rPr>
+      </w:pPr>
+    </w:p>
+    <w:p>
+      <w:pPr>
+        <w:spacing w:after="120"/>
+        <w:rPr>
+          <w:rFonts w:ascii="Times New Roman" w:hAnsi="Times New Roman" w:cs="Times New Roman"/>
+          <w:b/>
+          <w:sz w:val="28"/>
+        </w:rPr>
+      </w:pPr>
+    </w:p>
+    <w:p>
+      <w:pPr>
+        <w:spacing w:after="120"/>
+        <w:ind w:firstLine="720"/>
+        <w:rPr>
+          <w:rFonts w:ascii="Times New Roman" w:hAnsi="Times New Roman" w:cs="Times New Roman"/>
+          <w:b/>
+          <w:sz w:val="28"/>
+        </w:rPr>
+      </w:pPr>
+      <w:r>
+        <w:rPr>
+          <w:rFonts w:ascii="Times New Roman" w:hAnsi="Times New Roman" w:cs="Times New Roman"/>
+          <w:b/>
+          <w:sz w:val="28"/>
+        </w:rPr>
+        <w:t>5.2.2</w:t>
+      </w:r>
+      <w:r>
+        <w:rPr>
+          <w:rFonts w:ascii="Times New Roman" w:hAnsi="Times New Roman" w:cs="Times New Roman"/>
+          <w:b/>
+          <w:sz w:val="28"/>
+        </w:rPr>
+        <w:t xml:space="preserve"> JTAG to </w:t>
+      </w:r>
+      <w:r>
+        <w:rPr>
+          <w:rFonts w:ascii="Times New Roman" w:hAnsi="Times New Roman" w:cs="Times New Roman"/>
+          <w:b/>
+          <w:sz w:val="28"/>
+        </w:rPr>
+        <w:t>MCU</w:t>
+      </w:r>
+    </w:p>
+    <w:p>
+      <w:pPr>
+        <w:spacing w:after="120"/>
+        <w:ind w:left="720"/>
+        <w:rPr>
+          <w:rFonts w:ascii="Times New Roman" w:hAnsi="Times New Roman" w:cs="Times New Roman"/>
+        </w:rPr>
+      </w:pPr>
+      <w:r>
+        <w:rPr>
+          <w:rFonts w:ascii="Times New Roman" w:hAnsi="Times New Roman" w:cs="Times New Roman"/>
+        </w:rPr>
+        <w:t>Test the interface between JTAG and MCU.  We will connect JTAG header to the board, which will be our main channel to communicate to MCU unit.  The tri-</w:t>
+      </w:r>
+      <w:r>
+        <w:rPr>
+          <w:rFonts w:ascii="Times New Roman" w:hAnsi="Times New Roman" w:cs="Times New Roman"/>
+        </w:rPr>
+        <w:lastRenderedPageBreak/>
+        <w:t xml:space="preserve">colored LEDs on the board should light up when JTAG is connected. This will further indicate that MCU is able to detect the connection of JTAG. </w:t>
+      </w:r>
     </w:p>
     <w:tbl>
       <w:tblPr>
@@ -9517,7 +11199,6 @@
                 <w:rFonts w:ascii="Times New Roman" w:hAnsi="Times New Roman" w:cs="Times New Roman"/>
                 <w:sz w:val="22"/>
               </w:rPr>
-              <w:lastRenderedPageBreak/>
               <w:t>Test Writer:</w:t>
             </w:r>
           </w:p>
@@ -9536,13 +11217,31 @@
                 <w:sz w:val="22"/>
               </w:rPr>
             </w:pPr>
-            <w:r>
-              <w:rPr>
-                <w:rFonts w:ascii="Times New Roman" w:hAnsi="Times New Roman" w:cs="Times New Roman"/>
-                <w:sz w:val="22"/>
-              </w:rPr>
-              <w:t>James Heath</w:t>
-            </w:r>
+            <w:proofErr w:type="spellStart"/>
+            <w:r>
+              <w:rPr>
+                <w:rFonts w:ascii="Times New Roman" w:hAnsi="Times New Roman" w:cs="Times New Roman"/>
+                <w:sz w:val="22"/>
+              </w:rPr>
+              <w:t>Saroj</w:t>
+            </w:r>
+            <w:proofErr w:type="spellEnd"/>
+            <w:r>
+              <w:rPr>
+                <w:rFonts w:ascii="Times New Roman" w:hAnsi="Times New Roman" w:cs="Times New Roman"/>
+                <w:sz w:val="22"/>
+              </w:rPr>
+              <w:t xml:space="preserve"> </w:t>
+            </w:r>
+            <w:proofErr w:type="spellStart"/>
+            <w:r>
+              <w:rPr>
+                <w:rFonts w:ascii="Times New Roman" w:hAnsi="Times New Roman" w:cs="Times New Roman"/>
+                <w:sz w:val="22"/>
+              </w:rPr>
+              <w:t>Bardewa</w:t>
+            </w:r>
+            <w:proofErr w:type="spellEnd"/>
           </w:p>
         </w:tc>
       </w:tr>
@@ -9589,7 +11288,7 @@
                 <w:rFonts w:ascii="Times New Roman" w:hAnsi="Times New Roman" w:cs="Times New Roman"/>
                 <w:sz w:val="22"/>
               </w:rPr>
-              <w:t>RF Antenna</w:t>
+              <w:t>JTAG interface</w:t>
             </w:r>
           </w:p>
         </w:tc>
@@ -9636,7 +11335,7 @@
                 <w:rFonts w:ascii="Times New Roman" w:hAnsi="Times New Roman" w:cs="Times New Roman"/>
                 <w:sz w:val="22"/>
               </w:rPr>
-              <w:t>RFANT</w:t>
+              <w:t>RFFE</w:t>
             </w:r>
           </w:p>
         </w:tc>
@@ -9687,21 +11386,7 @@
                 <w:rFonts w:ascii="Times New Roman" w:hAnsi="Times New Roman" w:cs="Times New Roman"/>
                 <w:sz w:val="20"/>
               </w:rPr>
-              <w:t xml:space="preserve">The purpose of this test is to measure the </w:t>
-            </w:r>
-            <w:r>
-              <w:rPr>
-                <w:rFonts w:ascii="Times New Roman" w:hAnsi="Times New Roman" w:cs="Times New Roman"/>
-                <w:sz w:val="20"/>
-              </w:rPr>
-              <w:t>antenna’s communication capability</w:t>
-            </w:r>
-            <w:r>
-              <w:rPr>
-                <w:rFonts w:ascii="Times New Roman" w:hAnsi="Times New Roman" w:cs="Times New Roman"/>
-                <w:sz w:val="20"/>
-              </w:rPr>
-              <w:t xml:space="preserve">.  </w:t>
+              <w:t>The purpose of this test is to check that there is connection between JTAG and MCU</w:t>
             </w:r>
           </w:p>
         </w:tc>
@@ -9954,14 +11639,7 @@
                 <w:rFonts w:ascii="Times New Roman" w:hAnsi="Times New Roman" w:cs="Times New Roman"/>
                 <w:sz w:val="22"/>
               </w:rPr>
-              <w:t>Board Rev.1, Filter Rev.1</w:t>
-            </w:r>
-            <w:r>
-              <w:rPr>
-                <w:rFonts w:ascii="Times New Roman" w:hAnsi="Times New Roman" w:cs="Times New Roman"/>
-                <w:sz w:val="22"/>
-              </w:rPr>
-              <w:t>, Wire antenna</w:t>
+              <w:t>Board Rev.1, JTAG Rev.1</w:t>
             </w:r>
           </w:p>
         </w:tc>
@@ -10049,31 +11727,8 @@
                 <w:rFonts w:ascii="Times New Roman" w:hAnsi="Times New Roman" w:cs="Times New Roman"/>
                 <w:sz w:val="18"/>
               </w:rPr>
-              <w:t>Calibrate the VNA to give a 2-port response reading.  The frequency range of interest is form 100 MHz to 1 GHz. Attach one end</w:t>
-            </w:r>
-            <w:r>
-              <w:rPr>
-                <w:rFonts w:ascii="Times New Roman" w:hAnsi="Times New Roman" w:cs="Times New Roman"/>
-                <w:sz w:val="18"/>
-              </w:rPr>
-              <w:t xml:space="preserve"> of the VNA cable to a SMA connector and test the antenna’s frequency range. Once frequency range is confirmed, we can confirm communication between th</w:t>
-            </w:r>
-            <w:r>
-              <w:rPr>
-                <w:rFonts w:ascii="Times New Roman" w:hAnsi="Times New Roman" w:cs="Times New Roman"/>
-                <w:sz w:val="18"/>
-              </w:rPr>
-              <w:t>e boards through direct testing between the boards.</w:t>
-            </w:r>
-          </w:p>
-          <w:p>
-            <w:pPr>
-              <w:pStyle w:val="Default"/>
-              <w:rPr>
-                <w:rFonts w:ascii="Times New Roman" w:hAnsi="Times New Roman" w:cs="Times New Roman"/>
-                <w:sz w:val="18"/>
-              </w:rPr>
-            </w:pPr>
+              <w:t>Power up the C3 board. Plug in the JTAG cable on the board</w:t>
+            </w:r>
           </w:p>
         </w:tc>
       </w:tr>
@@ -10289,7 +11944,7 @@
                 <w:sz w:val="18"/>
                 <w:szCs w:val="18"/>
               </w:rPr>
-              <w:t>Use the cursor to locate the 436.5 MHz frequency of interest.</w:t>
+              <w:t>Reset the device</w:t>
             </w:r>
           </w:p>
         </w:tc>
@@ -10311,28 +11966,7 @@
                 <w:rFonts w:ascii="Times New Roman" w:hAnsi="Times New Roman" w:cs="Times New Roman"/>
                 <w:sz w:val="18"/>
               </w:rPr>
-              <w:t xml:space="preserve">The 436.5 MHz frequency falls </w:t>
-            </w:r>
-            <w:r>
-              <w:rPr>
-                <w:rFonts w:ascii="Times New Roman" w:hAnsi="Times New Roman" w:cs="Times New Roman"/>
-                <w:sz w:val="18"/>
-              </w:rPr>
-              <w:t>near the middle of the passband in for the antenna</w:t>
-            </w:r>
-            <w:r>
-              <w:rPr>
-                <w:rFonts w:ascii="Times New Roman" w:hAnsi="Times New Roman" w:cs="Times New Roman"/>
-                <w:sz w:val="18"/>
-              </w:rPr>
-              <w:t xml:space="preserve">. </w:t>
-            </w:r>
-            <w:r>
-              <w:rPr>
-                <w:rFonts w:ascii="Times New Roman" w:hAnsi="Times New Roman" w:cs="Times New Roman"/>
-                <w:sz w:val="18"/>
-              </w:rPr>
-              <w:t xml:space="preserve"> Also gain should be decent enough to send signal at least 6 meters.</w:t>
+              <w:t>This should bring the board to a known initial state indicated by blinking of tri-colored LEDs.</w:t>
             </w:r>
           </w:p>
         </w:tc>
@@ -10439,7 +12073,7 @@
                 <w:rFonts w:ascii="Times New Roman" w:hAnsi="Times New Roman" w:cs="Times New Roman"/>
                 <w:sz w:val="16"/>
               </w:rPr>
-              <w:t>Perform the same test on the other board.</w:t>
+              <w:t>Probe for the  device ID</w:t>
             </w:r>
           </w:p>
         </w:tc>
@@ -10461,265 +12095,7 @@
                 <w:rFonts w:ascii="Times New Roman" w:hAnsi="Times New Roman" w:cs="Times New Roman"/>
                 <w:sz w:val="18"/>
               </w:rPr>
-              <w:t>The 436.5 MHz frequency falls near the middle of the passband in for the antenna. Make a comment on the s21 parameter reading.</w:t>
-            </w:r>
-          </w:p>
-        </w:tc>
-        <w:tc>
-          <w:tcPr>
-            <w:tcW w:w="360" w:type="dxa"/>
-            <w:shd w:val="clear" w:color="auto" w:fill="auto"/>
-          </w:tcPr>
-          <w:p>
-            <w:pPr>
-              <w:pStyle w:val="Default"/>
-              <w:rPr>
-                <w:rFonts w:ascii="Times New Roman" w:hAnsi="Times New Roman" w:cs="Times New Roman"/>
-                <w:sz w:val="22"/>
-              </w:rPr>
-            </w:pPr>
-          </w:p>
-        </w:tc>
-        <w:tc>
-          <w:tcPr>
-            <w:tcW w:w="360" w:type="dxa"/>
-            <w:shd w:val="clear" w:color="auto" w:fill="auto"/>
-          </w:tcPr>
-          <w:p>
-            <w:pPr>
-              <w:pStyle w:val="Default"/>
-              <w:rPr>
-                <w:rFonts w:ascii="Times New Roman" w:hAnsi="Times New Roman" w:cs="Times New Roman"/>
-                <w:sz w:val="22"/>
-              </w:rPr>
-            </w:pPr>
-          </w:p>
-        </w:tc>
-        <w:tc>
-          <w:tcPr>
-            <w:tcW w:w="360" w:type="dxa"/>
-            <w:shd w:val="clear" w:color="auto" w:fill="auto"/>
-          </w:tcPr>
-          <w:p>
-            <w:pPr>
-              <w:pStyle w:val="Default"/>
-              <w:rPr>
-                <w:rFonts w:ascii="Times New Roman" w:hAnsi="Times New Roman" w:cs="Times New Roman"/>
-                <w:sz w:val="22"/>
-              </w:rPr>
-            </w:pPr>
-          </w:p>
-        </w:tc>
-        <w:tc>
-          <w:tcPr>
-            <w:tcW w:w="2610" w:type="dxa"/>
-            <w:gridSpan w:val="2"/>
-            <w:shd w:val="clear" w:color="auto" w:fill="auto"/>
-          </w:tcPr>
-          <w:p>
-            <w:pPr>
-              <w:pStyle w:val="Default"/>
-              <w:rPr>
-                <w:rFonts w:ascii="Times New Roman" w:hAnsi="Times New Roman" w:cs="Times New Roman"/>
-                <w:sz w:val="22"/>
-              </w:rPr>
-            </w:pPr>
-          </w:p>
-        </w:tc>
-      </w:tr>
-      <w:tr>
-        <w:tc>
-          <w:tcPr>
-            <w:tcW w:w="468" w:type="dxa"/>
-            <w:shd w:val="clear" w:color="auto" w:fill="auto"/>
-          </w:tcPr>
-          <w:p>
-            <w:pPr>
-              <w:pStyle w:val="Default"/>
-              <w:rPr>
-                <w:rFonts w:ascii="Times New Roman" w:hAnsi="Times New Roman" w:cs="Times New Roman"/>
-                <w:sz w:val="22"/>
-              </w:rPr>
-            </w:pPr>
-            <w:r>
-              <w:rPr>
-                <w:rFonts w:ascii="Times New Roman" w:hAnsi="Times New Roman" w:cs="Times New Roman"/>
-                <w:sz w:val="22"/>
-              </w:rPr>
-              <w:t>3</w:t>
-            </w:r>
-          </w:p>
-        </w:tc>
-        <w:tc>
-          <w:tcPr>
-            <w:tcW w:w="1620" w:type="dxa"/>
-            <w:shd w:val="clear" w:color="auto" w:fill="auto"/>
-          </w:tcPr>
-          <w:p>
-            <w:pPr>
-              <w:pStyle w:val="Default"/>
-              <w:rPr>
-                <w:rFonts w:ascii="Times New Roman" w:hAnsi="Times New Roman" w:cs="Times New Roman"/>
-                <w:sz w:val="16"/>
-              </w:rPr>
-            </w:pPr>
-            <w:r>
-              <w:rPr>
-                <w:rFonts w:ascii="Times New Roman" w:hAnsi="Times New Roman" w:cs="Times New Roman"/>
-                <w:sz w:val="16"/>
-              </w:rPr>
-              <w:t>Test Board communication via ping signal</w:t>
-            </w:r>
-          </w:p>
-        </w:tc>
-        <w:tc>
-          <w:tcPr>
-            <w:tcW w:w="3060" w:type="dxa"/>
-            <w:shd w:val="clear" w:color="auto" w:fill="auto"/>
-          </w:tcPr>
-          <w:p>
-            <w:pPr>
-              <w:pStyle w:val="Default"/>
-              <w:rPr>
-                <w:rFonts w:ascii="Times New Roman" w:hAnsi="Times New Roman" w:cs="Times New Roman"/>
-                <w:sz w:val="18"/>
-              </w:rPr>
-            </w:pPr>
-            <w:r>
-              <w:rPr>
-                <w:rFonts w:ascii="Times New Roman" w:hAnsi="Times New Roman" w:cs="Times New Roman"/>
-                <w:sz w:val="18"/>
-              </w:rPr>
-              <w:t>Once the ping is received the receiver board LED should light up indicating a received signal.</w:t>
-            </w:r>
-          </w:p>
-        </w:tc>
-        <w:tc>
-          <w:tcPr>
-            <w:tcW w:w="360" w:type="dxa"/>
-            <w:shd w:val="clear" w:color="auto" w:fill="auto"/>
-          </w:tcPr>
-          <w:p>
-            <w:pPr>
-              <w:pStyle w:val="Default"/>
-              <w:rPr>
-                <w:rFonts w:ascii="Times New Roman" w:hAnsi="Times New Roman" w:cs="Times New Roman"/>
-                <w:sz w:val="22"/>
-              </w:rPr>
-            </w:pPr>
-          </w:p>
-        </w:tc>
-        <w:tc>
-          <w:tcPr>
-            <w:tcW w:w="360" w:type="dxa"/>
-            <w:shd w:val="clear" w:color="auto" w:fill="auto"/>
-          </w:tcPr>
-          <w:p>
-            <w:pPr>
-              <w:pStyle w:val="Default"/>
-              <w:rPr>
-                <w:rFonts w:ascii="Times New Roman" w:hAnsi="Times New Roman" w:cs="Times New Roman"/>
-                <w:sz w:val="22"/>
-              </w:rPr>
-            </w:pPr>
-          </w:p>
-        </w:tc>
-        <w:tc>
-          <w:tcPr>
-            <w:tcW w:w="360" w:type="dxa"/>
-            <w:shd w:val="clear" w:color="auto" w:fill="auto"/>
-          </w:tcPr>
-          <w:p>
-            <w:pPr>
-              <w:pStyle w:val="Default"/>
-              <w:rPr>
-                <w:rFonts w:ascii="Times New Roman" w:hAnsi="Times New Roman" w:cs="Times New Roman"/>
-                <w:sz w:val="22"/>
-              </w:rPr>
-            </w:pPr>
-          </w:p>
-        </w:tc>
-        <w:tc>
-          <w:tcPr>
-            <w:tcW w:w="2610" w:type="dxa"/>
-            <w:gridSpan w:val="2"/>
-            <w:shd w:val="clear" w:color="auto" w:fill="auto"/>
-          </w:tcPr>
-          <w:p>
-            <w:pPr>
-              <w:pStyle w:val="Default"/>
-              <w:rPr>
-                <w:rFonts w:ascii="Times New Roman" w:hAnsi="Times New Roman" w:cs="Times New Roman"/>
-                <w:sz w:val="22"/>
-              </w:rPr>
-            </w:pPr>
-          </w:p>
-        </w:tc>
-      </w:tr>
-      <w:tr>
-        <w:tc>
-          <w:tcPr>
-            <w:tcW w:w="468" w:type="dxa"/>
-            <w:shd w:val="clear" w:color="auto" w:fill="auto"/>
-          </w:tcPr>
-          <w:p>
-            <w:pPr>
-              <w:pStyle w:val="Default"/>
-              <w:rPr>
-                <w:rFonts w:ascii="Times New Roman" w:hAnsi="Times New Roman" w:cs="Times New Roman"/>
-                <w:sz w:val="22"/>
-              </w:rPr>
-            </w:pPr>
-            <w:r>
-              <w:rPr>
-                <w:rFonts w:ascii="Times New Roman" w:hAnsi="Times New Roman" w:cs="Times New Roman"/>
-                <w:sz w:val="22"/>
-              </w:rPr>
-              <w:t>4</w:t>
-            </w:r>
-          </w:p>
-        </w:tc>
-        <w:tc>
-          <w:tcPr>
-            <w:tcW w:w="1620" w:type="dxa"/>
-            <w:shd w:val="clear" w:color="auto" w:fill="auto"/>
-          </w:tcPr>
-          <w:p>
-            <w:pPr>
-              <w:pStyle w:val="Default"/>
-              <w:rPr>
-                <w:rFonts w:ascii="Times New Roman" w:hAnsi="Times New Roman" w:cs="Times New Roman"/>
-                <w:sz w:val="16"/>
-              </w:rPr>
-            </w:pPr>
-            <w:r>
-              <w:rPr>
-                <w:rFonts w:ascii="Times New Roman" w:hAnsi="Times New Roman" w:cs="Times New Roman"/>
-                <w:sz w:val="16"/>
-              </w:rPr>
-              <w:t>Test Board communication for other board</w:t>
-            </w:r>
-          </w:p>
-        </w:tc>
-        <w:tc>
-          <w:tcPr>
-            <w:tcW w:w="3060" w:type="dxa"/>
-            <w:shd w:val="clear" w:color="auto" w:fill="auto"/>
-          </w:tcPr>
-          <w:p>
-            <w:pPr>
-              <w:pStyle w:val="Default"/>
-              <w:rPr>
-                <w:rFonts w:ascii="Times New Roman" w:hAnsi="Times New Roman" w:cs="Times New Roman"/>
-                <w:sz w:val="18"/>
-              </w:rPr>
-            </w:pPr>
-            <w:r>
-              <w:rPr>
-                <w:rFonts w:ascii="Times New Roman" w:hAnsi="Times New Roman" w:cs="Times New Roman"/>
-                <w:sz w:val="18"/>
-              </w:rPr>
-              <w:t>Once the ping is received the receiver board LED should light up indicating a received signal.</w:t>
+              <w:t>This should return the device ID to the host computer.</w:t>
             </w:r>
           </w:p>
         </w:tc>
@@ -10874,9 +12250,18 @@
     </w:tbl>
     <w:p>
       <w:pPr>
+        <w:rPr>
+          <w:rFonts w:ascii="Times New Roman" w:hAnsi="Times New Roman" w:cs="Times New Roman"/>
+        </w:rPr>
+      </w:pPr>
+    </w:p>
+    <w:p>
+      <w:pPr>
         <w:spacing w:after="120"/>
         <w:rPr>
           <w:rFonts w:ascii="Times New Roman" w:hAnsi="Times New Roman" w:cs="Times New Roman"/>
+          <w:b/>
+          <w:sz w:val="28"/>
         </w:rPr>
       </w:pPr>
     </w:p>
@@ -10885,6 +12270,8 @@
         <w:spacing w:after="120"/>
         <w:rPr>
           <w:rFonts w:ascii="Times New Roman" w:hAnsi="Times New Roman" w:cs="Times New Roman"/>
+          <w:b/>
+          <w:sz w:val="28"/>
         </w:rPr>
       </w:pPr>
     </w:p>
@@ -10893,6 +12280,8 @@
         <w:spacing w:after="120"/>
         <w:rPr>
           <w:rFonts w:ascii="Times New Roman" w:hAnsi="Times New Roman" w:cs="Times New Roman"/>
+          <w:b/>
+          <w:sz w:val="28"/>
         </w:rPr>
       </w:pPr>
     </w:p>
@@ -10905,14 +12294,16 @@
           <w:sz w:val="28"/>
         </w:rPr>
       </w:pPr>
-      <w:r>
+    </w:p>
+    <w:p>
+      <w:pPr>
+        <w:spacing w:after="120"/>
         <w:rPr>
           <w:rFonts w:ascii="Times New Roman" w:hAnsi="Times New Roman" w:cs="Times New Roman"/>
           <w:b/>
           <w:sz w:val="28"/>
         </w:rPr>
-        <w:t>5.2 Interface Tests</w:t>
-      </w:r>
+      </w:pPr>
     </w:p>
     <w:p>
       <w:pPr>
@@ -10923,14 +12314,121 @@
           <w:sz w:val="28"/>
         </w:rPr>
       </w:pPr>
-      <w:r>
+    </w:p>
+    <w:p>
+      <w:pPr>
+        <w:spacing w:after="120"/>
         <w:rPr>
           <w:rFonts w:ascii="Times New Roman" w:hAnsi="Times New Roman" w:cs="Times New Roman"/>
           <w:b/>
           <w:sz w:val="28"/>
         </w:rPr>
-        <w:tab/>
-        <w:t xml:space="preserve">5.2.1 RF Front End to Integrated Transceiver </w:t>
+      </w:pPr>
+    </w:p>
+    <w:p>
+      <w:pPr>
+        <w:spacing w:after="120"/>
+        <w:rPr>
+          <w:rFonts w:ascii="Times New Roman" w:hAnsi="Times New Roman" w:cs="Times New Roman"/>
+          <w:b/>
+          <w:sz w:val="28"/>
+        </w:rPr>
+      </w:pPr>
+    </w:p>
+    <w:p>
+      <w:pPr>
+        <w:spacing w:after="120"/>
+        <w:rPr>
+          <w:rFonts w:ascii="Times New Roman" w:hAnsi="Times New Roman" w:cs="Times New Roman"/>
+          <w:b/>
+          <w:sz w:val="28"/>
+        </w:rPr>
+      </w:pPr>
+    </w:p>
+    <w:p>
+      <w:pPr>
+        <w:spacing w:after="120"/>
+        <w:rPr>
+          <w:rFonts w:ascii="Times New Roman" w:hAnsi="Times New Roman" w:cs="Times New Roman"/>
+          <w:b/>
+          <w:sz w:val="28"/>
+        </w:rPr>
+      </w:pPr>
+    </w:p>
+    <w:p>
+      <w:pPr>
+        <w:spacing w:after="120"/>
+        <w:rPr>
+          <w:rFonts w:ascii="Times New Roman" w:hAnsi="Times New Roman" w:cs="Times New Roman"/>
+          <w:b/>
+          <w:sz w:val="28"/>
+        </w:rPr>
+      </w:pPr>
+    </w:p>
+    <w:p>
+      <w:pPr>
+        <w:spacing w:after="120"/>
+        <w:rPr>
+          <w:rFonts w:ascii="Times New Roman" w:hAnsi="Times New Roman" w:cs="Times New Roman"/>
+          <w:b/>
+          <w:sz w:val="28"/>
+        </w:rPr>
+      </w:pPr>
+    </w:p>
+    <w:p>
+      <w:pPr>
+        <w:spacing w:after="120"/>
+        <w:rPr>
+          <w:rFonts w:ascii="Times New Roman" w:hAnsi="Times New Roman" w:cs="Times New Roman"/>
+          <w:b/>
+          <w:sz w:val="28"/>
+        </w:rPr>
+      </w:pPr>
+    </w:p>
+    <w:p>
+      <w:pPr>
+        <w:spacing w:after="120"/>
+        <w:rPr>
+          <w:rFonts w:ascii="Times New Roman" w:hAnsi="Times New Roman" w:cs="Times New Roman"/>
+          <w:b/>
+          <w:sz w:val="28"/>
+        </w:rPr>
+      </w:pPr>
+    </w:p>
+    <w:p>
+      <w:pPr>
+        <w:spacing w:after="120"/>
+        <w:rPr>
+          <w:rFonts w:ascii="Times New Roman" w:hAnsi="Times New Roman" w:cs="Times New Roman"/>
+          <w:b/>
+          <w:sz w:val="28"/>
+        </w:rPr>
+      </w:pPr>
+    </w:p>
+    <w:p>
+      <w:pPr>
+        <w:spacing w:after="120"/>
+        <w:rPr>
+          <w:rFonts w:ascii="Times New Roman" w:hAnsi="Times New Roman" w:cs="Times New Roman"/>
+          <w:b/>
+          <w:sz w:val="28"/>
+        </w:rPr>
+      </w:pPr>
+      <w:r>
+        <w:rPr>
+          <w:rFonts w:ascii="Times New Roman" w:hAnsi="Times New Roman" w:cs="Times New Roman"/>
+          <w:b/>
+          <w:sz w:val="28"/>
+        </w:rPr>
+        <w:t>5.2.3</w:t>
+      </w:r>
+      <w:r>
+        <w:rPr>
+          <w:rFonts w:ascii="Times New Roman" w:hAnsi="Times New Roman" w:cs="Times New Roman"/>
+          <w:b/>
+          <w:sz w:val="28"/>
+        </w:rPr>
+        <w:t xml:space="preserve"> MCU to GPIO</w:t>
       </w:r>
     </w:p>
     <w:p>
@@ -10945,1453 +12443,22 @@
         <w:rPr>
           <w:rFonts w:ascii="Times New Roman" w:hAnsi="Times New Roman" w:cs="Times New Roman"/>
         </w:rPr>
-        <w:t xml:space="preserve">Test the </w:t>
-      </w:r>
-      <w:r>
-        <w:rPr>
-          <w:rFonts w:ascii="Times New Roman" w:hAnsi="Times New Roman" w:cs="Times New Roman"/>
-        </w:rPr>
-        <w:t>functionality of the integrated PA.</w:t>
-      </w:r>
-      <w:r>
-        <w:rPr>
-          <w:rFonts w:ascii="Times New Roman" w:hAnsi="Times New Roman" w:cs="Times New Roman"/>
-        </w:rPr>
-        <w:t xml:space="preserve"> This test will need to be performed in steps where the PA’s power is increased in incremental steps so that the result can be carefully measured. The data s</w:t>
-      </w:r>
-      <w:r>
-        <w:rPr>
-          <w:rFonts w:ascii="Times New Roman" w:hAnsi="Times New Roman" w:cs="Times New Roman"/>
-        </w:rPr>
-        <w:t>heet states that a maximum of 13</w:t>
-      </w:r>
-      <w:r>
-        <w:rPr>
-          <w:rFonts w:ascii="Times New Roman" w:hAnsi="Times New Roman" w:cs="Times New Roman"/>
-        </w:rPr>
-        <w:t>dBm is achievable with this setup.</w:t>
-      </w:r>
-    </w:p>
-    <w:p>
-      <w:pPr>
-        <w:spacing w:after="120"/>
-        <w:ind w:left="720"/>
-        <w:rPr>
-          <w:rFonts w:ascii="Times New Roman" w:hAnsi="Times New Roman" w:cs="Times New Roman"/>
-        </w:rPr>
-      </w:pPr>
-      <w:r>
-        <w:rPr>
-          <w:rFonts w:ascii="Times New Roman" w:hAnsi="Times New Roman" w:cs="Times New Roman"/>
-        </w:rPr>
-        <w:t xml:space="preserve">The s11 parameter will test how well </w:t>
-      </w:r>
-      <w:r>
-        <w:rPr>
-          <w:rFonts w:ascii="Times New Roman" w:hAnsi="Times New Roman" w:cs="Times New Roman"/>
-        </w:rPr>
-        <w:t xml:space="preserve">the impedance of the front-end </w:t>
-      </w:r>
-      <w:r>
-        <w:rPr>
-          <w:rFonts w:ascii="Times New Roman" w:hAnsi="Times New Roman" w:cs="Times New Roman"/>
-        </w:rPr>
-        <w:t xml:space="preserve">matches the impedance of the transceiver. </w:t>
-      </w:r>
-      <w:r>
-        <w:rPr>
-          <w:rFonts w:ascii="Times New Roman" w:hAnsi="Times New Roman" w:cs="Times New Roman"/>
-        </w:rPr>
-        <w:t xml:space="preserve">In previous tests we have been </w:t>
-      </w:r>
-      <w:r>
-        <w:rPr>
-          <w:rFonts w:ascii="Times New Roman" w:hAnsi="Times New Roman" w:cs="Times New Roman"/>
-        </w:rPr>
-        <w:t xml:space="preserve">able to </w:t>
-      </w:r>
-      <w:r>
-        <w:rPr>
-          <w:rFonts w:ascii="Times New Roman" w:hAnsi="Times New Roman" w:cs="Times New Roman"/>
-        </w:rPr>
-        <w:t xml:space="preserve">  </w:t>
-      </w:r>
-      <w:r>
-        <w:rPr>
-          <w:rFonts w:ascii="Times New Roman" w:hAnsi="Times New Roman" w:cs="Times New Roman"/>
-        </w:rPr>
-        <w:t>achieve approximately 90% match t</w:t>
-      </w:r>
-      <w:r>
-        <w:rPr>
-          <w:rFonts w:ascii="Times New Roman" w:hAnsi="Times New Roman" w:cs="Times New Roman"/>
-        </w:rPr>
-        <w:t xml:space="preserve">o the desired 50 ohm. Note: We </w:t>
-      </w:r>
-      <w:r>
-        <w:rPr>
-          <w:rFonts w:ascii="Times New Roman" w:hAnsi="Times New Roman" w:cs="Times New Roman"/>
-        </w:rPr>
-        <w:t>may be able to achieve a better impedance ma</w:t>
-      </w:r>
-      <w:r>
-        <w:rPr>
-          <w:rFonts w:ascii="Times New Roman" w:hAnsi="Times New Roman" w:cs="Times New Roman"/>
-        </w:rPr>
-        <w:t xml:space="preserve">tch by alternating some of the </w:t>
-      </w:r>
-      <w:r>
-        <w:rPr>
-          <w:rFonts w:ascii="Times New Roman" w:hAnsi="Times New Roman" w:cs="Times New Roman"/>
-        </w:rPr>
-        <w:t xml:space="preserve">component values in the filter. This will be an iterative process and will </w:t>
-      </w:r>
-      <w:r>
-        <w:rPr>
-          <w:rFonts w:ascii="Times New Roman" w:hAnsi="Times New Roman" w:cs="Times New Roman"/>
-        </w:rPr>
-        <w:tab/>
-        <w:t>include both documentation and test results.</w:t>
-      </w:r>
-    </w:p>
-    <w:p>
-      <w:pPr>
-        <w:spacing w:after="120"/>
-        <w:ind w:left="720"/>
-        <w:rPr>
-          <w:rFonts w:ascii="Times New Roman" w:hAnsi="Times New Roman" w:cs="Times New Roman"/>
-        </w:rPr>
-      </w:pPr>
-    </w:p>
-    <w:p>
-      <w:pPr>
-        <w:spacing w:after="120"/>
-        <w:rPr>
-          <w:rFonts w:ascii="Times New Roman" w:hAnsi="Times New Roman" w:cs="Times New Roman"/>
-          <w:b/>
-          <w:sz w:val="28"/>
-        </w:rPr>
-      </w:pPr>
-    </w:p>
-    <w:p>
-      <w:pPr>
-        <w:spacing w:after="120"/>
-        <w:ind w:firstLine="720"/>
-        <w:rPr>
-          <w:rFonts w:ascii="Times New Roman" w:hAnsi="Times New Roman" w:cs="Times New Roman"/>
-          <w:b/>
-          <w:sz w:val="28"/>
-        </w:rPr>
-      </w:pPr>
-      <w:r>
-        <w:rPr>
-          <w:rFonts w:ascii="Times New Roman" w:hAnsi="Times New Roman" w:cs="Times New Roman"/>
-          <w:b/>
-          <w:sz w:val="28"/>
-        </w:rPr>
         <w:lastRenderedPageBreak/>
-        <w:t>5.2.2</w:t>
-      </w:r>
-      <w:r>
-        <w:rPr>
-          <w:rFonts w:ascii="Times New Roman" w:hAnsi="Times New Roman" w:cs="Times New Roman"/>
-          <w:b/>
-          <w:sz w:val="28"/>
-        </w:rPr>
-        <w:t xml:space="preserve"> JTAG to </w:t>
-      </w:r>
-      <w:r>
-        <w:rPr>
-          <w:rFonts w:ascii="Times New Roman" w:hAnsi="Times New Roman" w:cs="Times New Roman"/>
-          <w:b/>
-          <w:sz w:val="28"/>
-        </w:rPr>
-        <w:t>MCU</w:t>
-      </w:r>
-    </w:p>
-    <w:p>
-      <w:pPr>
-        <w:spacing w:after="120"/>
-        <w:ind w:left="720"/>
-        <w:rPr>
-          <w:rFonts w:ascii="Times New Roman" w:hAnsi="Times New Roman" w:cs="Times New Roman"/>
-        </w:rPr>
-      </w:pPr>
-      <w:r>
-        <w:rPr>
-          <w:rFonts w:ascii="Times New Roman" w:hAnsi="Times New Roman" w:cs="Times New Roman"/>
-        </w:rPr>
-        <w:t xml:space="preserve">Test the interface between JTAG and MCU.  We will connect JTAG header to the board, which will be our main channel to communicate to MCU unit.  The tri-colored LEDs on the board should light up when JTAG is connected. This will further indicate that MCU is able to detect the connection of JTAG. </w:t>
-      </w:r>
-    </w:p>
-    <w:tbl>
-      <w:tblPr>
-        <w:tblStyle w:val="TableGrid"/>
-        <w:tblW w:w="0" w:type="auto"/>
-        <w:tblLayout w:type="fixed"/>
-        <w:tblLook w:val="00A0" w:firstRow="1" w:lastRow="0" w:firstColumn="1" w:lastColumn="0" w:noHBand="0" w:noVBand="0"/>
-      </w:tblPr>
-      <w:tblGrid>
-        <w:gridCol w:w="468"/>
-        <w:gridCol w:w="1620"/>
-        <w:gridCol w:w="3060"/>
-        <w:gridCol w:w="360"/>
-        <w:gridCol w:w="360"/>
-        <w:gridCol w:w="360"/>
-        <w:gridCol w:w="1170"/>
-        <w:gridCol w:w="1440"/>
-      </w:tblGrid>
-      <w:tr>
-        <w:tc>
-          <w:tcPr>
-            <w:tcW w:w="2088" w:type="dxa"/>
-            <w:gridSpan w:val="2"/>
-            <w:tcBorders>
-              <w:bottom w:val="single" w:sz="4" w:space="0" w:color="000000" w:themeColor="text1"/>
-            </w:tcBorders>
-            <w:shd w:val="clear" w:color="auto" w:fill="auto"/>
-          </w:tcPr>
-          <w:p>
-            <w:pPr>
-              <w:pStyle w:val="Default"/>
-              <w:rPr>
-                <w:rFonts w:ascii="Times New Roman" w:hAnsi="Times New Roman" w:cs="Times New Roman"/>
-                <w:sz w:val="22"/>
-              </w:rPr>
-            </w:pPr>
-            <w:r>
-              <w:rPr>
-                <w:rFonts w:ascii="Times New Roman" w:hAnsi="Times New Roman" w:cs="Times New Roman"/>
-                <w:sz w:val="22"/>
-              </w:rPr>
-              <w:t>Test Writer:</w:t>
-            </w:r>
-          </w:p>
-        </w:tc>
-        <w:tc>
-          <w:tcPr>
-            <w:tcW w:w="6750" w:type="dxa"/>
-            <w:gridSpan w:val="6"/>
-            <w:shd w:val="clear" w:color="auto" w:fill="auto"/>
-          </w:tcPr>
-          <w:p>
-            <w:pPr>
-              <w:pStyle w:val="Default"/>
-              <w:rPr>
-                <w:rFonts w:ascii="Times New Roman" w:hAnsi="Times New Roman" w:cs="Times New Roman"/>
-                <w:sz w:val="22"/>
-              </w:rPr>
-            </w:pPr>
-            <w:r>
-              <w:rPr>
-                <w:rFonts w:ascii="Times New Roman" w:hAnsi="Times New Roman" w:cs="Times New Roman"/>
-                <w:sz w:val="22"/>
-              </w:rPr>
-              <w:t>Saroj Bardewa</w:t>
-            </w:r>
-          </w:p>
-        </w:tc>
-      </w:tr>
-      <w:tr>
-        <w:tc>
-          <w:tcPr>
-            <w:tcW w:w="2088" w:type="dxa"/>
-            <w:gridSpan w:val="2"/>
-            <w:shd w:val="clear" w:color="auto" w:fill="E6E6E6"/>
-          </w:tcPr>
-          <w:p>
-            <w:pPr>
-              <w:pStyle w:val="Default"/>
-              <w:rPr>
-                <w:rFonts w:ascii="Times New Roman" w:hAnsi="Times New Roman" w:cs="Times New Roman"/>
-                <w:sz w:val="22"/>
-              </w:rPr>
-            </w:pPr>
-            <w:r>
-              <w:rPr>
-                <w:rFonts w:ascii="Times New Roman" w:hAnsi="Times New Roman" w:cs="Times New Roman"/>
-                <w:sz w:val="22"/>
-              </w:rPr>
-              <w:t>Test Case Name:</w:t>
-            </w:r>
-          </w:p>
-        </w:tc>
-        <w:tc>
-          <w:tcPr>
-            <w:tcW w:w="4140" w:type="dxa"/>
-            <w:gridSpan w:val="4"/>
-            <w:shd w:val="clear" w:color="auto" w:fill="auto"/>
-          </w:tcPr>
-          <w:p>
-            <w:pPr>
-              <w:pStyle w:val="Default"/>
-              <w:rPr>
-                <w:rFonts w:ascii="Times New Roman" w:hAnsi="Times New Roman" w:cs="Times New Roman"/>
-                <w:sz w:val="22"/>
-              </w:rPr>
-            </w:pPr>
-            <w:r>
-              <w:rPr>
-                <w:rFonts w:ascii="Times New Roman" w:hAnsi="Times New Roman" w:cs="Times New Roman"/>
-                <w:sz w:val="22"/>
-              </w:rPr>
-              <w:t>JTAG interface</w:t>
-            </w:r>
-          </w:p>
-        </w:tc>
-        <w:tc>
-          <w:tcPr>
-            <w:tcW w:w="1170" w:type="dxa"/>
-            <w:shd w:val="clear" w:color="auto" w:fill="E6E6E6"/>
-          </w:tcPr>
-          <w:p>
-            <w:pPr>
-              <w:pStyle w:val="Default"/>
-              <w:rPr>
-                <w:rFonts w:ascii="Times New Roman" w:hAnsi="Times New Roman" w:cs="Times New Roman"/>
-                <w:sz w:val="22"/>
-              </w:rPr>
-            </w:pPr>
-            <w:r>
-              <w:rPr>
-                <w:rFonts w:ascii="Times New Roman" w:hAnsi="Times New Roman" w:cs="Times New Roman"/>
-                <w:sz w:val="22"/>
-              </w:rPr>
-              <w:t>Test ID#:</w:t>
-            </w:r>
-          </w:p>
-        </w:tc>
-        <w:tc>
-          <w:tcPr>
-            <w:tcW w:w="1440" w:type="dxa"/>
-            <w:tcBorders>
-              <w:bottom w:val="single" w:sz="4" w:space="0" w:color="000000" w:themeColor="text1"/>
-            </w:tcBorders>
-            <w:shd w:val="clear" w:color="auto" w:fill="auto"/>
-          </w:tcPr>
-          <w:p>
-            <w:pPr>
-              <w:pStyle w:val="Default"/>
-              <w:rPr>
-                <w:rFonts w:ascii="Times New Roman" w:hAnsi="Times New Roman" w:cs="Times New Roman"/>
-                <w:sz w:val="22"/>
-              </w:rPr>
-            </w:pPr>
-            <w:r>
-              <w:rPr>
-                <w:rFonts w:ascii="Times New Roman" w:hAnsi="Times New Roman" w:cs="Times New Roman"/>
-                <w:sz w:val="22"/>
-              </w:rPr>
-              <w:t>RFFE</w:t>
-            </w:r>
-          </w:p>
-        </w:tc>
-      </w:tr>
-      <w:tr>
-        <w:trPr>
-          <w:trHeight w:val="611"/>
-        </w:trPr>
-        <w:tc>
-          <w:tcPr>
-            <w:tcW w:w="2088" w:type="dxa"/>
-            <w:gridSpan w:val="2"/>
-            <w:shd w:val="clear" w:color="auto" w:fill="E6E6E6"/>
-          </w:tcPr>
-          <w:p>
-            <w:pPr>
-              <w:pStyle w:val="Default"/>
-              <w:rPr>
-                <w:rFonts w:ascii="Times New Roman" w:hAnsi="Times New Roman" w:cs="Times New Roman"/>
-                <w:sz w:val="22"/>
-              </w:rPr>
-            </w:pPr>
-            <w:r>
-              <w:rPr>
-                <w:rFonts w:ascii="Times New Roman" w:hAnsi="Times New Roman" w:cs="Times New Roman"/>
-                <w:sz w:val="22"/>
-              </w:rPr>
-              <w:t>Description:</w:t>
-            </w:r>
-          </w:p>
-        </w:tc>
-        <w:tc>
-          <w:tcPr>
-            <w:tcW w:w="4140" w:type="dxa"/>
-            <w:gridSpan w:val="4"/>
-            <w:shd w:val="clear" w:color="auto" w:fill="auto"/>
-          </w:tcPr>
-          <w:p>
-            <w:pPr>
-              <w:pStyle w:val="Default"/>
-              <w:rPr>
-                <w:rFonts w:ascii="Times New Roman" w:hAnsi="Times New Roman" w:cs="Times New Roman"/>
-                <w:sz w:val="20"/>
-              </w:rPr>
-            </w:pPr>
-            <w:r>
-              <w:rPr>
-                <w:rFonts w:ascii="Times New Roman" w:hAnsi="Times New Roman" w:cs="Times New Roman"/>
-                <w:sz w:val="20"/>
-              </w:rPr>
-              <w:t>The purpose of this test is to check that there is connection between JTAG and MCU</w:t>
-            </w:r>
-          </w:p>
-        </w:tc>
-        <w:tc>
-          <w:tcPr>
-            <w:tcW w:w="1170" w:type="dxa"/>
-            <w:tcBorders>
-              <w:right w:val="single" w:sz="4" w:space="0" w:color="000000" w:themeColor="text1"/>
-            </w:tcBorders>
-            <w:shd w:val="clear" w:color="auto" w:fill="E6E6E6"/>
-          </w:tcPr>
-          <w:p>
-            <w:pPr>
-              <w:pStyle w:val="Default"/>
-              <w:rPr>
-                <w:rFonts w:ascii="Times New Roman" w:hAnsi="Times New Roman" w:cs="Times New Roman"/>
-                <w:sz w:val="22"/>
-              </w:rPr>
-            </w:pPr>
-            <w:r>
-              <w:rPr>
-                <w:rFonts w:ascii="Times New Roman" w:hAnsi="Times New Roman" w:cs="Times New Roman"/>
-                <w:sz w:val="22"/>
-              </w:rPr>
-              <w:t>Box Type:</w:t>
-            </w:r>
-          </w:p>
-        </w:tc>
-        <w:tc>
-          <w:tcPr>
-            <w:tcW w:w="1440" w:type="dxa"/>
-            <w:tcBorders>
-              <w:top w:val="single" w:sz="4" w:space="0" w:color="000000" w:themeColor="text1"/>
-              <w:left w:val="single" w:sz="4" w:space="0" w:color="000000" w:themeColor="text1"/>
-              <w:bottom w:val="single" w:sz="4" w:space="0" w:color="000000" w:themeColor="text1"/>
-              <w:right w:val="single" w:sz="4" w:space="0" w:color="000000" w:themeColor="text1"/>
-            </w:tcBorders>
-            <w:shd w:val="clear" w:color="auto" w:fill="auto"/>
-          </w:tcPr>
-          <w:p>
-            <w:pPr>
-              <w:pStyle w:val="Default"/>
-              <w:rPr>
-                <w:rFonts w:ascii="Times New Roman" w:hAnsi="Times New Roman" w:cs="Times New Roman"/>
-                <w:sz w:val="22"/>
-              </w:rPr>
-            </w:pPr>
-            <w:r>
-              <w:rPr>
-                <w:rFonts w:ascii="Times New Roman" w:hAnsi="Times New Roman" w:cs="Times New Roman"/>
-                <w:sz w:val="22"/>
-              </w:rPr>
-              <w:sym w:font="Wingdings" w:char="F0A8"/>
-            </w:r>
-            <w:r>
-              <w:rPr>
-                <w:rFonts w:ascii="Times New Roman" w:hAnsi="Times New Roman" w:cs="Times New Roman"/>
-                <w:sz w:val="22"/>
-              </w:rPr>
-              <w:t xml:space="preserve">  white box</w:t>
-            </w:r>
-          </w:p>
-          <w:p>
-            <w:pPr>
-              <w:pStyle w:val="Default"/>
-              <w:rPr>
-                <w:rFonts w:ascii="Times New Roman" w:hAnsi="Times New Roman" w:cs="Times New Roman"/>
-                <w:sz w:val="22"/>
-              </w:rPr>
-            </w:pPr>
-            <w:r>
-              <w:rPr>
-                <w:rFonts w:ascii="Times New Roman" w:hAnsi="Times New Roman" w:cs="Times New Roman"/>
-                <w:sz w:val="22"/>
-              </w:rPr>
-              <w:sym w:font="Wingdings" w:char="F0FC"/>
-            </w:r>
-            <w:r>
-              <w:rPr>
-                <w:rFonts w:ascii="Times New Roman" w:hAnsi="Times New Roman" w:cs="Times New Roman"/>
-                <w:sz w:val="22"/>
-              </w:rPr>
-              <w:t xml:space="preserve">  black box</w:t>
-            </w:r>
-          </w:p>
-        </w:tc>
-      </w:tr>
-      <w:tr>
-        <w:tc>
-          <w:tcPr>
-            <w:tcW w:w="2088" w:type="dxa"/>
-            <w:gridSpan w:val="2"/>
-            <w:tcBorders>
-              <w:bottom w:val="single" w:sz="4" w:space="0" w:color="000000" w:themeColor="text1"/>
-            </w:tcBorders>
-            <w:shd w:val="clear" w:color="auto" w:fill="auto"/>
-          </w:tcPr>
-          <w:p>
-            <w:pPr>
-              <w:pStyle w:val="Default"/>
-              <w:rPr>
-                <w:rFonts w:ascii="Times New Roman" w:hAnsi="Times New Roman" w:cs="Times New Roman"/>
-                <w:sz w:val="22"/>
-              </w:rPr>
-            </w:pPr>
-            <w:r>
-              <w:rPr>
-                <w:rFonts w:ascii="Times New Roman" w:hAnsi="Times New Roman" w:cs="Times New Roman"/>
-                <w:sz w:val="22"/>
-              </w:rPr>
-              <w:t>Tester Information</w:t>
-            </w:r>
-          </w:p>
-        </w:tc>
-        <w:tc>
-          <w:tcPr>
-            <w:tcW w:w="6750" w:type="dxa"/>
-            <w:gridSpan w:val="6"/>
-            <w:shd w:val="clear" w:color="auto" w:fill="auto"/>
-          </w:tcPr>
-          <w:p>
-            <w:pPr>
-              <w:pStyle w:val="Default"/>
-              <w:rPr>
-                <w:rFonts w:ascii="Times New Roman" w:hAnsi="Times New Roman" w:cs="Times New Roman"/>
-                <w:sz w:val="22"/>
-              </w:rPr>
-            </w:pPr>
-          </w:p>
-        </w:tc>
-      </w:tr>
-      <w:tr>
-        <w:tc>
-          <w:tcPr>
-            <w:tcW w:w="2088" w:type="dxa"/>
-            <w:gridSpan w:val="2"/>
-            <w:shd w:val="clear" w:color="auto" w:fill="E6E6E6"/>
-          </w:tcPr>
-          <w:p>
-            <w:pPr>
-              <w:pStyle w:val="Default"/>
-              <w:rPr>
-                <w:rFonts w:ascii="Times New Roman" w:hAnsi="Times New Roman" w:cs="Times New Roman"/>
-                <w:sz w:val="22"/>
-              </w:rPr>
-            </w:pPr>
-            <w:r>
-              <w:rPr>
-                <w:rFonts w:ascii="Times New Roman" w:hAnsi="Times New Roman" w:cs="Times New Roman"/>
-                <w:sz w:val="22"/>
-              </w:rPr>
-              <w:t>Name of Tester:</w:t>
-            </w:r>
-          </w:p>
-        </w:tc>
-        <w:tc>
-          <w:tcPr>
-            <w:tcW w:w="4140" w:type="dxa"/>
-            <w:gridSpan w:val="4"/>
-            <w:shd w:val="clear" w:color="auto" w:fill="auto"/>
-          </w:tcPr>
-          <w:p>
-            <w:pPr>
-              <w:pStyle w:val="Default"/>
-              <w:rPr>
-                <w:rFonts w:ascii="Times New Roman" w:hAnsi="Times New Roman" w:cs="Times New Roman"/>
-                <w:sz w:val="22"/>
-              </w:rPr>
-            </w:pPr>
-          </w:p>
-        </w:tc>
-        <w:tc>
-          <w:tcPr>
-            <w:tcW w:w="1170" w:type="dxa"/>
-            <w:shd w:val="clear" w:color="auto" w:fill="E6E6E6"/>
-          </w:tcPr>
-          <w:p>
-            <w:pPr>
-              <w:pStyle w:val="Default"/>
-              <w:rPr>
-                <w:rFonts w:ascii="Times New Roman" w:hAnsi="Times New Roman" w:cs="Times New Roman"/>
-                <w:sz w:val="22"/>
-              </w:rPr>
-            </w:pPr>
-            <w:r>
-              <w:rPr>
-                <w:rFonts w:ascii="Times New Roman" w:hAnsi="Times New Roman" w:cs="Times New Roman"/>
-                <w:sz w:val="22"/>
-              </w:rPr>
-              <w:t>Date:</w:t>
-            </w:r>
-          </w:p>
-        </w:tc>
-        <w:tc>
-          <w:tcPr>
-            <w:tcW w:w="1440" w:type="dxa"/>
-            <w:shd w:val="clear" w:color="auto" w:fill="auto"/>
-          </w:tcPr>
-          <w:p>
-            <w:pPr>
-              <w:pStyle w:val="Default"/>
-              <w:rPr>
-                <w:rFonts w:ascii="Times New Roman" w:hAnsi="Times New Roman" w:cs="Times New Roman"/>
-                <w:sz w:val="22"/>
-              </w:rPr>
-            </w:pPr>
-          </w:p>
-        </w:tc>
-      </w:tr>
-      <w:tr>
-        <w:tc>
-          <w:tcPr>
-            <w:tcW w:w="2088" w:type="dxa"/>
-            <w:gridSpan w:val="2"/>
-            <w:shd w:val="clear" w:color="auto" w:fill="E6E6E6"/>
-          </w:tcPr>
-          <w:p>
-            <w:pPr>
-              <w:pStyle w:val="Default"/>
-              <w:rPr>
-                <w:rFonts w:ascii="Times New Roman" w:hAnsi="Times New Roman" w:cs="Times New Roman"/>
-                <w:sz w:val="22"/>
-              </w:rPr>
-            </w:pPr>
-            <w:r>
-              <w:rPr>
-                <w:rFonts w:ascii="Times New Roman" w:hAnsi="Times New Roman" w:cs="Times New Roman"/>
-                <w:sz w:val="22"/>
-              </w:rPr>
-              <w:t>Hardware Version:</w:t>
-            </w:r>
-          </w:p>
-        </w:tc>
-        <w:tc>
-          <w:tcPr>
-            <w:tcW w:w="4140" w:type="dxa"/>
-            <w:gridSpan w:val="4"/>
-            <w:shd w:val="clear" w:color="auto" w:fill="auto"/>
-          </w:tcPr>
-          <w:p>
-            <w:pPr>
-              <w:pStyle w:val="Default"/>
-              <w:rPr>
-                <w:rFonts w:ascii="Times New Roman" w:hAnsi="Times New Roman" w:cs="Times New Roman"/>
-                <w:sz w:val="22"/>
-              </w:rPr>
-            </w:pPr>
-            <w:r>
-              <w:rPr>
-                <w:rFonts w:ascii="Times New Roman" w:hAnsi="Times New Roman" w:cs="Times New Roman"/>
-                <w:sz w:val="22"/>
-              </w:rPr>
-              <w:t>Board Rev.1, JTAG Rev.1</w:t>
-            </w:r>
-          </w:p>
-        </w:tc>
-        <w:tc>
-          <w:tcPr>
-            <w:tcW w:w="1170" w:type="dxa"/>
-            <w:shd w:val="clear" w:color="auto" w:fill="E6E6E6"/>
-          </w:tcPr>
-          <w:p>
-            <w:pPr>
-              <w:pStyle w:val="Default"/>
-              <w:rPr>
-                <w:rFonts w:ascii="Times New Roman" w:hAnsi="Times New Roman" w:cs="Times New Roman"/>
-                <w:sz w:val="22"/>
-              </w:rPr>
-            </w:pPr>
-            <w:r>
-              <w:rPr>
-                <w:rFonts w:ascii="Times New Roman" w:hAnsi="Times New Roman" w:cs="Times New Roman"/>
-                <w:sz w:val="22"/>
-              </w:rPr>
-              <w:t>Time:</w:t>
-            </w:r>
-          </w:p>
-        </w:tc>
-        <w:tc>
-          <w:tcPr>
-            <w:tcW w:w="1440" w:type="dxa"/>
-            <w:shd w:val="clear" w:color="auto" w:fill="auto"/>
-          </w:tcPr>
-          <w:p>
-            <w:pPr>
-              <w:pStyle w:val="Default"/>
-              <w:rPr>
-                <w:rFonts w:ascii="Times New Roman" w:hAnsi="Times New Roman" w:cs="Times New Roman"/>
-                <w:sz w:val="22"/>
-              </w:rPr>
-            </w:pPr>
-          </w:p>
-        </w:tc>
-      </w:tr>
-      <w:tr>
-        <w:tc>
-          <w:tcPr>
-            <w:tcW w:w="2088" w:type="dxa"/>
-            <w:gridSpan w:val="2"/>
-            <w:shd w:val="clear" w:color="auto" w:fill="E6E6E6"/>
-          </w:tcPr>
-          <w:p>
-            <w:pPr>
-              <w:pStyle w:val="Default"/>
-              <w:rPr>
-                <w:rFonts w:ascii="Times New Roman" w:hAnsi="Times New Roman" w:cs="Times New Roman"/>
-                <w:sz w:val="22"/>
-              </w:rPr>
-            </w:pPr>
-            <w:r>
-              <w:rPr>
-                <w:rFonts w:ascii="Times New Roman" w:hAnsi="Times New Roman" w:cs="Times New Roman"/>
-                <w:sz w:val="22"/>
-              </w:rPr>
-              <w:t>Setup:</w:t>
-            </w:r>
-          </w:p>
-        </w:tc>
-        <w:tc>
-          <w:tcPr>
-            <w:tcW w:w="6750" w:type="dxa"/>
-            <w:gridSpan w:val="6"/>
-            <w:tcBorders>
-              <w:bottom w:val="single" w:sz="4" w:space="0" w:color="000000" w:themeColor="text1"/>
-            </w:tcBorders>
-            <w:shd w:val="clear" w:color="auto" w:fill="auto"/>
-          </w:tcPr>
-          <w:p>
-            <w:pPr>
-              <w:pStyle w:val="Default"/>
-              <w:rPr>
-                <w:rFonts w:ascii="Times New Roman" w:hAnsi="Times New Roman" w:cs="Times New Roman"/>
-                <w:sz w:val="18"/>
-              </w:rPr>
-            </w:pPr>
-            <w:r>
-              <w:rPr>
-                <w:rFonts w:ascii="Times New Roman" w:hAnsi="Times New Roman" w:cs="Times New Roman"/>
-                <w:sz w:val="18"/>
-              </w:rPr>
-              <w:t>Power up the C3 board. Plug in the JTAG cable on the board</w:t>
-            </w:r>
-          </w:p>
-        </w:tc>
-      </w:tr>
-      <w:tr>
-        <w:trPr>
-          <w:cantSplit/>
-          <w:trHeight w:val="737"/>
-        </w:trPr>
-        <w:tc>
-          <w:tcPr>
-            <w:tcW w:w="468" w:type="dxa"/>
-            <w:shd w:val="clear" w:color="auto" w:fill="E6E6E6"/>
-            <w:textDirection w:val="tbRl"/>
-          </w:tcPr>
-          <w:p>
-            <w:pPr>
-              <w:pStyle w:val="Default"/>
-              <w:ind w:left="113" w:right="113"/>
-              <w:rPr>
-                <w:rFonts w:ascii="Times New Roman" w:hAnsi="Times New Roman" w:cs="Times New Roman"/>
-                <w:sz w:val="22"/>
-              </w:rPr>
-            </w:pPr>
-            <w:r>
-              <w:rPr>
-                <w:rFonts w:ascii="Times New Roman" w:hAnsi="Times New Roman" w:cs="Times New Roman"/>
-                <w:sz w:val="22"/>
-              </w:rPr>
-              <w:t>Step</w:t>
-            </w:r>
-          </w:p>
-        </w:tc>
-        <w:tc>
-          <w:tcPr>
-            <w:tcW w:w="1620" w:type="dxa"/>
-            <w:shd w:val="clear" w:color="auto" w:fill="E6E6E6"/>
-          </w:tcPr>
-          <w:p>
-            <w:pPr>
-              <w:pStyle w:val="Default"/>
-              <w:rPr>
-                <w:rFonts w:ascii="Times New Roman" w:hAnsi="Times New Roman" w:cs="Times New Roman"/>
-                <w:sz w:val="22"/>
-              </w:rPr>
-            </w:pPr>
-            <w:r>
-              <w:rPr>
-                <w:rFonts w:ascii="Times New Roman" w:hAnsi="Times New Roman" w:cs="Times New Roman"/>
-                <w:sz w:val="22"/>
-              </w:rPr>
-              <w:t>Action</w:t>
-            </w:r>
-          </w:p>
-        </w:tc>
-        <w:tc>
-          <w:tcPr>
-            <w:tcW w:w="3060" w:type="dxa"/>
-            <w:shd w:val="clear" w:color="auto" w:fill="E6E6E6"/>
-          </w:tcPr>
-          <w:p>
-            <w:pPr>
-              <w:pStyle w:val="Default"/>
-              <w:rPr>
-                <w:rFonts w:ascii="Times New Roman" w:hAnsi="Times New Roman" w:cs="Times New Roman"/>
-                <w:sz w:val="22"/>
-              </w:rPr>
-            </w:pPr>
-            <w:r>
-              <w:rPr>
-                <w:rFonts w:ascii="Times New Roman" w:hAnsi="Times New Roman" w:cs="Times New Roman"/>
-                <w:sz w:val="22"/>
-              </w:rPr>
-              <w:t>Expected Result</w:t>
-            </w:r>
-          </w:p>
-        </w:tc>
-        <w:tc>
-          <w:tcPr>
-            <w:tcW w:w="360" w:type="dxa"/>
-            <w:shd w:val="clear" w:color="auto" w:fill="E6E6E6"/>
-            <w:textDirection w:val="tbRl"/>
-          </w:tcPr>
-          <w:p>
-            <w:pPr>
-              <w:pStyle w:val="Default"/>
-              <w:ind w:left="113" w:right="113"/>
-              <w:rPr>
-                <w:rFonts w:ascii="Times New Roman" w:hAnsi="Times New Roman" w:cs="Times New Roman"/>
-                <w:sz w:val="20"/>
-              </w:rPr>
-            </w:pPr>
-            <w:r>
-              <w:rPr>
-                <w:rFonts w:ascii="Times New Roman" w:hAnsi="Times New Roman" w:cs="Times New Roman"/>
-                <w:sz w:val="20"/>
-              </w:rPr>
-              <w:t>Pass</w:t>
-            </w:r>
-          </w:p>
-        </w:tc>
-        <w:tc>
-          <w:tcPr>
-            <w:tcW w:w="360" w:type="dxa"/>
-            <w:shd w:val="clear" w:color="auto" w:fill="E6E6E6"/>
-            <w:textDirection w:val="tbRl"/>
-          </w:tcPr>
-          <w:p>
-            <w:pPr>
-              <w:pStyle w:val="Default"/>
-              <w:ind w:left="113" w:right="113"/>
-              <w:rPr>
-                <w:rFonts w:ascii="Times New Roman" w:hAnsi="Times New Roman" w:cs="Times New Roman"/>
-                <w:sz w:val="20"/>
-              </w:rPr>
-            </w:pPr>
-            <w:r>
-              <w:rPr>
-                <w:rFonts w:ascii="Times New Roman" w:hAnsi="Times New Roman" w:cs="Times New Roman"/>
-                <w:sz w:val="20"/>
-              </w:rPr>
-              <w:t>Fail</w:t>
-            </w:r>
-          </w:p>
-        </w:tc>
-        <w:tc>
-          <w:tcPr>
-            <w:tcW w:w="360" w:type="dxa"/>
-            <w:shd w:val="clear" w:color="auto" w:fill="E6E6E6"/>
-            <w:textDirection w:val="tbRl"/>
-          </w:tcPr>
-          <w:p>
-            <w:pPr>
-              <w:pStyle w:val="Default"/>
-              <w:ind w:left="113" w:right="113"/>
-              <w:rPr>
-                <w:rFonts w:ascii="Times New Roman" w:hAnsi="Times New Roman" w:cs="Times New Roman"/>
-                <w:sz w:val="20"/>
-              </w:rPr>
-            </w:pPr>
-            <w:r>
-              <w:rPr>
-                <w:rFonts w:ascii="Times New Roman" w:hAnsi="Times New Roman" w:cs="Times New Roman"/>
-                <w:sz w:val="20"/>
-              </w:rPr>
-              <w:t>N/A</w:t>
-            </w:r>
-          </w:p>
-        </w:tc>
-        <w:tc>
-          <w:tcPr>
-            <w:tcW w:w="2610" w:type="dxa"/>
-            <w:gridSpan w:val="2"/>
-            <w:shd w:val="clear" w:color="auto" w:fill="E6E6E6"/>
-          </w:tcPr>
-          <w:p>
-            <w:pPr>
-              <w:pStyle w:val="Default"/>
-              <w:rPr>
-                <w:rFonts w:ascii="Times New Roman" w:hAnsi="Times New Roman" w:cs="Times New Roman"/>
-                <w:sz w:val="22"/>
-              </w:rPr>
-            </w:pPr>
-            <w:r>
-              <w:rPr>
-                <w:rFonts w:ascii="Times New Roman" w:hAnsi="Times New Roman" w:cs="Times New Roman"/>
-                <w:sz w:val="22"/>
-              </w:rPr>
-              <w:t>Comments</w:t>
-            </w:r>
-          </w:p>
-        </w:tc>
-      </w:tr>
-      <w:tr>
-        <w:tc>
-          <w:tcPr>
-            <w:tcW w:w="468" w:type="dxa"/>
-            <w:shd w:val="clear" w:color="auto" w:fill="auto"/>
-          </w:tcPr>
-          <w:p>
-            <w:pPr>
-              <w:pStyle w:val="Default"/>
-              <w:rPr>
-                <w:rFonts w:ascii="Times New Roman" w:hAnsi="Times New Roman" w:cs="Times New Roman"/>
-                <w:sz w:val="22"/>
-              </w:rPr>
-            </w:pPr>
-            <w:r>
-              <w:rPr>
-                <w:rFonts w:ascii="Times New Roman" w:hAnsi="Times New Roman" w:cs="Times New Roman"/>
-                <w:sz w:val="22"/>
-              </w:rPr>
-              <w:t>1</w:t>
-            </w:r>
-          </w:p>
-        </w:tc>
-        <w:tc>
-          <w:tcPr>
-            <w:tcW w:w="1620" w:type="dxa"/>
-            <w:shd w:val="clear" w:color="auto" w:fill="auto"/>
-          </w:tcPr>
-          <w:p>
-            <w:pPr>
-              <w:pStyle w:val="Default"/>
-              <w:rPr>
-                <w:rFonts w:ascii="Times New Roman" w:hAnsi="Times New Roman" w:cs="Times New Roman"/>
-                <w:sz w:val="18"/>
-                <w:szCs w:val="18"/>
-              </w:rPr>
-            </w:pPr>
-            <w:r>
-              <w:rPr>
-                <w:rFonts w:ascii="Times New Roman" w:hAnsi="Times New Roman" w:cs="Times New Roman"/>
-                <w:sz w:val="18"/>
-                <w:szCs w:val="18"/>
-              </w:rPr>
-              <w:t>Reset the device</w:t>
-            </w:r>
-          </w:p>
-        </w:tc>
-        <w:tc>
-          <w:tcPr>
-            <w:tcW w:w="3060" w:type="dxa"/>
-            <w:shd w:val="clear" w:color="auto" w:fill="auto"/>
-          </w:tcPr>
-          <w:p>
-            <w:pPr>
-              <w:pStyle w:val="Default"/>
-              <w:rPr>
-                <w:rFonts w:ascii="Times New Roman" w:hAnsi="Times New Roman" w:cs="Times New Roman"/>
-                <w:sz w:val="18"/>
-              </w:rPr>
-            </w:pPr>
-            <w:r>
-              <w:rPr>
-                <w:rFonts w:ascii="Times New Roman" w:hAnsi="Times New Roman" w:cs="Times New Roman"/>
-                <w:sz w:val="18"/>
-              </w:rPr>
-              <w:t>This should bring the board to a known initial state indicated by blinking of tri-colored LEDs.</w:t>
-            </w:r>
-          </w:p>
-        </w:tc>
-        <w:tc>
-          <w:tcPr>
-            <w:tcW w:w="360" w:type="dxa"/>
-            <w:shd w:val="clear" w:color="auto" w:fill="auto"/>
-          </w:tcPr>
-          <w:p>
-            <w:pPr>
-              <w:pStyle w:val="Default"/>
-              <w:rPr>
-                <w:rFonts w:ascii="Times New Roman" w:hAnsi="Times New Roman" w:cs="Times New Roman"/>
-                <w:sz w:val="22"/>
-              </w:rPr>
-            </w:pPr>
-          </w:p>
-        </w:tc>
-        <w:tc>
-          <w:tcPr>
-            <w:tcW w:w="360" w:type="dxa"/>
-            <w:shd w:val="clear" w:color="auto" w:fill="auto"/>
-          </w:tcPr>
-          <w:p>
-            <w:pPr>
-              <w:pStyle w:val="Default"/>
-              <w:rPr>
-                <w:rFonts w:ascii="Times New Roman" w:hAnsi="Times New Roman" w:cs="Times New Roman"/>
-                <w:sz w:val="22"/>
-              </w:rPr>
-            </w:pPr>
-          </w:p>
-        </w:tc>
-        <w:tc>
-          <w:tcPr>
-            <w:tcW w:w="360" w:type="dxa"/>
-            <w:shd w:val="clear" w:color="auto" w:fill="auto"/>
-          </w:tcPr>
-          <w:p>
-            <w:pPr>
-              <w:pStyle w:val="Default"/>
-              <w:rPr>
-                <w:rFonts w:ascii="Times New Roman" w:hAnsi="Times New Roman" w:cs="Times New Roman"/>
-                <w:sz w:val="22"/>
-              </w:rPr>
-            </w:pPr>
-          </w:p>
-        </w:tc>
-        <w:tc>
-          <w:tcPr>
-            <w:tcW w:w="2610" w:type="dxa"/>
-            <w:gridSpan w:val="2"/>
-            <w:shd w:val="clear" w:color="auto" w:fill="auto"/>
-          </w:tcPr>
-          <w:p>
-            <w:pPr>
-              <w:pStyle w:val="Default"/>
-              <w:rPr>
-                <w:rFonts w:ascii="Times New Roman" w:hAnsi="Times New Roman" w:cs="Times New Roman"/>
-                <w:sz w:val="22"/>
-              </w:rPr>
-            </w:pPr>
-          </w:p>
-        </w:tc>
-      </w:tr>
-      <w:tr>
-        <w:tc>
-          <w:tcPr>
-            <w:tcW w:w="468" w:type="dxa"/>
-            <w:shd w:val="clear" w:color="auto" w:fill="auto"/>
-          </w:tcPr>
-          <w:p>
-            <w:pPr>
-              <w:pStyle w:val="Default"/>
-              <w:rPr>
-                <w:rFonts w:ascii="Times New Roman" w:hAnsi="Times New Roman" w:cs="Times New Roman"/>
-                <w:sz w:val="22"/>
-              </w:rPr>
-            </w:pPr>
-            <w:r>
-              <w:rPr>
-                <w:rFonts w:ascii="Times New Roman" w:hAnsi="Times New Roman" w:cs="Times New Roman"/>
-                <w:sz w:val="22"/>
-              </w:rPr>
-              <w:t>2</w:t>
-            </w:r>
-          </w:p>
-        </w:tc>
-        <w:tc>
-          <w:tcPr>
-            <w:tcW w:w="1620" w:type="dxa"/>
-            <w:shd w:val="clear" w:color="auto" w:fill="auto"/>
-          </w:tcPr>
-          <w:p>
-            <w:pPr>
-              <w:pStyle w:val="Default"/>
-              <w:rPr>
-                <w:rFonts w:ascii="Times New Roman" w:hAnsi="Times New Roman" w:cs="Times New Roman"/>
-                <w:sz w:val="16"/>
-              </w:rPr>
-            </w:pPr>
-            <w:r>
-              <w:rPr>
-                <w:rFonts w:ascii="Times New Roman" w:hAnsi="Times New Roman" w:cs="Times New Roman"/>
-                <w:sz w:val="16"/>
-              </w:rPr>
-              <w:t>Probe for the  device ID</w:t>
-            </w:r>
-          </w:p>
-        </w:tc>
-        <w:tc>
-          <w:tcPr>
-            <w:tcW w:w="3060" w:type="dxa"/>
-            <w:shd w:val="clear" w:color="auto" w:fill="auto"/>
-          </w:tcPr>
-          <w:p>
-            <w:pPr>
-              <w:pStyle w:val="Default"/>
-              <w:rPr>
-                <w:rFonts w:ascii="Times New Roman" w:hAnsi="Times New Roman" w:cs="Times New Roman"/>
-                <w:sz w:val="18"/>
-              </w:rPr>
-            </w:pPr>
-            <w:r>
-              <w:rPr>
-                <w:rFonts w:ascii="Times New Roman" w:hAnsi="Times New Roman" w:cs="Times New Roman"/>
-                <w:sz w:val="18"/>
-              </w:rPr>
-              <w:t>This should return the device ID to the host computer.</w:t>
-            </w:r>
-          </w:p>
-        </w:tc>
-        <w:tc>
-          <w:tcPr>
-            <w:tcW w:w="360" w:type="dxa"/>
-            <w:shd w:val="clear" w:color="auto" w:fill="auto"/>
-          </w:tcPr>
-          <w:p>
-            <w:pPr>
-              <w:pStyle w:val="Default"/>
-              <w:rPr>
-                <w:rFonts w:ascii="Times New Roman" w:hAnsi="Times New Roman" w:cs="Times New Roman"/>
-                <w:sz w:val="22"/>
-              </w:rPr>
-            </w:pPr>
-          </w:p>
-        </w:tc>
-        <w:tc>
-          <w:tcPr>
-            <w:tcW w:w="360" w:type="dxa"/>
-            <w:shd w:val="clear" w:color="auto" w:fill="auto"/>
-          </w:tcPr>
-          <w:p>
-            <w:pPr>
-              <w:pStyle w:val="Default"/>
-              <w:rPr>
-                <w:rFonts w:ascii="Times New Roman" w:hAnsi="Times New Roman" w:cs="Times New Roman"/>
-                <w:sz w:val="22"/>
-              </w:rPr>
-            </w:pPr>
-          </w:p>
-        </w:tc>
-        <w:tc>
-          <w:tcPr>
-            <w:tcW w:w="360" w:type="dxa"/>
-            <w:shd w:val="clear" w:color="auto" w:fill="auto"/>
-          </w:tcPr>
-          <w:p>
-            <w:pPr>
-              <w:pStyle w:val="Default"/>
-              <w:rPr>
-                <w:rFonts w:ascii="Times New Roman" w:hAnsi="Times New Roman" w:cs="Times New Roman"/>
-                <w:sz w:val="22"/>
-              </w:rPr>
-            </w:pPr>
-          </w:p>
-        </w:tc>
-        <w:tc>
-          <w:tcPr>
-            <w:tcW w:w="2610" w:type="dxa"/>
-            <w:gridSpan w:val="2"/>
-            <w:shd w:val="clear" w:color="auto" w:fill="auto"/>
-          </w:tcPr>
-          <w:p>
-            <w:pPr>
-              <w:pStyle w:val="Default"/>
-              <w:rPr>
-                <w:rFonts w:ascii="Times New Roman" w:hAnsi="Times New Roman" w:cs="Times New Roman"/>
-                <w:sz w:val="22"/>
-              </w:rPr>
-            </w:pPr>
-          </w:p>
-        </w:tc>
-      </w:tr>
-      <w:tr>
-        <w:tc>
-          <w:tcPr>
-            <w:tcW w:w="5148" w:type="dxa"/>
-            <w:gridSpan w:val="3"/>
-            <w:shd w:val="clear" w:color="auto" w:fill="E6E6E6"/>
-          </w:tcPr>
-          <w:p>
-            <w:pPr>
-              <w:pStyle w:val="Default"/>
-              <w:rPr>
-                <w:rFonts w:ascii="Times New Roman" w:hAnsi="Times New Roman" w:cs="Times New Roman"/>
-                <w:sz w:val="22"/>
-              </w:rPr>
-            </w:pPr>
-            <w:r>
-              <w:rPr>
-                <w:rFonts w:ascii="Times New Roman" w:hAnsi="Times New Roman" w:cs="Times New Roman"/>
-                <w:sz w:val="22"/>
-              </w:rPr>
-              <w:t>Overall Test Result:</w:t>
-            </w:r>
-          </w:p>
-        </w:tc>
-        <w:tc>
-          <w:tcPr>
-            <w:tcW w:w="360" w:type="dxa"/>
-            <w:shd w:val="clear" w:color="auto" w:fill="auto"/>
-          </w:tcPr>
-          <w:p>
-            <w:pPr>
-              <w:pStyle w:val="Default"/>
-              <w:rPr>
-                <w:rFonts w:ascii="Times New Roman" w:hAnsi="Times New Roman" w:cs="Times New Roman"/>
-                <w:sz w:val="22"/>
-              </w:rPr>
-            </w:pPr>
-          </w:p>
-        </w:tc>
-        <w:tc>
-          <w:tcPr>
-            <w:tcW w:w="360" w:type="dxa"/>
-            <w:shd w:val="clear" w:color="auto" w:fill="auto"/>
-          </w:tcPr>
-          <w:p>
-            <w:pPr>
-              <w:pStyle w:val="Default"/>
-              <w:rPr>
-                <w:rFonts w:ascii="Times New Roman" w:hAnsi="Times New Roman" w:cs="Times New Roman"/>
-                <w:sz w:val="22"/>
-              </w:rPr>
-            </w:pPr>
-          </w:p>
-        </w:tc>
-        <w:tc>
-          <w:tcPr>
-            <w:tcW w:w="360" w:type="dxa"/>
-            <w:shd w:val="clear" w:color="auto" w:fill="auto"/>
-          </w:tcPr>
-          <w:p>
-            <w:pPr>
-              <w:pStyle w:val="Default"/>
-              <w:rPr>
-                <w:rFonts w:ascii="Times New Roman" w:hAnsi="Times New Roman" w:cs="Times New Roman"/>
-                <w:sz w:val="22"/>
-              </w:rPr>
-            </w:pPr>
-          </w:p>
-        </w:tc>
-        <w:tc>
-          <w:tcPr>
-            <w:tcW w:w="2610" w:type="dxa"/>
-            <w:gridSpan w:val="2"/>
-            <w:shd w:val="clear" w:color="auto" w:fill="auto"/>
-          </w:tcPr>
-          <w:p>
-            <w:pPr>
-              <w:pStyle w:val="Default"/>
-              <w:rPr>
-                <w:rFonts w:ascii="Times New Roman" w:hAnsi="Times New Roman" w:cs="Times New Roman"/>
-                <w:sz w:val="22"/>
-              </w:rPr>
-            </w:pPr>
-          </w:p>
-        </w:tc>
-      </w:tr>
-    </w:tbl>
-    <w:p>
-      <w:pPr>
-        <w:rPr>
-          <w:rFonts w:ascii="Times New Roman" w:hAnsi="Times New Roman" w:cs="Times New Roman"/>
-        </w:rPr>
-      </w:pPr>
-    </w:p>
-    <w:p>
-      <w:pPr>
-        <w:spacing w:after="120"/>
-        <w:rPr>
-          <w:rFonts w:ascii="Times New Roman" w:hAnsi="Times New Roman" w:cs="Times New Roman"/>
-          <w:b/>
-          <w:sz w:val="28"/>
-        </w:rPr>
-      </w:pPr>
-    </w:p>
-    <w:p>
-      <w:pPr>
-        <w:spacing w:after="120"/>
-        <w:rPr>
-          <w:rFonts w:ascii="Times New Roman" w:hAnsi="Times New Roman" w:cs="Times New Roman"/>
-          <w:b/>
-          <w:sz w:val="28"/>
-        </w:rPr>
-      </w:pPr>
-    </w:p>
-    <w:p>
-      <w:pPr>
-        <w:spacing w:after="120"/>
-        <w:rPr>
-          <w:rFonts w:ascii="Times New Roman" w:hAnsi="Times New Roman" w:cs="Times New Roman"/>
-          <w:b/>
-          <w:sz w:val="28"/>
-        </w:rPr>
-      </w:pPr>
-    </w:p>
-    <w:p>
-      <w:pPr>
-        <w:spacing w:after="120"/>
-        <w:rPr>
-          <w:rFonts w:ascii="Times New Roman" w:hAnsi="Times New Roman" w:cs="Times New Roman"/>
-          <w:b/>
-          <w:sz w:val="28"/>
-        </w:rPr>
-      </w:pPr>
-    </w:p>
-    <w:p>
-      <w:pPr>
-        <w:spacing w:after="120"/>
-        <w:rPr>
-          <w:rFonts w:ascii="Times New Roman" w:hAnsi="Times New Roman" w:cs="Times New Roman"/>
-          <w:b/>
-          <w:sz w:val="28"/>
-        </w:rPr>
-      </w:pPr>
-    </w:p>
-    <w:p>
-      <w:pPr>
-        <w:spacing w:after="120"/>
-        <w:rPr>
-          <w:rFonts w:ascii="Times New Roman" w:hAnsi="Times New Roman" w:cs="Times New Roman"/>
-          <w:b/>
-          <w:sz w:val="28"/>
-        </w:rPr>
-      </w:pPr>
-    </w:p>
-    <w:p>
-      <w:pPr>
-        <w:spacing w:after="120"/>
-        <w:rPr>
-          <w:rFonts w:ascii="Times New Roman" w:hAnsi="Times New Roman" w:cs="Times New Roman"/>
-          <w:b/>
-          <w:sz w:val="28"/>
-        </w:rPr>
-      </w:pPr>
-    </w:p>
-    <w:p>
-      <w:pPr>
-        <w:spacing w:after="120"/>
-        <w:rPr>
-          <w:rFonts w:ascii="Times New Roman" w:hAnsi="Times New Roman" w:cs="Times New Roman"/>
-          <w:b/>
-          <w:sz w:val="28"/>
-        </w:rPr>
-      </w:pPr>
-    </w:p>
-    <w:p>
-      <w:pPr>
-        <w:spacing w:after="120"/>
-        <w:rPr>
-          <w:rFonts w:ascii="Times New Roman" w:hAnsi="Times New Roman" w:cs="Times New Roman"/>
-          <w:b/>
-          <w:sz w:val="28"/>
-        </w:rPr>
-      </w:pPr>
-    </w:p>
-    <w:p>
-      <w:pPr>
-        <w:spacing w:after="120"/>
-        <w:rPr>
-          <w:rFonts w:ascii="Times New Roman" w:hAnsi="Times New Roman" w:cs="Times New Roman"/>
-          <w:b/>
-          <w:sz w:val="28"/>
-        </w:rPr>
-      </w:pPr>
-    </w:p>
-    <w:p>
-      <w:pPr>
-        <w:spacing w:after="120"/>
-        <w:rPr>
-          <w:rFonts w:ascii="Times New Roman" w:hAnsi="Times New Roman" w:cs="Times New Roman"/>
-          <w:b/>
-          <w:sz w:val="28"/>
-        </w:rPr>
-      </w:pPr>
-    </w:p>
-    <w:p>
-      <w:pPr>
-        <w:spacing w:after="120"/>
-        <w:rPr>
-          <w:rFonts w:ascii="Times New Roman" w:hAnsi="Times New Roman" w:cs="Times New Roman"/>
-          <w:b/>
-          <w:sz w:val="28"/>
-        </w:rPr>
-      </w:pPr>
-    </w:p>
-    <w:p>
-      <w:pPr>
-        <w:spacing w:after="120"/>
-        <w:rPr>
-          <w:rFonts w:ascii="Times New Roman" w:hAnsi="Times New Roman" w:cs="Times New Roman"/>
-          <w:b/>
-          <w:sz w:val="28"/>
-        </w:rPr>
-      </w:pPr>
-    </w:p>
-    <w:p>
-      <w:pPr>
-        <w:spacing w:after="120"/>
-        <w:rPr>
-          <w:rFonts w:ascii="Times New Roman" w:hAnsi="Times New Roman" w:cs="Times New Roman"/>
-          <w:b/>
-          <w:sz w:val="28"/>
-        </w:rPr>
-      </w:pPr>
-    </w:p>
-    <w:p>
-      <w:pPr>
-        <w:spacing w:after="120"/>
-        <w:rPr>
-          <w:rFonts w:ascii="Times New Roman" w:hAnsi="Times New Roman" w:cs="Times New Roman"/>
-          <w:b/>
-          <w:sz w:val="28"/>
-        </w:rPr>
-      </w:pPr>
-    </w:p>
-    <w:p>
-      <w:pPr>
-        <w:spacing w:after="120"/>
-        <w:rPr>
-          <w:rFonts w:ascii="Times New Roman" w:hAnsi="Times New Roman" w:cs="Times New Roman"/>
-          <w:b/>
-          <w:sz w:val="28"/>
-        </w:rPr>
-      </w:pPr>
-      <w:r>
-        <w:rPr>
-          <w:rFonts w:ascii="Times New Roman" w:hAnsi="Times New Roman" w:cs="Times New Roman"/>
-          <w:b/>
-          <w:sz w:val="28"/>
-        </w:rPr>
-        <w:lastRenderedPageBreak/>
-        <w:t>5.2.3</w:t>
-      </w:r>
-      <w:r>
-        <w:rPr>
-          <w:rFonts w:ascii="Times New Roman" w:hAnsi="Times New Roman" w:cs="Times New Roman"/>
-          <w:b/>
-          <w:sz w:val="28"/>
-        </w:rPr>
-        <w:t xml:space="preserve"> MCU to GPIO</w:t>
-      </w:r>
-    </w:p>
-    <w:p>
-      <w:pPr>
-        <w:spacing w:after="120"/>
-        <w:ind w:left="720"/>
-        <w:rPr>
-          <w:rFonts w:ascii="Times New Roman" w:hAnsi="Times New Roman" w:cs="Times New Roman"/>
-        </w:rPr>
-      </w:pPr>
-      <w:r>
-        <w:rPr>
-          <w:rFonts w:ascii="Times New Roman" w:hAnsi="Times New Roman" w:cs="Times New Roman"/>
-        </w:rPr>
-        <w:t>Test the interface between MCU and GPIO. Here we will write, compile and feed in C code to make the signal on some selected GPIO pins go high. We will use a multimeter to check the voltage level at those pins. Having a high voltage level on the signal will indicate that the interface between MCU and the GPIO pin is properly setup.</w:t>
+        <w:t xml:space="preserve">Test the interface between MCU and GPIO. Here we will write, compile and feed in C code to make the signal on some selected GPIO pins go high. We will use a </w:t>
+      </w:r>
+      <w:proofErr w:type="spellStart"/>
+      <w:r>
+        <w:rPr>
+          <w:rFonts w:ascii="Times New Roman" w:hAnsi="Times New Roman" w:cs="Times New Roman"/>
+        </w:rPr>
+        <w:t>multimeter</w:t>
+      </w:r>
+      <w:proofErr w:type="spellEnd"/>
+      <w:r>
+        <w:rPr>
+          <w:rFonts w:ascii="Times New Roman" w:hAnsi="Times New Roman" w:cs="Times New Roman"/>
+        </w:rPr>
+        <w:t xml:space="preserve"> to check the voltage level at those pins. Having a high voltage level on the signal will indicate that the interface between MCU and the GPIO pin is properly setup.</w:t>
       </w:r>
     </w:p>
     <w:p>
@@ -12469,13 +12536,31 @@
                 <w:sz w:val="22"/>
               </w:rPr>
             </w:pPr>
-            <w:r>
-              <w:rPr>
-                <w:rFonts w:ascii="Times New Roman" w:hAnsi="Times New Roman" w:cs="Times New Roman"/>
-                <w:sz w:val="22"/>
-              </w:rPr>
-              <w:t>Saroj Bardewa</w:t>
-            </w:r>
+            <w:proofErr w:type="spellStart"/>
+            <w:r>
+              <w:rPr>
+                <w:rFonts w:ascii="Times New Roman" w:hAnsi="Times New Roman" w:cs="Times New Roman"/>
+                <w:sz w:val="22"/>
+              </w:rPr>
+              <w:t>Saroj</w:t>
+            </w:r>
+            <w:proofErr w:type="spellEnd"/>
+            <w:r>
+              <w:rPr>
+                <w:rFonts w:ascii="Times New Roman" w:hAnsi="Times New Roman" w:cs="Times New Roman"/>
+                <w:sz w:val="22"/>
+              </w:rPr>
+              <w:t xml:space="preserve"> </w:t>
+            </w:r>
+            <w:proofErr w:type="spellStart"/>
+            <w:r>
+              <w:rPr>
+                <w:rFonts w:ascii="Times New Roman" w:hAnsi="Times New Roman" w:cs="Times New Roman"/>
+                <w:sz w:val="22"/>
+              </w:rPr>
+              <w:t>Bardewa</w:t>
+            </w:r>
+            <w:proofErr w:type="spellEnd"/>
           </w:p>
         </w:tc>
       </w:tr>
@@ -14272,13 +14357,21 @@
               </w:rPr>
               <w:t xml:space="preserve">We should be able to measure 3.3 V on the PTC1 port using a </w:t>
             </w:r>
-            <w:r>
-              <w:rPr>
-                <w:rFonts w:ascii="Times New Roman" w:hAnsi="Times New Roman" w:cs="Times New Roman"/>
-                <w:sz w:val="22"/>
-              </w:rPr>
-              <w:lastRenderedPageBreak/>
-              <w:t xml:space="preserve">multimeter after this operation. </w:t>
+            <w:proofErr w:type="spellStart"/>
+            <w:r>
+              <w:rPr>
+                <w:rFonts w:ascii="Times New Roman" w:hAnsi="Times New Roman" w:cs="Times New Roman"/>
+                <w:sz w:val="22"/>
+              </w:rPr>
+              <w:t>multimeter</w:t>
+            </w:r>
+            <w:proofErr w:type="spellEnd"/>
+            <w:r>
+              <w:rPr>
+                <w:rFonts w:ascii="Times New Roman" w:hAnsi="Times New Roman" w:cs="Times New Roman"/>
+                <w:sz w:val="22"/>
+              </w:rPr>
+              <w:t xml:space="preserve"> after this operation. </w:t>
             </w:r>
           </w:p>
         </w:tc>
@@ -14366,7 +14459,6 @@
                 <w:rFonts w:ascii="Times New Roman" w:hAnsi="Times New Roman" w:cs="Times New Roman"/>
                 <w:sz w:val="22"/>
               </w:rPr>
-              <w:lastRenderedPageBreak/>
               <w:t>Overall Test Result:</w:t>
             </w:r>
           </w:p>

</xml_diff>

<commit_message>
Filled out the Passed sections on the GPIO test and on the JTAG to MCU
</commit_message>
<xml_diff>
--- a/HW6_Testing/HW6_Rev2.docx
+++ b/HW6_Testing/HW6_Rev2.docx
@@ -1,6 +1,6 @@
 
 <file path=word/document.xml><?xml version="1.0" encoding="utf-8"?>
-<w:document xmlns:wpc="http://schemas.microsoft.com/office/word/2010/wordprocessingCanvas" xmlns:mc="http://schemas.openxmlformats.org/markup-compatibility/2006" xmlns:o="urn:schemas-microsoft-com:office:office" xmlns:r="http://schemas.openxmlformats.org/officeDocument/2006/relationships" xmlns:m="http://schemas.openxmlformats.org/officeDocument/2006/math" xmlns:v="urn:schemas-microsoft-com:vml" xmlns:wp14="http://schemas.microsoft.com/office/word/2010/wordprocessingDrawing" xmlns:wp="http://schemas.openxmlformats.org/drawingml/2006/wordprocessingDrawing" xmlns:w10="urn:schemas-microsoft-com:office:word" xmlns:w="http://schemas.openxmlformats.org/wordprocessingml/2006/main" xmlns:w14="http://schemas.microsoft.com/office/word/2010/wordml" xmlns:w15="http://schemas.microsoft.com/office/word/2012/wordml" xmlns:wpg="http://schemas.microsoft.com/office/word/2010/wordprocessingGroup" xmlns:wpi="http://schemas.microsoft.com/office/word/2010/wordprocessingInk" xmlns:wne="http://schemas.microsoft.com/office/word/2006/wordml" xmlns:wps="http://schemas.microsoft.com/office/word/2010/wordprocessingShape" mc:Ignorable="w14 w15 wp14">
+<w:document xmlns:wpc="http://schemas.microsoft.com/office/word/2010/wordprocessingCanvas" xmlns:cx="http://schemas.microsoft.com/office/drawing/2014/chartex" xmlns:cx1="http://schemas.microsoft.com/office/drawing/2015/9/8/chartex" xmlns:mc="http://schemas.openxmlformats.org/markup-compatibility/2006" xmlns:o="urn:schemas-microsoft-com:office:office" xmlns:r="http://schemas.openxmlformats.org/officeDocument/2006/relationships" xmlns:m="http://schemas.openxmlformats.org/officeDocument/2006/math" xmlns:v="urn:schemas-microsoft-com:vml" xmlns:wp14="http://schemas.microsoft.com/office/word/2010/wordprocessingDrawing" xmlns:wp="http://schemas.openxmlformats.org/drawingml/2006/wordprocessingDrawing" xmlns:w10="urn:schemas-microsoft-com:office:word" xmlns:w="http://schemas.openxmlformats.org/wordprocessingml/2006/main" xmlns:w14="http://schemas.microsoft.com/office/word/2010/wordml" xmlns:w15="http://schemas.microsoft.com/office/word/2012/wordml" xmlns:w16se="http://schemas.microsoft.com/office/word/2015/wordml/symex" xmlns:wpg="http://schemas.microsoft.com/office/word/2010/wordprocessingGroup" xmlns:wpi="http://schemas.microsoft.com/office/word/2010/wordprocessingInk" xmlns:wne="http://schemas.microsoft.com/office/word/2006/wordml" xmlns:wps="http://schemas.microsoft.com/office/word/2010/wordprocessingShape" mc:Ignorable="w14 w15 w16se wp14">
   <w:body>
     <w:p>
       <w:pPr>
@@ -7218,14 +7218,14 @@
         <w:rPr>
           <w:rFonts w:ascii="Times New Roman" w:hAnsi="Times New Roman" w:cs="Times New Roman"/>
         </w:rPr>
-        <w:t xml:space="preserve">If there is a USB connection on the USB port, a voltage of </w:t>
+        <w:t>If there is a USB connection on the USB port, a voltage of 4.5</w:t>
       </w:r>
       <w:proofErr w:type="gramStart"/>
       <w:r>
         <w:rPr>
           <w:rFonts w:ascii="Times New Roman" w:hAnsi="Times New Roman" w:cs="Times New Roman"/>
         </w:rPr>
-        <w:t xml:space="preserve">4.5V </w:t>
+        <w:t xml:space="preserve">V </w:t>
       </w:r>
       <w:r>
         <w:rPr>
@@ -7505,14 +7505,14 @@
         <w:rPr>
           <w:rFonts w:ascii="Times New Roman" w:hAnsi="Times New Roman" w:cs="Times New Roman"/>
         </w:rPr>
-        <w:t xml:space="preserve">If there is a USB connection on the USB port, a voltage of </w:t>
+        <w:t>If there is a USB connection on the USB port, a voltage of 4.5</w:t>
       </w:r>
       <w:proofErr w:type="gramStart"/>
       <w:r>
         <w:rPr>
           <w:rFonts w:ascii="Times New Roman" w:hAnsi="Times New Roman" w:cs="Times New Roman"/>
         </w:rPr>
-        <w:t xml:space="preserve">4.5V </w:t>
+        <w:t xml:space="preserve">V </w:t>
       </w:r>
       <w:r>
         <w:rPr>
@@ -9610,21 +9610,7 @@
         <w:rPr>
           <w:rFonts w:ascii="Times New Roman" w:hAnsi="Times New Roman" w:cs="Times New Roman"/>
         </w:rPr>
-        <w:t xml:space="preserve">Test the antenna’s ability to transfer data over the intended RF band at a specified distance. Here, we expect to have a signal transmitted and received from both boards in the 436.5MHz range over the distance of about 5-6 meters. The antenna length will then be altered based on the strength of the signal and its ability to stay within the range of our intended frequency. Note: this is not a finite test. We are </w:t>
-      </w:r>
-      <w:bookmarkStart w:id="2" w:name="_GoBack"/>
-      <w:r>
-        <w:rPr>
-          <w:rFonts w:ascii="Times New Roman" w:hAnsi="Times New Roman" w:cs="Times New Roman"/>
-        </w:rPr>
-        <w:t xml:space="preserve">simply testing to see how well the antenna behaves basted on expected results and </w:t>
-      </w:r>
-      <w:bookmarkEnd w:id="2"/>
-      <w:r>
-        <w:rPr>
-          <w:rFonts w:ascii="Times New Roman" w:hAnsi="Times New Roman" w:cs="Times New Roman"/>
-        </w:rPr>
-        <w:t xml:space="preserve">previous modular tests.  </w:t>
+        <w:t xml:space="preserve">Test the antenna’s ability to transfer data over the intended RF band at a specified distance. Here, we expect to have a signal transmitted and received from both boards in the 436.5MHz range over the distance of about 5-6 meters. The antenna length will then be altered based on the strength of the signal and its ability to stay within the range of our intended frequency. Note: this is not a finite test. We are simply testing to see how well the antenna behaves basted on expected results and previous modular tests.  </w:t>
       </w:r>
     </w:p>
     <w:p>
@@ -11156,7 +11142,15 @@
           <w:rFonts w:ascii="Times New Roman" w:hAnsi="Times New Roman" w:cs="Times New Roman"/>
         </w:rPr>
         <w:lastRenderedPageBreak/>
-        <w:t xml:space="preserve">colored LEDs on the board should light up when JTAG is connected. This will further indicate that MCU is able to detect the connection of JTAG. </w:t>
+        <w:t xml:space="preserve">colored LEDs on the board should light up when JTAG is connected. This will </w:t>
+      </w:r>
+      <w:bookmarkStart w:id="2" w:name="_GoBack"/>
+      <w:bookmarkEnd w:id="2"/>
+      <w:r>
+        <w:rPr>
+          <w:rFonts w:ascii="Times New Roman" w:hAnsi="Times New Roman" w:cs="Times New Roman"/>
+        </w:rPr>
+        <w:t xml:space="preserve">further indicate that MCU is able to detect the connection of JTAG. </w:t>
       </w:r>
     </w:p>
     <w:tbl>
@@ -11556,6 +11550,13 @@
                 <w:sz w:val="22"/>
               </w:rPr>
             </w:pPr>
+            <w:r>
+              <w:rPr>
+                <w:rFonts w:ascii="Times New Roman" w:hAnsi="Times New Roman" w:cs="Times New Roman"/>
+                <w:sz w:val="22"/>
+              </w:rPr>
+              <w:t>Will</w:t>
+            </w:r>
           </w:p>
         </w:tc>
         <w:tc>
@@ -11983,6 +11984,13 @@
                 <w:sz w:val="22"/>
               </w:rPr>
             </w:pPr>
+            <w:r>
+              <w:rPr>
+                <w:rFonts w:ascii="Times New Roman" w:hAnsi="Times New Roman" w:cs="Times New Roman"/>
+                <w:sz w:val="22"/>
+              </w:rPr>
+              <w:t>X</w:t>
+            </w:r>
           </w:p>
         </w:tc>
         <w:tc>
@@ -12112,6 +12120,13 @@
                 <w:sz w:val="22"/>
               </w:rPr>
             </w:pPr>
+            <w:r>
+              <w:rPr>
+                <w:rFonts w:ascii="Times New Roman" w:hAnsi="Times New Roman" w:cs="Times New Roman"/>
+                <w:sz w:val="22"/>
+              </w:rPr>
+              <w:t>X</w:t>
+            </w:r>
           </w:p>
         </w:tc>
         <w:tc>
@@ -12158,6 +12173,13 @@
                 <w:sz w:val="22"/>
               </w:rPr>
             </w:pPr>
+            <w:r>
+              <w:rPr>
+                <w:rFonts w:ascii="Times New Roman" w:hAnsi="Times New Roman" w:cs="Times New Roman"/>
+                <w:sz w:val="22"/>
+              </w:rPr>
+              <w:t>Performed with JTAG</w:t>
+            </w:r>
           </w:p>
         </w:tc>
       </w:tr>
@@ -12198,6 +12220,13 @@
                 <w:sz w:val="22"/>
               </w:rPr>
             </w:pPr>
+            <w:r>
+              <w:rPr>
+                <w:rFonts w:ascii="Times New Roman" w:hAnsi="Times New Roman" w:cs="Times New Roman"/>
+                <w:sz w:val="22"/>
+              </w:rPr>
+              <w:t>X</w:t>
+            </w:r>
           </w:p>
         </w:tc>
         <w:tc>
@@ -12891,6 +12920,13 @@
                 <w:sz w:val="22"/>
               </w:rPr>
             </w:pPr>
+            <w:r>
+              <w:rPr>
+                <w:rFonts w:ascii="Times New Roman" w:hAnsi="Times New Roman" w:cs="Times New Roman"/>
+                <w:sz w:val="22"/>
+              </w:rPr>
+              <w:t>Will, Mike</w:t>
+            </w:r>
           </w:p>
         </w:tc>
         <w:tc>
@@ -12929,6 +12965,13 @@
                 <w:sz w:val="22"/>
               </w:rPr>
             </w:pPr>
+            <w:r>
+              <w:rPr>
+                <w:rFonts w:ascii="Times New Roman" w:hAnsi="Times New Roman" w:cs="Times New Roman"/>
+                <w:sz w:val="22"/>
+              </w:rPr>
+              <w:t>12/7/2015</w:t>
+            </w:r>
           </w:p>
         </w:tc>
       </w:tr>
@@ -13019,6 +13062,13 @@
                 <w:sz w:val="22"/>
               </w:rPr>
             </w:pPr>
+            <w:r>
+              <w:rPr>
+                <w:rFonts w:ascii="Times New Roman" w:hAnsi="Times New Roman" w:cs="Times New Roman"/>
+                <w:sz w:val="22"/>
+              </w:rPr>
+              <w:t>5:00p.m.</w:t>
+            </w:r>
           </w:p>
         </w:tc>
       </w:tr>
@@ -13330,6 +13380,13 @@
                 <w:sz w:val="22"/>
               </w:rPr>
             </w:pPr>
+            <w:r>
+              <w:rPr>
+                <w:rFonts w:ascii="Times New Roman" w:hAnsi="Times New Roman" w:cs="Times New Roman"/>
+                <w:sz w:val="22"/>
+              </w:rPr>
+              <w:t>X</w:t>
+            </w:r>
           </w:p>
         </w:tc>
         <w:tc>
@@ -13461,6 +13518,13 @@
                 <w:sz w:val="22"/>
               </w:rPr>
             </w:pPr>
+            <w:r>
+              <w:rPr>
+                <w:rFonts w:ascii="Times New Roman" w:hAnsi="Times New Roman" w:cs="Times New Roman"/>
+                <w:sz w:val="22"/>
+              </w:rPr>
+              <w:t>X</w:t>
+            </w:r>
           </w:p>
         </w:tc>
         <w:tc>
@@ -13592,6 +13656,13 @@
                 <w:sz w:val="22"/>
               </w:rPr>
             </w:pPr>
+            <w:r>
+              <w:rPr>
+                <w:rFonts w:ascii="Times New Roman" w:hAnsi="Times New Roman" w:cs="Times New Roman"/>
+                <w:sz w:val="22"/>
+              </w:rPr>
+              <w:t>X</w:t>
+            </w:r>
           </w:p>
         </w:tc>
         <w:tc>
@@ -13748,6 +13819,13 @@
                 <w:sz w:val="22"/>
               </w:rPr>
             </w:pPr>
+            <w:r>
+              <w:rPr>
+                <w:rFonts w:ascii="Times New Roman" w:hAnsi="Times New Roman" w:cs="Times New Roman"/>
+                <w:sz w:val="22"/>
+              </w:rPr>
+              <w:t>X</w:t>
+            </w:r>
           </w:p>
         </w:tc>
         <w:tc>
@@ -13904,6 +13982,13 @@
                 <w:sz w:val="22"/>
               </w:rPr>
             </w:pPr>
+            <w:r>
+              <w:rPr>
+                <w:rFonts w:ascii="Times New Roman" w:hAnsi="Times New Roman" w:cs="Times New Roman"/>
+                <w:sz w:val="22"/>
+              </w:rPr>
+              <w:t>X</w:t>
+            </w:r>
           </w:p>
         </w:tc>
         <w:tc>
@@ -14060,6 +14145,13 @@
                 <w:sz w:val="22"/>
               </w:rPr>
             </w:pPr>
+            <w:r>
+              <w:rPr>
+                <w:rFonts w:ascii="Times New Roman" w:hAnsi="Times New Roman" w:cs="Times New Roman"/>
+                <w:sz w:val="22"/>
+              </w:rPr>
+              <w:t>X</w:t>
+            </w:r>
           </w:p>
         </w:tc>
         <w:tc>
@@ -14216,6 +14308,13 @@
                 <w:sz w:val="22"/>
               </w:rPr>
             </w:pPr>
+            <w:r>
+              <w:rPr>
+                <w:rFonts w:ascii="Times New Roman" w:hAnsi="Times New Roman" w:cs="Times New Roman"/>
+                <w:sz w:val="22"/>
+              </w:rPr>
+              <w:t>X</w:t>
+            </w:r>
           </w:p>
         </w:tc>
         <w:tc>
@@ -14388,6 +14487,13 @@
                 <w:sz w:val="22"/>
               </w:rPr>
             </w:pPr>
+            <w:r>
+              <w:rPr>
+                <w:rFonts w:ascii="Times New Roman" w:hAnsi="Times New Roman" w:cs="Times New Roman"/>
+                <w:sz w:val="22"/>
+              </w:rPr>
+              <w:t>X</w:t>
+            </w:r>
           </w:p>
         </w:tc>
         <w:tc>
@@ -14436,6 +14542,13 @@
                 <w:sz w:val="22"/>
               </w:rPr>
             </w:pPr>
+            <w:r>
+              <w:rPr>
+                <w:rFonts w:ascii="Times New Roman" w:hAnsi="Times New Roman" w:cs="Times New Roman"/>
+                <w:sz w:val="22"/>
+              </w:rPr>
+              <w:t>While turning on the LED all of these steps were performed</w:t>
+            </w:r>
           </w:p>
         </w:tc>
       </w:tr>
@@ -14476,6 +14589,13 @@
                 <w:sz w:val="22"/>
               </w:rPr>
             </w:pPr>
+            <w:r>
+              <w:rPr>
+                <w:rFonts w:ascii="Times New Roman" w:hAnsi="Times New Roman" w:cs="Times New Roman"/>
+                <w:sz w:val="22"/>
+              </w:rPr>
+              <w:t>X</w:t>
+            </w:r>
           </w:p>
         </w:tc>
         <w:tc>
@@ -14604,7 +14724,7 @@
 </file>
 
 <file path=word/endnotes.xml><?xml version="1.0" encoding="utf-8"?>
-<w:endnotes xmlns:wpc="http://schemas.microsoft.com/office/word/2010/wordprocessingCanvas" xmlns:mc="http://schemas.openxmlformats.org/markup-compatibility/2006" xmlns:o="urn:schemas-microsoft-com:office:office" xmlns:r="http://schemas.openxmlformats.org/officeDocument/2006/relationships" xmlns:m="http://schemas.openxmlformats.org/officeDocument/2006/math" xmlns:v="urn:schemas-microsoft-com:vml" xmlns:wp14="http://schemas.microsoft.com/office/word/2010/wordprocessingDrawing" xmlns:wp="http://schemas.openxmlformats.org/drawingml/2006/wordprocessingDrawing" xmlns:w10="urn:schemas-microsoft-com:office:word" xmlns:w="http://schemas.openxmlformats.org/wordprocessingml/2006/main" xmlns:w14="http://schemas.microsoft.com/office/word/2010/wordml" xmlns:w15="http://schemas.microsoft.com/office/word/2012/wordml" xmlns:wpg="http://schemas.microsoft.com/office/word/2010/wordprocessingGroup" xmlns:wpi="http://schemas.microsoft.com/office/word/2010/wordprocessingInk" xmlns:wne="http://schemas.microsoft.com/office/word/2006/wordml" xmlns:wps="http://schemas.microsoft.com/office/word/2010/wordprocessingShape" mc:Ignorable="w14 w15 wp14">
+<w:endnotes xmlns:wpc="http://schemas.microsoft.com/office/word/2010/wordprocessingCanvas" xmlns:cx="http://schemas.microsoft.com/office/drawing/2014/chartex" xmlns:cx1="http://schemas.microsoft.com/office/drawing/2015/9/8/chartex" xmlns:mc="http://schemas.openxmlformats.org/markup-compatibility/2006" xmlns:o="urn:schemas-microsoft-com:office:office" xmlns:r="http://schemas.openxmlformats.org/officeDocument/2006/relationships" xmlns:m="http://schemas.openxmlformats.org/officeDocument/2006/math" xmlns:v="urn:schemas-microsoft-com:vml" xmlns:wp14="http://schemas.microsoft.com/office/word/2010/wordprocessingDrawing" xmlns:wp="http://schemas.openxmlformats.org/drawingml/2006/wordprocessingDrawing" xmlns:w10="urn:schemas-microsoft-com:office:word" xmlns:w="http://schemas.openxmlformats.org/wordprocessingml/2006/main" xmlns:w14="http://schemas.microsoft.com/office/word/2010/wordml" xmlns:w15="http://schemas.microsoft.com/office/word/2012/wordml" xmlns:w16se="http://schemas.microsoft.com/office/word/2015/wordml/symex" xmlns:wpg="http://schemas.microsoft.com/office/word/2010/wordprocessingGroup" xmlns:wpi="http://schemas.microsoft.com/office/word/2010/wordprocessingInk" xmlns:wne="http://schemas.microsoft.com/office/word/2006/wordml" xmlns:wps="http://schemas.microsoft.com/office/word/2010/wordprocessingShape" mc:Ignorable="w14 w15 w16se wp14">
   <w:endnote w:type="separator" w:id="-1">
     <w:p>
       <w:pPr>
@@ -14629,7 +14749,7 @@
 </file>
 
 <file path=word/footer1.xml><?xml version="1.0" encoding="utf-8"?>
-<w:ftr xmlns:wpc="http://schemas.microsoft.com/office/word/2010/wordprocessingCanvas" xmlns:mc="http://schemas.openxmlformats.org/markup-compatibility/2006" xmlns:o="urn:schemas-microsoft-com:office:office" xmlns:r="http://schemas.openxmlformats.org/officeDocument/2006/relationships" xmlns:m="http://schemas.openxmlformats.org/officeDocument/2006/math" xmlns:v="urn:schemas-microsoft-com:vml" xmlns:wp14="http://schemas.microsoft.com/office/word/2010/wordprocessingDrawing" xmlns:wp="http://schemas.openxmlformats.org/drawingml/2006/wordprocessingDrawing" xmlns:w10="urn:schemas-microsoft-com:office:word" xmlns:w="http://schemas.openxmlformats.org/wordprocessingml/2006/main" xmlns:w14="http://schemas.microsoft.com/office/word/2010/wordml" xmlns:w15="http://schemas.microsoft.com/office/word/2012/wordml" xmlns:wpg="http://schemas.microsoft.com/office/word/2010/wordprocessingGroup" xmlns:wpi="http://schemas.microsoft.com/office/word/2010/wordprocessingInk" xmlns:wne="http://schemas.microsoft.com/office/word/2006/wordml" xmlns:wps="http://schemas.microsoft.com/office/word/2010/wordprocessingShape" mc:Ignorable="w14 w15 wp14">
+<w:ftr xmlns:wpc="http://schemas.microsoft.com/office/word/2010/wordprocessingCanvas" xmlns:cx="http://schemas.microsoft.com/office/drawing/2014/chartex" xmlns:cx1="http://schemas.microsoft.com/office/drawing/2015/9/8/chartex" xmlns:mc="http://schemas.openxmlformats.org/markup-compatibility/2006" xmlns:o="urn:schemas-microsoft-com:office:office" xmlns:r="http://schemas.openxmlformats.org/officeDocument/2006/relationships" xmlns:m="http://schemas.openxmlformats.org/officeDocument/2006/math" xmlns:v="urn:schemas-microsoft-com:vml" xmlns:wp14="http://schemas.microsoft.com/office/word/2010/wordprocessingDrawing" xmlns:wp="http://schemas.openxmlformats.org/drawingml/2006/wordprocessingDrawing" xmlns:w10="urn:schemas-microsoft-com:office:word" xmlns:w="http://schemas.openxmlformats.org/wordprocessingml/2006/main" xmlns:w14="http://schemas.microsoft.com/office/word/2010/wordml" xmlns:w15="http://schemas.microsoft.com/office/word/2012/wordml" xmlns:w16se="http://schemas.microsoft.com/office/word/2015/wordml/symex" xmlns:wpg="http://schemas.microsoft.com/office/word/2010/wordprocessingGroup" xmlns:wpi="http://schemas.microsoft.com/office/word/2010/wordprocessingInk" xmlns:wne="http://schemas.microsoft.com/office/word/2006/wordml" xmlns:wps="http://schemas.microsoft.com/office/word/2010/wordprocessingShape" mc:Ignorable="w14 w15 w16se wp14">
   <w:p>
     <w:pPr>
       <w:pStyle w:val="Footer"/>
@@ -14667,7 +14787,7 @@
 </file>
 
 <file path=word/footer2.xml><?xml version="1.0" encoding="utf-8"?>
-<w:ftr xmlns:wpc="http://schemas.microsoft.com/office/word/2010/wordprocessingCanvas" xmlns:mc="http://schemas.openxmlformats.org/markup-compatibility/2006" xmlns:o="urn:schemas-microsoft-com:office:office" xmlns:r="http://schemas.openxmlformats.org/officeDocument/2006/relationships" xmlns:m="http://schemas.openxmlformats.org/officeDocument/2006/math" xmlns:v="urn:schemas-microsoft-com:vml" xmlns:wp14="http://schemas.microsoft.com/office/word/2010/wordprocessingDrawing" xmlns:wp="http://schemas.openxmlformats.org/drawingml/2006/wordprocessingDrawing" xmlns:w10="urn:schemas-microsoft-com:office:word" xmlns:w="http://schemas.openxmlformats.org/wordprocessingml/2006/main" xmlns:w14="http://schemas.microsoft.com/office/word/2010/wordml" xmlns:w15="http://schemas.microsoft.com/office/word/2012/wordml" xmlns:wpg="http://schemas.microsoft.com/office/word/2010/wordprocessingGroup" xmlns:wpi="http://schemas.microsoft.com/office/word/2010/wordprocessingInk" xmlns:wne="http://schemas.microsoft.com/office/word/2006/wordml" xmlns:wps="http://schemas.microsoft.com/office/word/2010/wordprocessingShape" mc:Ignorable="w14 w15 wp14">
+<w:ftr xmlns:wpc="http://schemas.microsoft.com/office/word/2010/wordprocessingCanvas" xmlns:cx="http://schemas.microsoft.com/office/drawing/2014/chartex" xmlns:cx1="http://schemas.microsoft.com/office/drawing/2015/9/8/chartex" xmlns:mc="http://schemas.openxmlformats.org/markup-compatibility/2006" xmlns:o="urn:schemas-microsoft-com:office:office" xmlns:r="http://schemas.openxmlformats.org/officeDocument/2006/relationships" xmlns:m="http://schemas.openxmlformats.org/officeDocument/2006/math" xmlns:v="urn:schemas-microsoft-com:vml" xmlns:wp14="http://schemas.microsoft.com/office/word/2010/wordprocessingDrawing" xmlns:wp="http://schemas.openxmlformats.org/drawingml/2006/wordprocessingDrawing" xmlns:w10="urn:schemas-microsoft-com:office:word" xmlns:w="http://schemas.openxmlformats.org/wordprocessingml/2006/main" xmlns:w14="http://schemas.microsoft.com/office/word/2010/wordml" xmlns:w15="http://schemas.microsoft.com/office/word/2012/wordml" xmlns:w16se="http://schemas.microsoft.com/office/word/2015/wordml/symex" xmlns:wpg="http://schemas.microsoft.com/office/word/2010/wordprocessingGroup" xmlns:wpi="http://schemas.microsoft.com/office/word/2010/wordprocessingInk" xmlns:wne="http://schemas.microsoft.com/office/word/2006/wordml" xmlns:wps="http://schemas.microsoft.com/office/word/2010/wordprocessingShape" mc:Ignorable="w14 w15 w16se wp14">
   <w:p>
     <w:pPr>
       <w:pStyle w:val="Footer"/>
@@ -14718,7 +14838,7 @@
 </file>
 
 <file path=word/footnotes.xml><?xml version="1.0" encoding="utf-8"?>
-<w:footnotes xmlns:wpc="http://schemas.microsoft.com/office/word/2010/wordprocessingCanvas" xmlns:mc="http://schemas.openxmlformats.org/markup-compatibility/2006" xmlns:o="urn:schemas-microsoft-com:office:office" xmlns:r="http://schemas.openxmlformats.org/officeDocument/2006/relationships" xmlns:m="http://schemas.openxmlformats.org/officeDocument/2006/math" xmlns:v="urn:schemas-microsoft-com:vml" xmlns:wp14="http://schemas.microsoft.com/office/word/2010/wordprocessingDrawing" xmlns:wp="http://schemas.openxmlformats.org/drawingml/2006/wordprocessingDrawing" xmlns:w10="urn:schemas-microsoft-com:office:word" xmlns:w="http://schemas.openxmlformats.org/wordprocessingml/2006/main" xmlns:w14="http://schemas.microsoft.com/office/word/2010/wordml" xmlns:w15="http://schemas.microsoft.com/office/word/2012/wordml" xmlns:wpg="http://schemas.microsoft.com/office/word/2010/wordprocessingGroup" xmlns:wpi="http://schemas.microsoft.com/office/word/2010/wordprocessingInk" xmlns:wne="http://schemas.microsoft.com/office/word/2006/wordml" xmlns:wps="http://schemas.microsoft.com/office/word/2010/wordprocessingShape" mc:Ignorable="w14 w15 wp14">
+<w:footnotes xmlns:wpc="http://schemas.microsoft.com/office/word/2010/wordprocessingCanvas" xmlns:cx="http://schemas.microsoft.com/office/drawing/2014/chartex" xmlns:cx1="http://schemas.microsoft.com/office/drawing/2015/9/8/chartex" xmlns:mc="http://schemas.openxmlformats.org/markup-compatibility/2006" xmlns:o="urn:schemas-microsoft-com:office:office" xmlns:r="http://schemas.openxmlformats.org/officeDocument/2006/relationships" xmlns:m="http://schemas.openxmlformats.org/officeDocument/2006/math" xmlns:v="urn:schemas-microsoft-com:vml" xmlns:wp14="http://schemas.microsoft.com/office/word/2010/wordprocessingDrawing" xmlns:wp="http://schemas.openxmlformats.org/drawingml/2006/wordprocessingDrawing" xmlns:w10="urn:schemas-microsoft-com:office:word" xmlns:w="http://schemas.openxmlformats.org/wordprocessingml/2006/main" xmlns:w14="http://schemas.microsoft.com/office/word/2010/wordml" xmlns:w15="http://schemas.microsoft.com/office/word/2012/wordml" xmlns:w16se="http://schemas.microsoft.com/office/word/2015/wordml/symex" xmlns:wpg="http://schemas.microsoft.com/office/word/2010/wordprocessingGroup" xmlns:wpi="http://schemas.microsoft.com/office/word/2010/wordprocessingInk" xmlns:wne="http://schemas.microsoft.com/office/word/2006/wordml" xmlns:wps="http://schemas.microsoft.com/office/word/2010/wordprocessingShape" mc:Ignorable="w14 w15 w16se wp14">
   <w:footnote w:type="separator" w:id="-1">
     <w:p>
       <w:pPr>
@@ -14743,7 +14863,7 @@
 </file>
 
 <file path=word/numbering.xml><?xml version="1.0" encoding="utf-8"?>
-<w:numbering xmlns:wpc="http://schemas.microsoft.com/office/word/2010/wordprocessingCanvas" xmlns:mc="http://schemas.openxmlformats.org/markup-compatibility/2006" xmlns:o="urn:schemas-microsoft-com:office:office" xmlns:r="http://schemas.openxmlformats.org/officeDocument/2006/relationships" xmlns:m="http://schemas.openxmlformats.org/officeDocument/2006/math" xmlns:v="urn:schemas-microsoft-com:vml" xmlns:wp14="http://schemas.microsoft.com/office/word/2010/wordprocessingDrawing" xmlns:wp="http://schemas.openxmlformats.org/drawingml/2006/wordprocessingDrawing" xmlns:w10="urn:schemas-microsoft-com:office:word" xmlns:w="http://schemas.openxmlformats.org/wordprocessingml/2006/main" xmlns:w14="http://schemas.microsoft.com/office/word/2010/wordml" xmlns:w15="http://schemas.microsoft.com/office/word/2012/wordml" xmlns:wpg="http://schemas.microsoft.com/office/word/2010/wordprocessingGroup" xmlns:wpi="http://schemas.microsoft.com/office/word/2010/wordprocessingInk" xmlns:wne="http://schemas.microsoft.com/office/word/2006/wordml" xmlns:wps="http://schemas.microsoft.com/office/word/2010/wordprocessingShape" mc:Ignorable="w14 w15 wp14">
+<w:numbering xmlns:wpc="http://schemas.microsoft.com/office/word/2010/wordprocessingCanvas" xmlns:cx="http://schemas.microsoft.com/office/drawing/2014/chartex" xmlns:cx1="http://schemas.microsoft.com/office/drawing/2015/9/8/chartex" xmlns:mc="http://schemas.openxmlformats.org/markup-compatibility/2006" xmlns:o="urn:schemas-microsoft-com:office:office" xmlns:r="http://schemas.openxmlformats.org/officeDocument/2006/relationships" xmlns:m="http://schemas.openxmlformats.org/officeDocument/2006/math" xmlns:v="urn:schemas-microsoft-com:vml" xmlns:wp14="http://schemas.microsoft.com/office/word/2010/wordprocessingDrawing" xmlns:wp="http://schemas.openxmlformats.org/drawingml/2006/wordprocessingDrawing" xmlns:w10="urn:schemas-microsoft-com:office:word" xmlns:w="http://schemas.openxmlformats.org/wordprocessingml/2006/main" xmlns:w14="http://schemas.microsoft.com/office/word/2010/wordml" xmlns:w15="http://schemas.microsoft.com/office/word/2012/wordml" xmlns:w16se="http://schemas.microsoft.com/office/word/2015/wordml/symex" xmlns:wpg="http://schemas.microsoft.com/office/word/2010/wordprocessingGroup" xmlns:wpi="http://schemas.microsoft.com/office/word/2010/wordprocessingInk" xmlns:wne="http://schemas.microsoft.com/office/word/2006/wordml" xmlns:wps="http://schemas.microsoft.com/office/word/2010/wordprocessingShape" mc:Ignorable="w14 w15 w16se wp14">
   <w:abstractNum w:abstractNumId="0" w15:restartNumberingAfterBreak="0">
     <w:nsid w:val="00A436F9"/>
     <w:multiLevelType w:val="hybridMultilevel"/>
@@ -14974,7 +15094,7 @@
 </file>
 
 <file path=word/styles.xml><?xml version="1.0" encoding="utf-8"?>
-<w:styles xmlns:mc="http://schemas.openxmlformats.org/markup-compatibility/2006" xmlns:r="http://schemas.openxmlformats.org/officeDocument/2006/relationships" xmlns:w="http://schemas.openxmlformats.org/wordprocessingml/2006/main" xmlns:w14="http://schemas.microsoft.com/office/word/2010/wordml" xmlns:w15="http://schemas.microsoft.com/office/word/2012/wordml" mc:Ignorable="w14 w15">
+<w:styles xmlns:mc="http://schemas.openxmlformats.org/markup-compatibility/2006" xmlns:r="http://schemas.openxmlformats.org/officeDocument/2006/relationships" xmlns:w="http://schemas.openxmlformats.org/wordprocessingml/2006/main" xmlns:w14="http://schemas.microsoft.com/office/word/2010/wordml" xmlns:w15="http://schemas.microsoft.com/office/word/2012/wordml" xmlns:w16se="http://schemas.microsoft.com/office/word/2015/wordml/symex" mc:Ignorable="w14 w15 w16se">
   <w:docDefaults>
     <w:rPrDefault>
       <w:rPr>

</xml_diff>

<commit_message>
I don't remember making changes. Git told me to do this.
</commit_message>
<xml_diff>
--- a/HW6_Testing/HW6_Rev2.docx
+++ b/HW6_Testing/HW6_Rev2.docx
@@ -1,6 +1,6 @@
 
 <file path=word/document.xml><?xml version="1.0" encoding="utf-8"?>
-<w:document xmlns:wpc="http://schemas.microsoft.com/office/word/2010/wordprocessingCanvas" xmlns:mc="http://schemas.openxmlformats.org/markup-compatibility/2006" xmlns:o="urn:schemas-microsoft-com:office:office" xmlns:r="http://schemas.openxmlformats.org/officeDocument/2006/relationships" xmlns:m="http://schemas.openxmlformats.org/officeDocument/2006/math" xmlns:v="urn:schemas-microsoft-com:vml" xmlns:wp14="http://schemas.microsoft.com/office/word/2010/wordprocessingDrawing" xmlns:wp="http://schemas.openxmlformats.org/drawingml/2006/wordprocessingDrawing" xmlns:w10="urn:schemas-microsoft-com:office:word" xmlns:w="http://schemas.openxmlformats.org/wordprocessingml/2006/main" xmlns:w14="http://schemas.microsoft.com/office/word/2010/wordml" xmlns:w15="http://schemas.microsoft.com/office/word/2012/wordml" xmlns:wpg="http://schemas.microsoft.com/office/word/2010/wordprocessingGroup" xmlns:wpi="http://schemas.microsoft.com/office/word/2010/wordprocessingInk" xmlns:wne="http://schemas.microsoft.com/office/word/2006/wordml" xmlns:wps="http://schemas.microsoft.com/office/word/2010/wordprocessingShape" mc:Ignorable="w14 w15 wp14">
+<w:document xmlns:mv="urn:schemas-microsoft-com:mac:vml" xmlns:mo="http://schemas.microsoft.com/office/mac/office/2008/main" xmlns:ve="http://schemas.openxmlformats.org/markup-compatibility/2006" xmlns:o="urn:schemas-microsoft-com:office:office" xmlns:r="http://schemas.openxmlformats.org/officeDocument/2006/relationships" xmlns:m="http://schemas.openxmlformats.org/officeDocument/2006/math" xmlns:v="urn:schemas-microsoft-com:vml" xmlns:w10="urn:schemas-microsoft-com:office:word" xmlns:w="http://schemas.openxmlformats.org/wordprocessingml/2006/main" xmlns:wne="http://schemas.microsoft.com/office/word/2006/wordml" xmlns:wp="http://schemas.openxmlformats.org/drawingml/2006/wordprocessingDrawing" ve:Ignorable="mv" ve:PreserveAttributes="mv:*">
   <w:body>
     <w:p>
       <w:pPr>
@@ -174,7 +174,7 @@
                     <a:blip r:embed="rId7">
                       <a:extLst>
                         <a:ext uri="{28A0092B-C50C-407E-A947-70E740481C1C}">
-                          <a14:useLocalDpi xmlns:a14="http://schemas.microsoft.com/office/drawing/2010/main" val="0"/>
+                          <a14:useLocalDpi xmlns:a14="http://schemas.microsoft.com/office/drawing/2010/main" xmlns:pic="http://schemas.openxmlformats.org/drawingml/2006/picture" xmlns:a="http://schemas.openxmlformats.org/drawingml/2006/main" xmlns:wps="http://schemas.microsoft.com/office/word/2010/wordprocessingShape" xmlns:wne="http://schemas.microsoft.com/office/word/2006/wordml" xmlns:wpi="http://schemas.microsoft.com/office/word/2010/wordprocessingInk" xmlns:wpg="http://schemas.microsoft.com/office/word/2010/wordprocessingGroup" xmlns:w15="http://schemas.microsoft.com/office/word/2012/wordml" xmlns:w14="http://schemas.microsoft.com/office/word/2010/wordml" xmlns:w="http://schemas.openxmlformats.org/wordprocessingml/2006/main" xmlns:w10="urn:schemas-microsoft-com:office:word" xmlns:wp="http://schemas.openxmlformats.org/drawingml/2006/wordprocessingDrawing" xmlns:wp14="http://schemas.microsoft.com/office/word/2010/wordprocessingDrawing" xmlns:v="urn:schemas-microsoft-com:vml" xmlns:m="http://schemas.openxmlformats.org/officeDocument/2006/math" xmlns:r="http://schemas.openxmlformats.org/officeDocument/2006/relationships" xmlns:o="urn:schemas-microsoft-com:office:office" xmlns:mc="http://schemas.openxmlformats.org/markup-compatibility/2006" xmlns:wpc="http://schemas.microsoft.com/office/word/2010/wordprocessingCanvas" xmlns="" val="0"/>
                         </a:ext>
                       </a:extLst>
                     </a:blip>
@@ -676,7 +676,6 @@
           <w:b/>
           <w:sz w:val="32"/>
         </w:rPr>
-        <w:lastRenderedPageBreak/>
         <w:t>Table of Contents</w:t>
       </w:r>
     </w:p>
@@ -4388,7 +4387,6 @@
           <w:sz w:val="32"/>
           <w:szCs w:val="32"/>
         </w:rPr>
-        <w:lastRenderedPageBreak/>
         <w:t>Revision History</w:t>
       </w:r>
     </w:p>
@@ -4408,13 +4406,13 @@
       <w:tblPr>
         <w:tblStyle w:val="TableGrid"/>
         <w:tblW w:w="0" w:type="auto"/>
-        <w:tblLook w:val="00A0" w:firstRow="1" w:lastRow="0" w:firstColumn="1" w:lastColumn="0" w:noHBand="0" w:noVBand="0"/>
+        <w:tblLook w:val="00A0"/>
       </w:tblPr>
       <w:tblGrid>
-        <w:gridCol w:w="1521"/>
-        <w:gridCol w:w="1860"/>
-        <w:gridCol w:w="2017"/>
-        <w:gridCol w:w="3232"/>
+        <w:gridCol w:w="1548"/>
+        <w:gridCol w:w="1890"/>
+        <w:gridCol w:w="2070"/>
+        <w:gridCol w:w="3348"/>
       </w:tblGrid>
       <w:tr>
         <w:tc>
@@ -4959,6 +4957,107 @@
           </w:p>
         </w:tc>
       </w:tr>
+      <w:tr>
+        <w:trPr>
+          <w:trHeight w:val="63"/>
+        </w:trPr>
+        <w:tc>
+          <w:tcPr>
+            <w:tcW w:w="1548" w:type="dxa"/>
+          </w:tcPr>
+          <w:p>
+            <w:pPr>
+              <w:pStyle w:val="Default"/>
+              <w:jc w:val="center"/>
+              <w:rPr>
+                <w:rFonts w:ascii="Times New Roman" w:hAnsi="Times New Roman" w:cs="Times New Roman"/>
+                <w:color w:val="auto"/>
+                <w:szCs w:val="32"/>
+              </w:rPr>
+            </w:pPr>
+            <w:r>
+              <w:rPr>
+                <w:rFonts w:ascii="Times New Roman" w:hAnsi="Times New Roman" w:cs="Times New Roman"/>
+                <w:color w:val="auto"/>
+                <w:szCs w:val="32"/>
+              </w:rPr>
+              <w:t>2.0</w:t>
+            </w:r>
+          </w:p>
+        </w:tc>
+        <w:tc>
+          <w:tcPr>
+            <w:tcW w:w="1890" w:type="dxa"/>
+          </w:tcPr>
+          <w:p>
+            <w:pPr>
+              <w:pStyle w:val="Default"/>
+              <w:jc w:val="center"/>
+              <w:rPr>
+                <w:rFonts w:ascii="Times New Roman" w:hAnsi="Times New Roman" w:cs="Times New Roman"/>
+                <w:color w:val="auto"/>
+                <w:szCs w:val="32"/>
+              </w:rPr>
+            </w:pPr>
+            <w:r>
+              <w:rPr>
+                <w:rFonts w:ascii="Times New Roman" w:hAnsi="Times New Roman" w:cs="Times New Roman"/>
+                <w:color w:val="auto"/>
+                <w:szCs w:val="32"/>
+              </w:rPr>
+              <w:t>11/25/2015</w:t>
+            </w:r>
+          </w:p>
+        </w:tc>
+        <w:tc>
+          <w:tcPr>
+            <w:tcW w:w="2070" w:type="dxa"/>
+          </w:tcPr>
+          <w:p>
+            <w:pPr>
+              <w:pStyle w:val="Default"/>
+              <w:jc w:val="center"/>
+              <w:rPr>
+                <w:rFonts w:ascii="Times New Roman" w:hAnsi="Times New Roman" w:cs="Times New Roman"/>
+                <w:color w:val="auto"/>
+                <w:szCs w:val="32"/>
+              </w:rPr>
+            </w:pPr>
+            <w:r>
+              <w:rPr>
+                <w:rFonts w:ascii="Times New Roman" w:hAnsi="Times New Roman" w:cs="Times New Roman"/>
+                <w:color w:val="auto"/>
+                <w:szCs w:val="32"/>
+              </w:rPr>
+              <w:t>Power system</w:t>
+            </w:r>
+          </w:p>
+        </w:tc>
+        <w:tc>
+          <w:tcPr>
+            <w:tcW w:w="3348" w:type="dxa"/>
+          </w:tcPr>
+          <w:p>
+            <w:pPr>
+              <w:pStyle w:val="Default"/>
+              <w:jc w:val="center"/>
+              <w:rPr>
+                <w:rFonts w:ascii="Times New Roman" w:hAnsi="Times New Roman" w:cs="Times New Roman"/>
+                <w:color w:val="auto"/>
+                <w:szCs w:val="32"/>
+              </w:rPr>
+            </w:pPr>
+            <w:r>
+              <w:rPr>
+                <w:rFonts w:ascii="Times New Roman" w:hAnsi="Times New Roman" w:cs="Times New Roman"/>
+                <w:color w:val="auto"/>
+                <w:szCs w:val="32"/>
+              </w:rPr>
+              <w:t>Will Harrington</w:t>
+            </w:r>
+          </w:p>
+        </w:tc>
+      </w:tr>
     </w:tbl>
     <w:p>
       <w:pPr>
@@ -5977,7 +6076,7 @@
           <w:szCs w:val="26"/>
         </w:rPr>
         <w:drawing>
-          <wp:inline distT="0" distB="0" distL="0" distR="0" wp14:anchorId="7EFCFBA1" wp14:editId="4A4E54B6">
+          <wp:inline distT="0" distB="0" distL="0" distR="0">
             <wp:extent cx="5478145" cy="3903345"/>
             <wp:effectExtent l="25400" t="0" r="8255" b="0"/>
             <wp:docPr id="2" name="Picture 2" descr=":Screen Shot 2015-11-21 at 8.52.16 AM.png"/>
@@ -7610,7 +7709,6 @@
         <w:rPr>
           <w:rFonts w:ascii="Times New Roman" w:hAnsi="Times New Roman" w:cs="Times New Roman"/>
         </w:rPr>
-        <w:lastRenderedPageBreak/>
         <w:t>Plug in a USB connection to the device and measure the voltage of the REGIN pin. It should be 4.5V – 5.5V. The voltage on the VDD pin should be 3.3V. There are test points on the PCB to accommodate this test.</w:t>
       </w:r>
     </w:p>
@@ -7795,7 +7893,21 @@
         <w:rPr>
           <w:rFonts w:ascii="Times New Roman" w:hAnsi="Times New Roman" w:cs="Times New Roman"/>
         </w:rPr>
-        <w:t xml:space="preserve"> use JTAG to obtain the MCU Device ID which should be 0x2E2A2A2.</w:t>
+        <w:t xml:space="preserve"> use JTAG to obtain the MCU Device ID </w:t>
+      </w:r>
+      <w:proofErr w:type="gramStart"/>
+      <w:r>
+        <w:rPr>
+          <w:rFonts w:ascii="Times New Roman" w:hAnsi="Times New Roman" w:cs="Times New Roman"/>
+        </w:rPr>
+        <w:t>which</w:t>
+      </w:r>
+      <w:proofErr w:type="gramEnd"/>
+      <w:r>
+        <w:rPr>
+          <w:rFonts w:ascii="Times New Roman" w:hAnsi="Times New Roman" w:cs="Times New Roman"/>
+        </w:rPr>
+        <w:t xml:space="preserve"> should be 0x2E2A2A2.</w:t>
       </w:r>
     </w:p>
     <w:p>
@@ -8009,7 +8121,21 @@
         <w:rPr>
           <w:rFonts w:ascii="Times New Roman" w:hAnsi="Times New Roman" w:cs="Times New Roman"/>
         </w:rPr>
-        <w:t xml:space="preserve">of our filter, </w:t>
+        <w:t xml:space="preserve">of our </w:t>
+      </w:r>
+      <w:proofErr w:type="gramStart"/>
+      <w:r>
+        <w:rPr>
+          <w:rFonts w:ascii="Times New Roman" w:hAnsi="Times New Roman" w:cs="Times New Roman"/>
+        </w:rPr>
+        <w:t>filter,</w:t>
+      </w:r>
+      <w:proofErr w:type="gramEnd"/>
+      <w:r>
+        <w:rPr>
+          <w:rFonts w:ascii="Times New Roman" w:hAnsi="Times New Roman" w:cs="Times New Roman"/>
+        </w:rPr>
+        <w:t xml:space="preserve"> </w:t>
       </w:r>
       <w:r>
         <w:rPr>
@@ -8269,7 +8395,7 @@
         <w:tblStyle w:val="TableGrid"/>
         <w:tblW w:w="0" w:type="auto"/>
         <w:tblLayout w:type="fixed"/>
-        <w:tblLook w:val="00A0" w:firstRow="1" w:lastRow="0" w:firstColumn="1" w:lastColumn="0" w:noHBand="0" w:noVBand="0"/>
+        <w:tblLook w:val="00A0"/>
       </w:tblPr>
       <w:tblGrid>
         <w:gridCol w:w="468"/>
@@ -8304,7 +8430,6 @@
                 <w:rFonts w:ascii="Times New Roman" w:hAnsi="Times New Roman" w:cs="Times New Roman"/>
                 <w:sz w:val="22"/>
               </w:rPr>
-              <w:lastRenderedPageBreak/>
               <w:t>Test Writer:</w:t>
             </w:r>
           </w:p>
@@ -8534,7 +8659,23 @@
                 <w:rFonts w:ascii="Times New Roman" w:hAnsi="Times New Roman" w:cs="Times New Roman"/>
                 <w:sz w:val="22"/>
               </w:rPr>
-              <w:t xml:space="preserve">  white box</w:t>
+              <w:t xml:space="preserve">  </w:t>
+            </w:r>
+            <w:proofErr w:type="gramStart"/>
+            <w:r>
+              <w:rPr>
+                <w:rFonts w:ascii="Times New Roman" w:hAnsi="Times New Roman" w:cs="Times New Roman"/>
+                <w:sz w:val="22"/>
+              </w:rPr>
+              <w:t>white</w:t>
+            </w:r>
+            <w:proofErr w:type="gramEnd"/>
+            <w:r>
+              <w:rPr>
+                <w:rFonts w:ascii="Times New Roman" w:hAnsi="Times New Roman" w:cs="Times New Roman"/>
+                <w:sz w:val="22"/>
+              </w:rPr>
+              <w:t xml:space="preserve"> box</w:t>
             </w:r>
           </w:p>
           <w:p>
@@ -8557,7 +8698,23 @@
                 <w:rFonts w:ascii="Times New Roman" w:hAnsi="Times New Roman" w:cs="Times New Roman"/>
                 <w:sz w:val="22"/>
               </w:rPr>
-              <w:t xml:space="preserve">  black box</w:t>
+              <w:t xml:space="preserve">  </w:t>
+            </w:r>
+            <w:proofErr w:type="gramStart"/>
+            <w:r>
+              <w:rPr>
+                <w:rFonts w:ascii="Times New Roman" w:hAnsi="Times New Roman" w:cs="Times New Roman"/>
+                <w:sz w:val="22"/>
+              </w:rPr>
+              <w:t>black</w:t>
+            </w:r>
+            <w:proofErr w:type="gramEnd"/>
+            <w:r>
+              <w:rPr>
+                <w:rFonts w:ascii="Times New Roman" w:hAnsi="Times New Roman" w:cs="Times New Roman"/>
+                <w:sz w:val="22"/>
+              </w:rPr>
+              <w:t xml:space="preserve"> box</w:t>
             </w:r>
           </w:p>
         </w:tc>
@@ -9207,7 +9364,23 @@
                 <w:rFonts w:ascii="Times New Roman" w:hAnsi="Times New Roman" w:cs="Times New Roman"/>
                 <w:sz w:val="18"/>
               </w:rPr>
-              <w:t>The 873 MHz frequency is attenuated by 40dB bellow the fundamental frequency. Make a comment on the s21 parameter reading.</w:t>
+              <w:t xml:space="preserve">The 873 MHz </w:t>
+            </w:r>
+            <w:proofErr w:type="gramStart"/>
+            <w:r>
+              <w:rPr>
+                <w:rFonts w:ascii="Times New Roman" w:hAnsi="Times New Roman" w:cs="Times New Roman"/>
+                <w:sz w:val="18"/>
+              </w:rPr>
+              <w:t>frequency</w:t>
+            </w:r>
+            <w:proofErr w:type="gramEnd"/>
+            <w:r>
+              <w:rPr>
+                <w:rFonts w:ascii="Times New Roman" w:hAnsi="Times New Roman" w:cs="Times New Roman"/>
+                <w:sz w:val="18"/>
+              </w:rPr>
+              <w:t xml:space="preserve"> is attenuated by 40dB bellow the fundamental frequency. Make a comment on the s21 parameter reading.</w:t>
             </w:r>
           </w:p>
         </w:tc>
@@ -9420,7 +9593,21 @@
         <w:rPr>
           <w:rFonts w:ascii="Times New Roman" w:hAnsi="Times New Roman" w:cs="Times New Roman"/>
         </w:rPr>
-        <w:t xml:space="preserve"> The second test will likely have to wait until the firmware for the board is developed to send a ping and will likely be one of the final tests of the project.</w:t>
+        <w:t xml:space="preserve"> The second test will likely have to wait until the firmware for the board is developed to send a ping and will likely </w:t>
+      </w:r>
+      <w:proofErr w:type="gramStart"/>
+      <w:r>
+        <w:rPr>
+          <w:rFonts w:ascii="Times New Roman" w:hAnsi="Times New Roman" w:cs="Times New Roman"/>
+        </w:rPr>
+        <w:t>be</w:t>
+      </w:r>
+      <w:proofErr w:type="gramEnd"/>
+      <w:r>
+        <w:rPr>
+          <w:rFonts w:ascii="Times New Roman" w:hAnsi="Times New Roman" w:cs="Times New Roman"/>
+        </w:rPr>
+        <w:t xml:space="preserve"> one of the final tests of the project.</w:t>
       </w:r>
     </w:p>
     <w:p>
@@ -9482,7 +9669,7 @@
         <w:tblStyle w:val="TableGrid"/>
         <w:tblW w:w="0" w:type="auto"/>
         <w:tblLayout w:type="fixed"/>
-        <w:tblLook w:val="00A0" w:firstRow="1" w:lastRow="0" w:firstColumn="1" w:lastColumn="0" w:noHBand="0" w:noVBand="0"/>
+        <w:tblLook w:val="00A0"/>
       </w:tblPr>
       <w:tblGrid>
         <w:gridCol w:w="468"/>
@@ -9517,7 +9704,6 @@
                 <w:rFonts w:ascii="Times New Roman" w:hAnsi="Times New Roman" w:cs="Times New Roman"/>
                 <w:sz w:val="22"/>
               </w:rPr>
-              <w:lastRenderedPageBreak/>
               <w:t>Test Writer:</w:t>
             </w:r>
           </w:p>
@@ -9761,7 +9947,23 @@
                 <w:rFonts w:ascii="Times New Roman" w:hAnsi="Times New Roman" w:cs="Times New Roman"/>
                 <w:sz w:val="22"/>
               </w:rPr>
-              <w:t xml:space="preserve">  white box</w:t>
+              <w:t xml:space="preserve">  </w:t>
+            </w:r>
+            <w:proofErr w:type="gramStart"/>
+            <w:r>
+              <w:rPr>
+                <w:rFonts w:ascii="Times New Roman" w:hAnsi="Times New Roman" w:cs="Times New Roman"/>
+                <w:sz w:val="22"/>
+              </w:rPr>
+              <w:t>white</w:t>
+            </w:r>
+            <w:proofErr w:type="gramEnd"/>
+            <w:r>
+              <w:rPr>
+                <w:rFonts w:ascii="Times New Roman" w:hAnsi="Times New Roman" w:cs="Times New Roman"/>
+                <w:sz w:val="22"/>
+              </w:rPr>
+              <w:t xml:space="preserve"> box</w:t>
             </w:r>
           </w:p>
           <w:p>
@@ -9784,7 +9986,23 @@
                 <w:rFonts w:ascii="Times New Roman" w:hAnsi="Times New Roman" w:cs="Times New Roman"/>
                 <w:sz w:val="22"/>
               </w:rPr>
-              <w:t xml:space="preserve">  black box</w:t>
+              <w:t xml:space="preserve">  </w:t>
+            </w:r>
+            <w:proofErr w:type="gramStart"/>
+            <w:r>
+              <w:rPr>
+                <w:rFonts w:ascii="Times New Roman" w:hAnsi="Times New Roman" w:cs="Times New Roman"/>
+                <w:sz w:val="22"/>
+              </w:rPr>
+              <w:t>black</w:t>
+            </w:r>
+            <w:proofErr w:type="gramEnd"/>
+            <w:r>
+              <w:rPr>
+                <w:rFonts w:ascii="Times New Roman" w:hAnsi="Times New Roman" w:cs="Times New Roman"/>
+                <w:sz w:val="22"/>
+              </w:rPr>
+              <w:t xml:space="preserve"> box</w:t>
             </w:r>
           </w:p>
         </w:tc>
@@ -11089,7 +11307,6 @@
           <w:b/>
           <w:sz w:val="28"/>
         </w:rPr>
-        <w:lastRenderedPageBreak/>
         <w:t>5.2.2</w:t>
       </w:r>
       <w:r>
@@ -11129,7 +11346,7 @@
         <w:tblStyle w:val="TableGrid"/>
         <w:tblW w:w="0" w:type="auto"/>
         <w:tblLayout w:type="fixed"/>
-        <w:tblLook w:val="00A0" w:firstRow="1" w:lastRow="0" w:firstColumn="1" w:lastColumn="0" w:noHBand="0" w:noVBand="0"/>
+        <w:tblLook w:val="00A0"/>
       </w:tblPr>
       <w:tblGrid>
         <w:gridCol w:w="468"/>
@@ -11393,7 +11610,23 @@
                 <w:rFonts w:ascii="Times New Roman" w:hAnsi="Times New Roman" w:cs="Times New Roman"/>
                 <w:sz w:val="22"/>
               </w:rPr>
-              <w:t xml:space="preserve">  white box</w:t>
+              <w:t xml:space="preserve">  </w:t>
+            </w:r>
+            <w:proofErr w:type="gramStart"/>
+            <w:r>
+              <w:rPr>
+                <w:rFonts w:ascii="Times New Roman" w:hAnsi="Times New Roman" w:cs="Times New Roman"/>
+                <w:sz w:val="22"/>
+              </w:rPr>
+              <w:t>white</w:t>
+            </w:r>
+            <w:proofErr w:type="gramEnd"/>
+            <w:r>
+              <w:rPr>
+                <w:rFonts w:ascii="Times New Roman" w:hAnsi="Times New Roman" w:cs="Times New Roman"/>
+                <w:sz w:val="22"/>
+              </w:rPr>
+              <w:t xml:space="preserve"> box</w:t>
             </w:r>
           </w:p>
           <w:p>
@@ -11416,7 +11649,23 @@
                 <w:rFonts w:ascii="Times New Roman" w:hAnsi="Times New Roman" w:cs="Times New Roman"/>
                 <w:sz w:val="22"/>
               </w:rPr>
-              <w:t xml:space="preserve">  black box</w:t>
+              <w:t xml:space="preserve">  </w:t>
+            </w:r>
+            <w:proofErr w:type="gramStart"/>
+            <w:r>
+              <w:rPr>
+                <w:rFonts w:ascii="Times New Roman" w:hAnsi="Times New Roman" w:cs="Times New Roman"/>
+                <w:sz w:val="22"/>
+              </w:rPr>
+              <w:t>black</w:t>
+            </w:r>
+            <w:proofErr w:type="gramEnd"/>
+            <w:r>
+              <w:rPr>
+                <w:rFonts w:ascii="Times New Roman" w:hAnsi="Times New Roman" w:cs="Times New Roman"/>
+                <w:sz w:val="22"/>
+              </w:rPr>
+              <w:t xml:space="preserve"> box</w:t>
             </w:r>
           </w:p>
         </w:tc>
@@ -12020,7 +12269,23 @@
                 <w:rFonts w:ascii="Times New Roman" w:hAnsi="Times New Roman" w:cs="Times New Roman"/>
                 <w:sz w:val="16"/>
               </w:rPr>
-              <w:t>Probe for the  device ID</w:t>
+              <w:t xml:space="preserve">Probe for </w:t>
+            </w:r>
+            <w:proofErr w:type="gramStart"/>
+            <w:r>
+              <w:rPr>
+                <w:rFonts w:ascii="Times New Roman" w:hAnsi="Times New Roman" w:cs="Times New Roman"/>
+                <w:sz w:val="16"/>
+              </w:rPr>
+              <w:t>the  device</w:t>
+            </w:r>
+            <w:proofErr w:type="gramEnd"/>
+            <w:r>
+              <w:rPr>
+                <w:rFonts w:ascii="Times New Roman" w:hAnsi="Times New Roman" w:cs="Times New Roman"/>
+                <w:sz w:val="16"/>
+              </w:rPr>
+              <w:t xml:space="preserve"> ID</w:t>
             </w:r>
           </w:p>
         </w:tc>
@@ -12367,7 +12632,6 @@
           <w:b/>
           <w:sz w:val="28"/>
         </w:rPr>
-        <w:lastRenderedPageBreak/>
         <w:t>5.2.3</w:t>
       </w:r>
       <w:r>
@@ -12408,7 +12672,7 @@
         <w:tblStyle w:val="TableGrid"/>
         <w:tblW w:w="8894" w:type="dxa"/>
         <w:tblLayout w:type="fixed"/>
-        <w:tblLook w:val="00A0" w:firstRow="1" w:lastRow="0" w:firstColumn="1" w:lastColumn="0" w:noHBand="0" w:noVBand="0"/>
+        <w:tblLook w:val="00A0"/>
       </w:tblPr>
       <w:tblGrid>
         <w:gridCol w:w="468"/>
@@ -12521,6 +12785,7 @@
                 <w:sz w:val="22"/>
               </w:rPr>
             </w:pPr>
+            <w:proofErr w:type="gramStart"/>
             <w:r>
               <w:rPr>
                 <w:rFonts w:ascii="Times New Roman" w:hAnsi="Times New Roman" w:cs="Times New Roman"/>
@@ -12528,6 +12793,7 @@
               </w:rPr>
               <w:t>GPIO  connection</w:t>
             </w:r>
+            <w:proofErr w:type="gramEnd"/>
           </w:p>
         </w:tc>
         <w:tc>
@@ -12688,7 +12954,23 @@
                 <w:rFonts w:ascii="Times New Roman" w:hAnsi="Times New Roman" w:cs="Times New Roman"/>
                 <w:sz w:val="22"/>
               </w:rPr>
-              <w:t xml:space="preserve">  white box</w:t>
+              <w:t xml:space="preserve">  </w:t>
+            </w:r>
+            <w:proofErr w:type="gramStart"/>
+            <w:r>
+              <w:rPr>
+                <w:rFonts w:ascii="Times New Roman" w:hAnsi="Times New Roman" w:cs="Times New Roman"/>
+                <w:sz w:val="22"/>
+              </w:rPr>
+              <w:t>white</w:t>
+            </w:r>
+            <w:proofErr w:type="gramEnd"/>
+            <w:r>
+              <w:rPr>
+                <w:rFonts w:ascii="Times New Roman" w:hAnsi="Times New Roman" w:cs="Times New Roman"/>
+                <w:sz w:val="22"/>
+              </w:rPr>
+              <w:t xml:space="preserve"> box</w:t>
             </w:r>
           </w:p>
           <w:p>
@@ -12711,7 +12993,23 @@
                 <w:rFonts w:ascii="Times New Roman" w:hAnsi="Times New Roman" w:cs="Times New Roman"/>
                 <w:sz w:val="22"/>
               </w:rPr>
-              <w:t xml:space="preserve">  black box</w:t>
+              <w:t xml:space="preserve">  </w:t>
+            </w:r>
+            <w:proofErr w:type="gramStart"/>
+            <w:r>
+              <w:rPr>
+                <w:rFonts w:ascii="Times New Roman" w:hAnsi="Times New Roman" w:cs="Times New Roman"/>
+                <w:sz w:val="22"/>
+              </w:rPr>
+              <w:t>black</w:t>
+            </w:r>
+            <w:proofErr w:type="gramEnd"/>
+            <w:r>
+              <w:rPr>
+                <w:rFonts w:ascii="Times New Roman" w:hAnsi="Times New Roman" w:cs="Times New Roman"/>
+                <w:sz w:val="22"/>
+              </w:rPr>
+              <w:t xml:space="preserve"> box</w:t>
             </w:r>
           </w:p>
         </w:tc>
@@ -14084,6 +14382,7 @@
                 <w:sz w:val="22"/>
               </w:rPr>
             </w:pPr>
+            <w:proofErr w:type="gramStart"/>
             <w:r>
               <w:rPr>
                 <w:rFonts w:ascii="Times New Roman" w:hAnsi="Times New Roman" w:cs="Times New Roman"/>
@@ -14091,6 +14390,7 @@
               </w:rPr>
               <w:t>register</w:t>
             </w:r>
+            <w:proofErr w:type="gramEnd"/>
           </w:p>
         </w:tc>
         <w:tc>
@@ -14114,7 +14414,23 @@
                 <w:rFonts w:ascii="Times New Roman" w:hAnsi="Times New Roman" w:cs="Times New Roman"/>
                 <w:sz w:val="22"/>
               </w:rPr>
-              <w:t>This operation should set a pointer  to the beginning of Port Data Output Register (GPIOC_PDOR)</w:t>
+              <w:t xml:space="preserve">This operation should set a </w:t>
+            </w:r>
+            <w:proofErr w:type="gramStart"/>
+            <w:r>
+              <w:rPr>
+                <w:rFonts w:ascii="Times New Roman" w:hAnsi="Times New Roman" w:cs="Times New Roman"/>
+                <w:sz w:val="22"/>
+              </w:rPr>
+              <w:t>pointer  to</w:t>
+            </w:r>
+            <w:proofErr w:type="gramEnd"/>
+            <w:r>
+              <w:rPr>
+                <w:rFonts w:ascii="Times New Roman" w:hAnsi="Times New Roman" w:cs="Times New Roman"/>
+                <w:sz w:val="22"/>
+              </w:rPr>
+              <w:t xml:space="preserve"> the beginning of Port Data Output Register (GPIOC_PDOR)</w:t>
             </w:r>
           </w:p>
         </w:tc>
@@ -14254,31 +14570,39 @@
                 <w:rFonts w:ascii="Times New Roman" w:hAnsi="Times New Roman" w:cs="Times New Roman"/>
                 <w:sz w:val="22"/>
               </w:rPr>
-              <w:t xml:space="preserve">This operation should set the output of PTC1 pin go high. </w:t>
-            </w:r>
-          </w:p>
-          <w:p>
-            <w:pPr>
-              <w:pStyle w:val="Default"/>
-              <w:rPr>
-                <w:rFonts w:ascii="Times New Roman" w:hAnsi="Times New Roman" w:cs="Times New Roman"/>
-                <w:sz w:val="22"/>
-              </w:rPr>
-            </w:pPr>
-            <w:r>
-              <w:rPr>
-                <w:rFonts w:ascii="Times New Roman" w:hAnsi="Times New Roman" w:cs="Times New Roman"/>
-                <w:sz w:val="22"/>
-              </w:rPr>
-              <w:t xml:space="preserve">We should be able to measure 3.3 V on the PTC1 port using a </w:t>
-            </w:r>
-            <w:r>
-              <w:rPr>
-                <w:rFonts w:ascii="Times New Roman" w:hAnsi="Times New Roman" w:cs="Times New Roman"/>
-                <w:sz w:val="22"/>
-              </w:rPr>
-              <w:lastRenderedPageBreak/>
-              <w:t xml:space="preserve">multimeter after this operation. </w:t>
+              <w:t xml:space="preserve">This operation should set the output of PTC1 </w:t>
+            </w:r>
+            <w:proofErr w:type="gramStart"/>
+            <w:r>
+              <w:rPr>
+                <w:rFonts w:ascii="Times New Roman" w:hAnsi="Times New Roman" w:cs="Times New Roman"/>
+                <w:sz w:val="22"/>
+              </w:rPr>
+              <w:t>pin go</w:t>
+            </w:r>
+            <w:proofErr w:type="gramEnd"/>
+            <w:r>
+              <w:rPr>
+                <w:rFonts w:ascii="Times New Roman" w:hAnsi="Times New Roman" w:cs="Times New Roman"/>
+                <w:sz w:val="22"/>
+              </w:rPr>
+              <w:t xml:space="preserve"> high. </w:t>
+            </w:r>
+          </w:p>
+          <w:p>
+            <w:pPr>
+              <w:pStyle w:val="Default"/>
+              <w:rPr>
+                <w:rFonts w:ascii="Times New Roman" w:hAnsi="Times New Roman" w:cs="Times New Roman"/>
+                <w:sz w:val="22"/>
+              </w:rPr>
+            </w:pPr>
+            <w:r>
+              <w:rPr>
+                <w:rFonts w:ascii="Times New Roman" w:hAnsi="Times New Roman" w:cs="Times New Roman"/>
+                <w:sz w:val="22"/>
+              </w:rPr>
+              <w:t xml:space="preserve">We should be able to measure 3.3 V on the PTC1 port using a multimeter after this operation. </w:t>
             </w:r>
           </w:p>
         </w:tc>
@@ -14366,7 +14690,6 @@
                 <w:rFonts w:ascii="Times New Roman" w:hAnsi="Times New Roman" w:cs="Times New Roman"/>
                 <w:sz w:val="22"/>
               </w:rPr>
-              <w:lastRenderedPageBreak/>
               <w:t>Overall Test Result:</w:t>
             </w:r>
           </w:p>
@@ -14487,7 +14810,21 @@
         <w:rPr>
           <w:rFonts w:ascii="Times New Roman" w:hAnsi="Times New Roman" w:cs="Times New Roman"/>
         </w:rPr>
-        <w:t xml:space="preserve"> test have been successfully tested.</w:t>
+        <w:t xml:space="preserve"> </w:t>
+      </w:r>
+      <w:proofErr w:type="gramStart"/>
+      <w:r>
+        <w:rPr>
+          <w:rFonts w:ascii="Times New Roman" w:hAnsi="Times New Roman" w:cs="Times New Roman"/>
+        </w:rPr>
+        <w:t>test have</w:t>
+      </w:r>
+      <w:proofErr w:type="gramEnd"/>
+      <w:r>
+        <w:rPr>
+          <w:rFonts w:ascii="Times New Roman" w:hAnsi="Times New Roman" w:cs="Times New Roman"/>
+        </w:rPr>
+        <w:t xml:space="preserve"> been successfully tested.</w:t>
       </w:r>
     </w:p>
     <w:p>
@@ -14502,9 +14839,8 @@
       <w:footerReference w:type="even" r:id="rId9"/>
       <w:footerReference w:type="default" r:id="rId10"/>
       <w:pgSz w:w="12240" w:h="15840"/>
-      <w:pgMar w:top="1440" w:right="1800" w:bottom="1440" w:left="1800" w:header="720" w:footer="720" w:gutter="0"/>
+      <w:pgMar w:top="1440" w:right="1800" w:bottom="1440" w:left="1800" w:gutter="0"/>
       <w:pgNumType w:start="0"/>
-      <w:cols w:space="720"/>
       <w:titlePg/>
     </w:sectPr>
   </w:body>
@@ -14512,8 +14848,8 @@
 </file>
 
 <file path=word/endnotes.xml><?xml version="1.0" encoding="utf-8"?>
-<w:endnotes xmlns:wpc="http://schemas.microsoft.com/office/word/2010/wordprocessingCanvas" xmlns:mc="http://schemas.openxmlformats.org/markup-compatibility/2006" xmlns:o="urn:schemas-microsoft-com:office:office" xmlns:r="http://schemas.openxmlformats.org/officeDocument/2006/relationships" xmlns:m="http://schemas.openxmlformats.org/officeDocument/2006/math" xmlns:v="urn:schemas-microsoft-com:vml" xmlns:wp14="http://schemas.microsoft.com/office/word/2010/wordprocessingDrawing" xmlns:wp="http://schemas.openxmlformats.org/drawingml/2006/wordprocessingDrawing" xmlns:w10="urn:schemas-microsoft-com:office:word" xmlns:w="http://schemas.openxmlformats.org/wordprocessingml/2006/main" xmlns:w14="http://schemas.microsoft.com/office/word/2010/wordml" xmlns:w15="http://schemas.microsoft.com/office/word/2012/wordml" xmlns:wpg="http://schemas.microsoft.com/office/word/2010/wordprocessingGroup" xmlns:wpi="http://schemas.microsoft.com/office/word/2010/wordprocessingInk" xmlns:wne="http://schemas.microsoft.com/office/word/2006/wordml" xmlns:wps="http://schemas.microsoft.com/office/word/2010/wordprocessingShape" mc:Ignorable="w14 w15 wp14">
-  <w:endnote w:type="separator" w:id="-1">
+<w:endnotes xmlns:mv="urn:schemas-microsoft-com:mac:vml" xmlns:mo="http://schemas.microsoft.com/office/mac/office/2008/main" xmlns:ve="http://schemas.openxmlformats.org/markup-compatibility/2006" xmlns:o="urn:schemas-microsoft-com:office:office" xmlns:r="http://schemas.openxmlformats.org/officeDocument/2006/relationships" xmlns:m="http://schemas.openxmlformats.org/officeDocument/2006/math" xmlns:v="urn:schemas-microsoft-com:vml" xmlns:w10="urn:schemas-microsoft-com:office:word" xmlns:w="http://schemas.openxmlformats.org/wordprocessingml/2006/main" xmlns:wne="http://schemas.microsoft.com/office/word/2006/wordml" xmlns:wp="http://schemas.openxmlformats.org/drawingml/2006/wordprocessingDrawing">
+  <w:endnote w:type="separator" w:id="0">
     <w:p>
       <w:pPr>
         <w:spacing w:after="0"/>
@@ -14523,7 +14859,7 @@
       </w:r>
     </w:p>
   </w:endnote>
-  <w:endnote w:type="continuationSeparator" w:id="0">
+  <w:endnote w:type="continuationSeparator" w:id="1">
     <w:p>
       <w:pPr>
         <w:spacing w:after="0"/>
@@ -14537,7 +14873,7 @@
 </file>
 
 <file path=word/footer1.xml><?xml version="1.0" encoding="utf-8"?>
-<w:ftr xmlns:wpc="http://schemas.microsoft.com/office/word/2010/wordprocessingCanvas" xmlns:mc="http://schemas.openxmlformats.org/markup-compatibility/2006" xmlns:o="urn:schemas-microsoft-com:office:office" xmlns:r="http://schemas.openxmlformats.org/officeDocument/2006/relationships" xmlns:m="http://schemas.openxmlformats.org/officeDocument/2006/math" xmlns:v="urn:schemas-microsoft-com:vml" xmlns:wp14="http://schemas.microsoft.com/office/word/2010/wordprocessingDrawing" xmlns:wp="http://schemas.openxmlformats.org/drawingml/2006/wordprocessingDrawing" xmlns:w10="urn:schemas-microsoft-com:office:word" xmlns:w="http://schemas.openxmlformats.org/wordprocessingml/2006/main" xmlns:w14="http://schemas.microsoft.com/office/word/2010/wordml" xmlns:w15="http://schemas.microsoft.com/office/word/2012/wordml" xmlns:wpg="http://schemas.microsoft.com/office/word/2010/wordprocessingGroup" xmlns:wpi="http://schemas.microsoft.com/office/word/2010/wordprocessingInk" xmlns:wne="http://schemas.microsoft.com/office/word/2006/wordml" xmlns:wps="http://schemas.microsoft.com/office/word/2010/wordprocessingShape" mc:Ignorable="w14 w15 wp14">
+<w:ftr xmlns:mv="urn:schemas-microsoft-com:mac:vml" xmlns:mo="http://schemas.microsoft.com/office/mac/office/2008/main" xmlns:ve="http://schemas.openxmlformats.org/markup-compatibility/2006" xmlns:o="urn:schemas-microsoft-com:office:office" xmlns:r="http://schemas.openxmlformats.org/officeDocument/2006/relationships" xmlns:m="http://schemas.openxmlformats.org/officeDocument/2006/math" xmlns:v="urn:schemas-microsoft-com:vml" xmlns:w10="urn:schemas-microsoft-com:office:word" xmlns:w="http://schemas.openxmlformats.org/wordprocessingml/2006/main" xmlns:wne="http://schemas.microsoft.com/office/word/2006/wordml" xmlns:wp="http://schemas.openxmlformats.org/drawingml/2006/wordprocessingDrawing">
   <w:p>
     <w:pPr>
       <w:pStyle w:val="Footer"/>
@@ -14575,7 +14911,7 @@
 </file>
 
 <file path=word/footer2.xml><?xml version="1.0" encoding="utf-8"?>
-<w:ftr xmlns:wpc="http://schemas.microsoft.com/office/word/2010/wordprocessingCanvas" xmlns:mc="http://schemas.openxmlformats.org/markup-compatibility/2006" xmlns:o="urn:schemas-microsoft-com:office:office" xmlns:r="http://schemas.openxmlformats.org/officeDocument/2006/relationships" xmlns:m="http://schemas.openxmlformats.org/officeDocument/2006/math" xmlns:v="urn:schemas-microsoft-com:vml" xmlns:wp14="http://schemas.microsoft.com/office/word/2010/wordprocessingDrawing" xmlns:wp="http://schemas.openxmlformats.org/drawingml/2006/wordprocessingDrawing" xmlns:w10="urn:schemas-microsoft-com:office:word" xmlns:w="http://schemas.openxmlformats.org/wordprocessingml/2006/main" xmlns:w14="http://schemas.microsoft.com/office/word/2010/wordml" xmlns:w15="http://schemas.microsoft.com/office/word/2012/wordml" xmlns:wpg="http://schemas.microsoft.com/office/word/2010/wordprocessingGroup" xmlns:wpi="http://schemas.microsoft.com/office/word/2010/wordprocessingInk" xmlns:wne="http://schemas.microsoft.com/office/word/2006/wordml" xmlns:wps="http://schemas.microsoft.com/office/word/2010/wordprocessingShape" mc:Ignorable="w14 w15 wp14">
+<w:ftr xmlns:mv="urn:schemas-microsoft-com:mac:vml" xmlns:mo="http://schemas.microsoft.com/office/mac/office/2008/main" xmlns:ve="http://schemas.openxmlformats.org/markup-compatibility/2006" xmlns:o="urn:schemas-microsoft-com:office:office" xmlns:r="http://schemas.openxmlformats.org/officeDocument/2006/relationships" xmlns:m="http://schemas.openxmlformats.org/officeDocument/2006/math" xmlns:v="urn:schemas-microsoft-com:vml" xmlns:w10="urn:schemas-microsoft-com:office:word" xmlns:w="http://schemas.openxmlformats.org/wordprocessingml/2006/main" xmlns:wne="http://schemas.microsoft.com/office/word/2006/wordml" xmlns:wp="http://schemas.openxmlformats.org/drawingml/2006/wordprocessingDrawing">
   <w:p>
     <w:pPr>
       <w:pStyle w:val="Footer"/>
@@ -14607,7 +14943,7 @@
         <w:rStyle w:val="PageNumber"/>
         <w:noProof/>
       </w:rPr>
-      <w:t>11</w:t>
+      <w:t>2</w:t>
     </w:r>
     <w:r>
       <w:rPr>
@@ -14626,8 +14962,8 @@
 </file>
 
 <file path=word/footnotes.xml><?xml version="1.0" encoding="utf-8"?>
-<w:footnotes xmlns:wpc="http://schemas.microsoft.com/office/word/2010/wordprocessingCanvas" xmlns:mc="http://schemas.openxmlformats.org/markup-compatibility/2006" xmlns:o="urn:schemas-microsoft-com:office:office" xmlns:r="http://schemas.openxmlformats.org/officeDocument/2006/relationships" xmlns:m="http://schemas.openxmlformats.org/officeDocument/2006/math" xmlns:v="urn:schemas-microsoft-com:vml" xmlns:wp14="http://schemas.microsoft.com/office/word/2010/wordprocessingDrawing" xmlns:wp="http://schemas.openxmlformats.org/drawingml/2006/wordprocessingDrawing" xmlns:w10="urn:schemas-microsoft-com:office:word" xmlns:w="http://schemas.openxmlformats.org/wordprocessingml/2006/main" xmlns:w14="http://schemas.microsoft.com/office/word/2010/wordml" xmlns:w15="http://schemas.microsoft.com/office/word/2012/wordml" xmlns:wpg="http://schemas.microsoft.com/office/word/2010/wordprocessingGroup" xmlns:wpi="http://schemas.microsoft.com/office/word/2010/wordprocessingInk" xmlns:wne="http://schemas.microsoft.com/office/word/2006/wordml" xmlns:wps="http://schemas.microsoft.com/office/word/2010/wordprocessingShape" mc:Ignorable="w14 w15 wp14">
-  <w:footnote w:type="separator" w:id="-1">
+<w:footnotes xmlns:mv="urn:schemas-microsoft-com:mac:vml" xmlns:mo="http://schemas.microsoft.com/office/mac/office/2008/main" xmlns:ve="http://schemas.openxmlformats.org/markup-compatibility/2006" xmlns:o="urn:schemas-microsoft-com:office:office" xmlns:r="http://schemas.openxmlformats.org/officeDocument/2006/relationships" xmlns:m="http://schemas.openxmlformats.org/officeDocument/2006/math" xmlns:v="urn:schemas-microsoft-com:vml" xmlns:w10="urn:schemas-microsoft-com:office:word" xmlns:w="http://schemas.openxmlformats.org/wordprocessingml/2006/main" xmlns:wne="http://schemas.microsoft.com/office/word/2006/wordml" xmlns:wp="http://schemas.openxmlformats.org/drawingml/2006/wordprocessingDrawing">
+  <w:footnote w:type="separator" w:id="0">
     <w:p>
       <w:pPr>
         <w:spacing w:after="0"/>
@@ -14637,7 +14973,7 @@
       </w:r>
     </w:p>
   </w:footnote>
-  <w:footnote w:type="continuationSeparator" w:id="0">
+  <w:footnote w:type="continuationSeparator" w:id="1">
     <w:p>
       <w:pPr>
         <w:spacing w:after="0"/>
@@ -14651,8 +14987,8 @@
 </file>
 
 <file path=word/numbering.xml><?xml version="1.0" encoding="utf-8"?>
-<w:numbering xmlns:wpc="http://schemas.microsoft.com/office/word/2010/wordprocessingCanvas" xmlns:mc="http://schemas.openxmlformats.org/markup-compatibility/2006" xmlns:o="urn:schemas-microsoft-com:office:office" xmlns:r="http://schemas.openxmlformats.org/officeDocument/2006/relationships" xmlns:m="http://schemas.openxmlformats.org/officeDocument/2006/math" xmlns:v="urn:schemas-microsoft-com:vml" xmlns:wp14="http://schemas.microsoft.com/office/word/2010/wordprocessingDrawing" xmlns:wp="http://schemas.openxmlformats.org/drawingml/2006/wordprocessingDrawing" xmlns:w10="urn:schemas-microsoft-com:office:word" xmlns:w="http://schemas.openxmlformats.org/wordprocessingml/2006/main" xmlns:w14="http://schemas.microsoft.com/office/word/2010/wordml" xmlns:w15="http://schemas.microsoft.com/office/word/2012/wordml" xmlns:wpg="http://schemas.microsoft.com/office/word/2010/wordprocessingGroup" xmlns:wpi="http://schemas.microsoft.com/office/word/2010/wordprocessingInk" xmlns:wne="http://schemas.microsoft.com/office/word/2006/wordml" xmlns:wps="http://schemas.microsoft.com/office/word/2010/wordprocessingShape" mc:Ignorable="w14 w15 wp14">
-  <w:abstractNum w:abstractNumId="0" w15:restartNumberingAfterBreak="0">
+<w:numbering xmlns:mv="urn:schemas-microsoft-com:mac:vml" xmlns:mo="http://schemas.microsoft.com/office/mac/office/2008/main" xmlns:ve="http://schemas.openxmlformats.org/markup-compatibility/2006" xmlns:o="urn:schemas-microsoft-com:office:office" xmlns:r="http://schemas.openxmlformats.org/officeDocument/2006/relationships" xmlns:m="http://schemas.openxmlformats.org/officeDocument/2006/math" xmlns:v="urn:schemas-microsoft-com:vml" xmlns:w10="urn:schemas-microsoft-com:office:word" xmlns:w="http://schemas.openxmlformats.org/wordprocessingml/2006/main" xmlns:wne="http://schemas.microsoft.com/office/word/2006/wordml" xmlns:wp="http://schemas.openxmlformats.org/drawingml/2006/wordprocessingDrawing">
+  <w:abstractNum w:abstractNumId="0">
     <w:nsid w:val="00A436F9"/>
     <w:multiLevelType w:val="hybridMultilevel"/>
     <w:tmpl w:val="3A52A544"/>
@@ -14762,7 +15098,7 @@
       </w:rPr>
     </w:lvl>
   </w:abstractNum>
-  <w:abstractNum w:abstractNumId="1" w15:restartNumberingAfterBreak="0">
+  <w:abstractNum w:abstractNumId="1">
     <w:nsid w:val="7F27491C"/>
     <w:multiLevelType w:val="hybridMultilevel"/>
     <w:tmpl w:val="E1D2B574"/>
@@ -14882,7 +15218,7 @@
 </file>
 
 <file path=word/styles.xml><?xml version="1.0" encoding="utf-8"?>
-<w:styles xmlns:mc="http://schemas.openxmlformats.org/markup-compatibility/2006" xmlns:r="http://schemas.openxmlformats.org/officeDocument/2006/relationships" xmlns:w="http://schemas.openxmlformats.org/wordprocessingml/2006/main" xmlns:w14="http://schemas.microsoft.com/office/word/2010/wordml" xmlns:w15="http://schemas.microsoft.com/office/word/2012/wordml" mc:Ignorable="w14 w15">
+<w:styles xmlns:r="http://schemas.openxmlformats.org/officeDocument/2006/relationships" xmlns:w="http://schemas.openxmlformats.org/wordprocessingml/2006/main">
   <w:docDefaults>
     <w:rPrDefault>
       <w:rPr>
@@ -14898,357 +15234,269 @@
       </w:pPr>
     </w:pPrDefault>
   </w:docDefaults>
-  <w:latentStyles w:defLockedState="0" w:defUIPriority="0" w:defSemiHidden="0" w:defUnhideWhenUsed="0" w:defQFormat="0" w:count="371">
-    <w:lsdException w:name="heading 7" w:unhideWhenUsed="1"/>
-    <w:lsdException w:name="heading 8" w:unhideWhenUsed="1"/>
-    <w:lsdException w:name="heading 9" w:unhideWhenUsed="1"/>
-    <w:lsdException w:name="index 1" w:semiHidden="1" w:unhideWhenUsed="1"/>
-    <w:lsdException w:name="index 2" w:unhideWhenUsed="1"/>
-    <w:lsdException w:name="index 3" w:unhideWhenUsed="1"/>
-    <w:lsdException w:name="index 4" w:unhideWhenUsed="1"/>
-    <w:lsdException w:name="index 5" w:unhideWhenUsed="1"/>
-    <w:lsdException w:name="index 6" w:unhideWhenUsed="1"/>
-    <w:lsdException w:name="index 7" w:semiHidden="1" w:unhideWhenUsed="1"/>
-    <w:lsdException w:name="index 8" w:semiHidden="1" w:unhideWhenUsed="1"/>
-    <w:lsdException w:name="index 9" w:semiHidden="1" w:unhideWhenUsed="1"/>
-    <w:lsdException w:name="toc 1" w:semiHidden="1" w:unhideWhenUsed="1"/>
-    <w:lsdException w:name="toc 2" w:semiHidden="1" w:unhideWhenUsed="1"/>
-    <w:lsdException w:name="toc 3" w:semiHidden="1" w:unhideWhenUsed="1"/>
-    <w:lsdException w:name="toc 4" w:semiHidden="1" w:unhideWhenUsed="1"/>
-    <w:lsdException w:name="toc 5" w:semiHidden="1" w:unhideWhenUsed="1"/>
-    <w:lsdException w:name="toc 6" w:semiHidden="1" w:unhideWhenUsed="1"/>
-    <w:lsdException w:name="toc 7" w:semiHidden="1" w:unhideWhenUsed="1"/>
-    <w:lsdException w:name="toc 8" w:semiHidden="1" w:unhideWhenUsed="1"/>
-    <w:lsdException w:name="toc 9" w:semiHidden="1" w:unhideWhenUsed="1"/>
-    <w:lsdException w:name="Normal Indent" w:semiHidden="1" w:unhideWhenUsed="1"/>
-    <w:lsdException w:name="footnote text" w:semiHidden="1" w:unhideWhenUsed="1"/>
-    <w:lsdException w:name="annotation text" w:semiHidden="1" w:unhideWhenUsed="1"/>
-    <w:lsdException w:name="header" w:semiHidden="1" w:unhideWhenUsed="1"/>
-    <w:lsdException w:name="footer" w:semiHidden="1" w:unhideWhenUsed="1"/>
-    <w:lsdException w:name="index heading" w:semiHidden="1" w:unhideWhenUsed="1"/>
-    <w:lsdException w:name="caption" w:semiHidden="1" w:unhideWhenUsed="1"/>
-    <w:lsdException w:name="table of figures" w:semiHidden="1" w:unhideWhenUsed="1"/>
-    <w:lsdException w:name="envelope address" w:semiHidden="1" w:unhideWhenUsed="1"/>
-    <w:lsdException w:name="envelope return" w:semiHidden="1" w:unhideWhenUsed="1"/>
-    <w:lsdException w:name="footnote reference" w:semiHidden="1" w:unhideWhenUsed="1"/>
-    <w:lsdException w:name="annotation reference" w:semiHidden="1" w:unhideWhenUsed="1"/>
-    <w:lsdException w:name="line number" w:semiHidden="1" w:unhideWhenUsed="1"/>
-    <w:lsdException w:name="page number" w:semiHidden="1" w:unhideWhenUsed="1"/>
-    <w:lsdException w:name="endnote reference" w:semiHidden="1" w:unhideWhenUsed="1"/>
-    <w:lsdException w:name="endnote text" w:semiHidden="1" w:unhideWhenUsed="1"/>
-    <w:lsdException w:name="table of authorities" w:semiHidden="1" w:unhideWhenUsed="1"/>
-    <w:lsdException w:name="macro" w:semiHidden="1" w:unhideWhenUsed="1"/>
-    <w:lsdException w:name="toa heading" w:semiHidden="1" w:unhideWhenUsed="1"/>
-    <w:lsdException w:name="List" w:semiHidden="1" w:unhideWhenUsed="1"/>
-    <w:lsdException w:name="List Bullet" w:semiHidden="1" w:unhideWhenUsed="1"/>
-    <w:lsdException w:name="List Number" w:semiHidden="1" w:unhideWhenUsed="1"/>
-    <w:lsdException w:name="List 2" w:semiHidden="1" w:unhideWhenUsed="1"/>
-    <w:lsdException w:name="List 3" w:semiHidden="1" w:unhideWhenUsed="1"/>
-    <w:lsdException w:name="List 4" w:semiHidden="1" w:unhideWhenUsed="1"/>
-    <w:lsdException w:name="List 5" w:semiHidden="1" w:unhideWhenUsed="1"/>
-    <w:lsdException w:name="List Bullet 2" w:semiHidden="1" w:unhideWhenUsed="1"/>
-    <w:lsdException w:name="List Bullet 3" w:semiHidden="1" w:unhideWhenUsed="1"/>
-    <w:lsdException w:name="List Bullet 4" w:semiHidden="1" w:unhideWhenUsed="1"/>
-    <w:lsdException w:name="List Bullet 5" w:semiHidden="1" w:unhideWhenUsed="1"/>
-    <w:lsdException w:name="List Number 2" w:unhideWhenUsed="1"/>
-    <w:lsdException w:name="List Number 3" w:semiHidden="1" w:unhideWhenUsed="1"/>
-    <w:lsdException w:name="List Number 4" w:semiHidden="1" w:unhideWhenUsed="1"/>
-    <w:lsdException w:name="List Number 5" w:unhideWhenUsed="1"/>
-    <w:lsdException w:name="Closing" w:semiHidden="1" w:unhideWhenUsed="1"/>
-    <w:lsdException w:name="Signature" w:semiHidden="1" w:unhideWhenUsed="1"/>
-    <w:lsdException w:name="Default Paragraph Font" w:semiHidden="1" w:unhideWhenUsed="1"/>
-    <w:lsdException w:name="Body Text" w:semiHidden="1" w:unhideWhenUsed="1"/>
-    <w:lsdException w:name="Body Text Indent" w:semiHidden="1" w:unhideWhenUsed="1"/>
-    <w:lsdException w:name="List Continue" w:semiHidden="1" w:unhideWhenUsed="1"/>
-    <w:lsdException w:name="List Continue 2" w:semiHidden="1" w:unhideWhenUsed="1"/>
-    <w:lsdException w:name="List Continue 3" w:semiHidden="1" w:unhideWhenUsed="1"/>
-    <w:lsdException w:name="List Continue 4" w:semiHidden="1" w:unhideWhenUsed="1"/>
-    <w:lsdException w:name="List Continue 5" w:semiHidden="1" w:unhideWhenUsed="1"/>
-    <w:lsdException w:name="Message Header" w:semiHidden="1" w:unhideWhenUsed="1"/>
-    <w:lsdException w:name="Salutation" w:semiHidden="1" w:unhideWhenUsed="1"/>
-    <w:lsdException w:name="Date" w:semiHidden="1" w:unhideWhenUsed="1"/>
-    <w:lsdException w:name="Body Text First Indent" w:semiHidden="1" w:unhideWhenUsed="1"/>
-    <w:lsdException w:name="Body Text First Indent 2" w:semiHidden="1" w:unhideWhenUsed="1"/>
-    <w:lsdException w:name="Note Heading" w:semiHidden="1" w:unhideWhenUsed="1"/>
-    <w:lsdException w:name="Body Text 2" w:semiHidden="1" w:unhideWhenUsed="1"/>
-    <w:lsdException w:name="Body Text 3" w:semiHidden="1" w:unhideWhenUsed="1"/>
-    <w:lsdException w:name="Body Text Indent 2" w:semiHidden="1" w:unhideWhenUsed="1"/>
-    <w:lsdException w:name="Body Text Indent 3" w:unhideWhenUsed="1"/>
-    <w:lsdException w:name="Block Text" w:unhideWhenUsed="1"/>
-    <w:lsdException w:name="Hyperlink" w:unhideWhenUsed="1"/>
-    <w:lsdException w:name="FollowedHyperlink" w:unhideWhenUsed="1"/>
-    <w:lsdException w:name="Document Map" w:semiHidden="1" w:unhideWhenUsed="1"/>
-    <w:lsdException w:name="Plain Text" w:semiHidden="1" w:unhideWhenUsed="1"/>
-    <w:lsdException w:name="E-mail Signature" w:semiHidden="1" w:unhideWhenUsed="1"/>
-    <w:lsdException w:name="HTML Top of Form" w:semiHidden="1" w:unhideWhenUsed="1"/>
-    <w:lsdException w:name="HTML Bottom of Form" w:semiHidden="1" w:unhideWhenUsed="1"/>
-    <w:lsdException w:name="Normal (Web)" w:semiHidden="1" w:unhideWhenUsed="1"/>
-    <w:lsdException w:name="HTML Acronym" w:semiHidden="1" w:unhideWhenUsed="1"/>
-    <w:lsdException w:name="HTML Address" w:semiHidden="1" w:unhideWhenUsed="1"/>
-    <w:lsdException w:name="HTML Cite" w:semiHidden="1" w:unhideWhenUsed="1"/>
-    <w:lsdException w:name="HTML Code" w:semiHidden="1" w:unhideWhenUsed="1"/>
-    <w:lsdException w:name="HTML Definition" w:semiHidden="1" w:unhideWhenUsed="1"/>
-    <w:lsdException w:name="HTML Keyboard" w:semiHidden="1" w:unhideWhenUsed="1"/>
-    <w:lsdException w:name="HTML Preformatted" w:semiHidden="1" w:unhideWhenUsed="1"/>
-    <w:lsdException w:name="HTML Sample" w:semiHidden="1" w:unhideWhenUsed="1"/>
-    <w:lsdException w:name="HTML Typewriter" w:semiHidden="1" w:unhideWhenUsed="1"/>
-    <w:lsdException w:name="HTML Variable" w:semiHidden="1" w:unhideWhenUsed="1"/>
-    <w:lsdException w:name="Normal Table" w:semiHidden="1" w:unhideWhenUsed="1"/>
-    <w:lsdException w:name="annotation subject" w:semiHidden="1" w:unhideWhenUsed="1"/>
-    <w:lsdException w:name="No List" w:semiHidden="1" w:unhideWhenUsed="1"/>
-    <w:lsdException w:name="Outline List 1" w:semiHidden="1" w:unhideWhenUsed="1"/>
-    <w:lsdException w:name="Outline List 2" w:semiHidden="1" w:unhideWhenUsed="1"/>
-    <w:lsdException w:name="Outline List 3" w:semiHidden="1" w:unhideWhenUsed="1"/>
-    <w:lsdException w:name="Table Simple 1" w:semiHidden="1" w:unhideWhenUsed="1"/>
-    <w:lsdException w:name="Table Simple 2" w:semiHidden="1" w:unhideWhenUsed="1"/>
-    <w:lsdException w:name="Table Simple 3" w:semiHidden="1" w:unhideWhenUsed="1"/>
-    <w:lsdException w:name="Table Classic 1" w:semiHidden="1" w:unhideWhenUsed="1"/>
-    <w:lsdException w:name="Table Classic 2" w:semiHidden="1" w:unhideWhenUsed="1"/>
-    <w:lsdException w:name="Table Classic 3" w:semiHidden="1" w:unhideWhenUsed="1"/>
-    <w:lsdException w:name="Table Classic 4" w:semiHidden="1" w:unhideWhenUsed="1"/>
-    <w:lsdException w:name="Table Colorful 1" w:semiHidden="1" w:unhideWhenUsed="1"/>
-    <w:lsdException w:name="Table Colorful 2" w:semiHidden="1" w:unhideWhenUsed="1"/>
-    <w:lsdException w:name="Table Colorful 3" w:semiHidden="1" w:unhideWhenUsed="1"/>
-    <w:lsdException w:name="Table Columns 1" w:semiHidden="1" w:unhideWhenUsed="1"/>
-    <w:lsdException w:name="Table Columns 2" w:semiHidden="1" w:unhideWhenUsed="1"/>
-    <w:lsdException w:name="Table Columns 3" w:semiHidden="1" w:unhideWhenUsed="1"/>
-    <w:lsdException w:name="Table Columns 4" w:semiHidden="1" w:unhideWhenUsed="1"/>
-    <w:lsdException w:name="Table Columns 5" w:semiHidden="1" w:unhideWhenUsed="1"/>
-    <w:lsdException w:name="Table Grid 1" w:semiHidden="1" w:unhideWhenUsed="1"/>
-    <w:lsdException w:name="Table Grid 2" w:semiHidden="1" w:unhideWhenUsed="1"/>
-    <w:lsdException w:name="Table Grid 3" w:semiHidden="1" w:unhideWhenUsed="1"/>
-    <w:lsdException w:name="Table Grid 4" w:semiHidden="1" w:unhideWhenUsed="1"/>
-    <w:lsdException w:name="Table Grid 5" w:semiHidden="1" w:unhideWhenUsed="1"/>
-    <w:lsdException w:name="Table Grid 6" w:semiHidden="1" w:unhideWhenUsed="1"/>
-    <w:lsdException w:name="Table Grid 7" w:semiHidden="1" w:unhideWhenUsed="1"/>
-    <w:lsdException w:name="Table Grid 8" w:semiHidden="1" w:unhideWhenUsed="1"/>
-    <w:lsdException w:name="Table List 1" w:semiHidden="1" w:unhideWhenUsed="1"/>
-    <w:lsdException w:name="Table List 2" w:semiHidden="1" w:unhideWhenUsed="1"/>
-    <w:lsdException w:name="Table List 3" w:semiHidden="1" w:unhideWhenUsed="1"/>
-    <w:lsdException w:name="Table List 4" w:semiHidden="1" w:unhideWhenUsed="1"/>
-    <w:lsdException w:name="Table List 5" w:semiHidden="1" w:unhideWhenUsed="1"/>
-    <w:lsdException w:name="Table List 6" w:semiHidden="1" w:unhideWhenUsed="1"/>
-    <w:lsdException w:name="Table List 7" w:semiHidden="1" w:unhideWhenUsed="1"/>
-    <w:lsdException w:name="Table List 8" w:semiHidden="1" w:unhideWhenUsed="1"/>
-    <w:lsdException w:name="Table 3D effects 1" w:semiHidden="1" w:unhideWhenUsed="1"/>
-    <w:lsdException w:name="Table 3D effects 2" w:semiHidden="1" w:unhideWhenUsed="1"/>
-    <w:lsdException w:name="Table 3D effects 3" w:semiHidden="1" w:unhideWhenUsed="1"/>
-    <w:lsdException w:name="Table Contemporary" w:semiHidden="1" w:unhideWhenUsed="1"/>
-    <w:lsdException w:name="Table Elegant" w:semiHidden="1" w:unhideWhenUsed="1"/>
-    <w:lsdException w:name="Table Professional" w:semiHidden="1" w:unhideWhenUsed="1"/>
-    <w:lsdException w:name="Table Subtle 1" w:semiHidden="1" w:unhideWhenUsed="1"/>
-    <w:lsdException w:name="Table Subtle 2" w:semiHidden="1" w:unhideWhenUsed="1"/>
-    <w:lsdException w:name="Table Web 1" w:semiHidden="1" w:unhideWhenUsed="1"/>
-    <w:lsdException w:name="Table Web 2" w:semiHidden="1" w:unhideWhenUsed="1"/>
-    <w:lsdException w:name="Table Web 3" w:semiHidden="1" w:unhideWhenUsed="1"/>
-    <w:lsdException w:name="Balloon Text" w:semiHidden="1" w:unhideWhenUsed="1"/>
-    <w:lsdException w:name="Table Theme" w:semiHidden="1" w:unhideWhenUsed="1"/>
-    <w:lsdException w:name="Placeholder Text" w:semiHidden="1"/>
-    <w:lsdException w:name="Light Shading"/>
-    <w:lsdException w:name="Light List"/>
-    <w:lsdException w:name="Light Grid"/>
-    <w:lsdException w:name="Medium Shading 1"/>
-    <w:lsdException w:name="Medium Shading 2"/>
-    <w:lsdException w:name="Medium List 1"/>
-    <w:lsdException w:name="Medium List 2"/>
-    <w:lsdException w:name="Medium Grid 1"/>
-    <w:lsdException w:name="Medium Grid 2"/>
-    <w:lsdException w:name="Medium Grid 3"/>
-    <w:lsdException w:name="Dark List"/>
-    <w:lsdException w:name="Colorful Shading"/>
-    <w:lsdException w:name="Colorful List"/>
-    <w:lsdException w:name="Colorful Grid"/>
-    <w:lsdException w:name="Light Shading Accent 1"/>
-    <w:lsdException w:name="Light List Accent 1"/>
-    <w:lsdException w:name="Light Grid Accent 1"/>
-    <w:lsdException w:name="Medium Shading 1 Accent 1"/>
-    <w:lsdException w:name="Medium Shading 2 Accent 1"/>
-    <w:lsdException w:name="Medium List 1 Accent 1"/>
-    <w:lsdException w:name="Revision" w:semiHidden="1"/>
-    <w:lsdException w:name="Medium List 2 Accent 1"/>
-    <w:lsdException w:name="Medium Grid 1 Accent 1"/>
-    <w:lsdException w:name="Medium Grid 2 Accent 1"/>
-    <w:lsdException w:name="Medium Grid 3 Accent 1"/>
-    <w:lsdException w:name="Dark List Accent 1"/>
-    <w:lsdException w:name="Colorful Shading Accent 1"/>
-    <w:lsdException w:name="Colorful List Accent 1"/>
-    <w:lsdException w:name="Colorful Grid Accent 1"/>
-    <w:lsdException w:name="Light Shading Accent 2"/>
-    <w:lsdException w:name="Light List Accent 2"/>
-    <w:lsdException w:name="Light Grid Accent 2"/>
-    <w:lsdException w:name="Medium Shading 1 Accent 2"/>
-    <w:lsdException w:name="Medium Shading 2 Accent 2"/>
-    <w:lsdException w:name="Medium List 1 Accent 2"/>
-    <w:lsdException w:name="Medium List 2 Accent 2"/>
-    <w:lsdException w:name="Medium Grid 1 Accent 2"/>
-    <w:lsdException w:name="Medium Grid 2 Accent 2"/>
-    <w:lsdException w:name="Medium Grid 3 Accent 2"/>
-    <w:lsdException w:name="Dark List Accent 2"/>
-    <w:lsdException w:name="Colorful Shading Accent 2"/>
-    <w:lsdException w:name="Colorful List Accent 2"/>
-    <w:lsdException w:name="Colorful Grid Accent 2"/>
-    <w:lsdException w:name="Light Shading Accent 3"/>
-    <w:lsdException w:name="Light List Accent 3"/>
-    <w:lsdException w:name="Light Grid Accent 3"/>
-    <w:lsdException w:name="Medium Shading 1 Accent 3"/>
-    <w:lsdException w:name="Medium Shading 2 Accent 3"/>
-    <w:lsdException w:name="Medium List 1 Accent 3"/>
-    <w:lsdException w:name="Medium List 2 Accent 3"/>
-    <w:lsdException w:name="Medium Grid 1 Accent 3"/>
-    <w:lsdException w:name="Medium Grid 2 Accent 3"/>
-    <w:lsdException w:name="Medium Grid 3 Accent 3"/>
-    <w:lsdException w:name="Dark List Accent 3"/>
-    <w:lsdException w:name="Colorful Shading Accent 3"/>
-    <w:lsdException w:name="Colorful List Accent 3"/>
-    <w:lsdException w:name="Colorful Grid Accent 3"/>
-    <w:lsdException w:name="Light Shading Accent 4"/>
-    <w:lsdException w:name="Light List Accent 4"/>
-    <w:lsdException w:name="Light Grid Accent 4"/>
-    <w:lsdException w:name="Medium Shading 1 Accent 4"/>
-    <w:lsdException w:name="Medium Shading 2 Accent 4"/>
-    <w:lsdException w:name="Medium List 1 Accent 4"/>
-    <w:lsdException w:name="Medium List 2 Accent 4"/>
-    <w:lsdException w:name="Medium Grid 1 Accent 4"/>
-    <w:lsdException w:name="Medium Grid 2 Accent 4"/>
-    <w:lsdException w:name="Medium Grid 3 Accent 4"/>
-    <w:lsdException w:name="Dark List Accent 4"/>
-    <w:lsdException w:name="Colorful Shading Accent 4"/>
-    <w:lsdException w:name="Colorful List Accent 4"/>
-    <w:lsdException w:name="Colorful Grid Accent 4"/>
-    <w:lsdException w:name="Light Shading Accent 5"/>
-    <w:lsdException w:name="Light List Accent 5"/>
-    <w:lsdException w:name="Light Grid Accent 5"/>
-    <w:lsdException w:name="Medium Shading 1 Accent 5"/>
-    <w:lsdException w:name="Medium Shading 2 Accent 5"/>
-    <w:lsdException w:name="Medium List 1 Accent 5"/>
-    <w:lsdException w:name="Medium List 2 Accent 5"/>
-    <w:lsdException w:name="Medium Grid 1 Accent 5"/>
-    <w:lsdException w:name="Medium Grid 2 Accent 5"/>
-    <w:lsdException w:name="Medium Grid 3 Accent 5"/>
-    <w:lsdException w:name="Dark List Accent 5"/>
-    <w:lsdException w:name="Colorful Shading Accent 5"/>
-    <w:lsdException w:name="Colorful List Accent 5"/>
-    <w:lsdException w:name="Colorful Grid Accent 5"/>
-    <w:lsdException w:name="Light Shading Accent 6"/>
-    <w:lsdException w:name="Light List Accent 6"/>
-    <w:lsdException w:name="Light Grid Accent 6"/>
-    <w:lsdException w:name="Medium Shading 1 Accent 6"/>
-    <w:lsdException w:name="Medium Shading 2 Accent 6"/>
-    <w:lsdException w:name="Medium List 1 Accent 6"/>
-    <w:lsdException w:name="Medium List 2 Accent 6"/>
-    <w:lsdException w:name="Medium Grid 1 Accent 6"/>
-    <w:lsdException w:name="Medium Grid 2 Accent 6"/>
-    <w:lsdException w:name="Medium Grid 3 Accent 6"/>
-    <w:lsdException w:name="Dark List Accent 6"/>
-    <w:lsdException w:name="Colorful Shading Accent 6"/>
-    <w:lsdException w:name="Colorful List Accent 6"/>
-    <w:lsdException w:name="Colorful Grid Accent 6"/>
-    <w:lsdException w:name="Bibliography" w:semiHidden="1" w:unhideWhenUsed="1"/>
-    <w:lsdException w:name="TOC Heading" w:semiHidden="1" w:unhideWhenUsed="1"/>
-    <w:lsdException w:name="Plain Table 1" w:uiPriority="41"/>
-    <w:lsdException w:name="Plain Table 2" w:uiPriority="42"/>
-    <w:lsdException w:name="Plain Table 3" w:uiPriority="43"/>
-    <w:lsdException w:name="Plain Table 4" w:uiPriority="44"/>
-    <w:lsdException w:name="Plain Table 5" w:uiPriority="45"/>
-    <w:lsdException w:name="Grid Table Light" w:uiPriority="40"/>
-    <w:lsdException w:name="Grid Table 1 Light" w:uiPriority="46"/>
-    <w:lsdException w:name="Grid Table 2" w:uiPriority="47"/>
-    <w:lsdException w:name="Grid Table 3" w:uiPriority="48"/>
-    <w:lsdException w:name="Grid Table 4" w:uiPriority="49"/>
-    <w:lsdException w:name="Grid Table 5 Dark" w:uiPriority="50"/>
-    <w:lsdException w:name="Grid Table 6 Colorful" w:uiPriority="51"/>
-    <w:lsdException w:name="Grid Table 7 Colorful" w:uiPriority="52"/>
-    <w:lsdException w:name="Grid Table 1 Light Accent 1" w:uiPriority="46"/>
-    <w:lsdException w:name="Grid Table 2 Accent 1" w:uiPriority="47"/>
-    <w:lsdException w:name="Grid Table 3 Accent 1" w:uiPriority="48"/>
-    <w:lsdException w:name="Grid Table 4 Accent 1" w:uiPriority="49"/>
-    <w:lsdException w:name="Grid Table 5 Dark Accent 1" w:uiPriority="50"/>
-    <w:lsdException w:name="Grid Table 6 Colorful Accent 1" w:uiPriority="51"/>
-    <w:lsdException w:name="Grid Table 7 Colorful Accent 1" w:uiPriority="52"/>
-    <w:lsdException w:name="Grid Table 1 Light Accent 2" w:uiPriority="46"/>
-    <w:lsdException w:name="Grid Table 2 Accent 2" w:uiPriority="47"/>
-    <w:lsdException w:name="Grid Table 3 Accent 2" w:uiPriority="48"/>
-    <w:lsdException w:name="Grid Table 4 Accent 2" w:uiPriority="49"/>
-    <w:lsdException w:name="Grid Table 5 Dark Accent 2" w:uiPriority="50"/>
-    <w:lsdException w:name="Grid Table 6 Colorful Accent 2" w:uiPriority="51"/>
-    <w:lsdException w:name="Grid Table 7 Colorful Accent 2" w:uiPriority="52"/>
-    <w:lsdException w:name="Grid Table 1 Light Accent 3" w:uiPriority="46"/>
-    <w:lsdException w:name="Grid Table 2 Accent 3" w:uiPriority="47"/>
-    <w:lsdException w:name="Grid Table 3 Accent 3" w:uiPriority="48"/>
-    <w:lsdException w:name="Grid Table 4 Accent 3" w:uiPriority="49"/>
-    <w:lsdException w:name="Grid Table 5 Dark Accent 3" w:uiPriority="50"/>
-    <w:lsdException w:name="Grid Table 6 Colorful Accent 3" w:uiPriority="51"/>
-    <w:lsdException w:name="Grid Table 7 Colorful Accent 3" w:uiPriority="52"/>
-    <w:lsdException w:name="Grid Table 1 Light Accent 4" w:uiPriority="46"/>
-    <w:lsdException w:name="Grid Table 2 Accent 4" w:uiPriority="47"/>
-    <w:lsdException w:name="Grid Table 3 Accent 4" w:uiPriority="48"/>
-    <w:lsdException w:name="Grid Table 4 Accent 4" w:uiPriority="49"/>
-    <w:lsdException w:name="Grid Table 5 Dark Accent 4" w:uiPriority="50"/>
-    <w:lsdException w:name="Grid Table 6 Colorful Accent 4" w:uiPriority="51"/>
-    <w:lsdException w:name="Grid Table 7 Colorful Accent 4" w:uiPriority="52"/>
-    <w:lsdException w:name="Grid Table 1 Light Accent 5" w:uiPriority="46"/>
-    <w:lsdException w:name="Grid Table 2 Accent 5" w:uiPriority="47"/>
-    <w:lsdException w:name="Grid Table 3 Accent 5" w:uiPriority="48"/>
-    <w:lsdException w:name="Grid Table 4 Accent 5" w:uiPriority="49"/>
-    <w:lsdException w:name="Grid Table 5 Dark Accent 5" w:uiPriority="50"/>
-    <w:lsdException w:name="Grid Table 6 Colorful Accent 5" w:uiPriority="51"/>
-    <w:lsdException w:name="Grid Table 7 Colorful Accent 5" w:uiPriority="52"/>
-    <w:lsdException w:name="Grid Table 1 Light Accent 6" w:uiPriority="46"/>
-    <w:lsdException w:name="Grid Table 2 Accent 6" w:uiPriority="47"/>
-    <w:lsdException w:name="Grid Table 3 Accent 6" w:uiPriority="48"/>
-    <w:lsdException w:name="Grid Table 4 Accent 6" w:uiPriority="49"/>
-    <w:lsdException w:name="Grid Table 5 Dark Accent 6" w:uiPriority="50"/>
-    <w:lsdException w:name="Grid Table 6 Colorful Accent 6" w:uiPriority="51"/>
-    <w:lsdException w:name="Grid Table 7 Colorful Accent 6" w:uiPriority="52"/>
-    <w:lsdException w:name="List Table 1 Light" w:uiPriority="46"/>
-    <w:lsdException w:name="List Table 2" w:uiPriority="47"/>
-    <w:lsdException w:name="List Table 3" w:uiPriority="48"/>
-    <w:lsdException w:name="List Table 4" w:uiPriority="49"/>
-    <w:lsdException w:name="List Table 5 Dark" w:uiPriority="50"/>
-    <w:lsdException w:name="List Table 6 Colorful" w:uiPriority="51"/>
-    <w:lsdException w:name="List Table 7 Colorful" w:uiPriority="52"/>
-    <w:lsdException w:name="List Table 1 Light Accent 1" w:uiPriority="46"/>
-    <w:lsdException w:name="List Table 2 Accent 1" w:uiPriority="47"/>
-    <w:lsdException w:name="List Table 3 Accent 1" w:uiPriority="48"/>
-    <w:lsdException w:name="List Table 4 Accent 1" w:uiPriority="49"/>
-    <w:lsdException w:name="List Table 5 Dark Accent 1" w:uiPriority="50"/>
-    <w:lsdException w:name="List Table 6 Colorful Accent 1" w:uiPriority="51"/>
-    <w:lsdException w:name="List Table 7 Colorful Accent 1" w:uiPriority="52"/>
-    <w:lsdException w:name="List Table 1 Light Accent 2" w:uiPriority="46"/>
-    <w:lsdException w:name="List Table 2 Accent 2" w:uiPriority="47"/>
-    <w:lsdException w:name="List Table 3 Accent 2" w:uiPriority="48"/>
-    <w:lsdException w:name="List Table 4 Accent 2" w:uiPriority="49"/>
-    <w:lsdException w:name="List Table 5 Dark Accent 2" w:uiPriority="50"/>
-    <w:lsdException w:name="List Table 6 Colorful Accent 2" w:uiPriority="51"/>
-    <w:lsdException w:name="List Table 7 Colorful Accent 2" w:uiPriority="52"/>
-    <w:lsdException w:name="List Table 1 Light Accent 3" w:uiPriority="46"/>
-    <w:lsdException w:name="List Table 2 Accent 3" w:uiPriority="47"/>
-    <w:lsdException w:name="List Table 3 Accent 3" w:uiPriority="48"/>
-    <w:lsdException w:name="List Table 4 Accent 3" w:uiPriority="49"/>
-    <w:lsdException w:name="List Table 5 Dark Accent 3" w:uiPriority="50"/>
-    <w:lsdException w:name="List Table 6 Colorful Accent 3" w:uiPriority="51"/>
-    <w:lsdException w:name="List Table 7 Colorful Accent 3" w:uiPriority="52"/>
-    <w:lsdException w:name="List Table 1 Light Accent 4" w:uiPriority="46"/>
-    <w:lsdException w:name="List Table 2 Accent 4" w:uiPriority="47"/>
-    <w:lsdException w:name="List Table 3 Accent 4" w:uiPriority="48"/>
-    <w:lsdException w:name="List Table 4 Accent 4" w:uiPriority="49"/>
-    <w:lsdException w:name="List Table 5 Dark Accent 4" w:uiPriority="50"/>
-    <w:lsdException w:name="List Table 6 Colorful Accent 4" w:uiPriority="51"/>
-    <w:lsdException w:name="List Table 7 Colorful Accent 4" w:uiPriority="52"/>
-    <w:lsdException w:name="List Table 1 Light Accent 5" w:uiPriority="46"/>
-    <w:lsdException w:name="List Table 2 Accent 5" w:uiPriority="47"/>
-    <w:lsdException w:name="List Table 3 Accent 5" w:uiPriority="48"/>
-    <w:lsdException w:name="List Table 4 Accent 5" w:uiPriority="49"/>
-    <w:lsdException w:name="List Table 5 Dark Accent 5" w:uiPriority="50"/>
-    <w:lsdException w:name="List Table 6 Colorful Accent 5" w:uiPriority="51"/>
-    <w:lsdException w:name="List Table 7 Colorful Accent 5" w:uiPriority="52"/>
-    <w:lsdException w:name="List Table 1 Light Accent 6" w:uiPriority="46"/>
-    <w:lsdException w:name="List Table 2 Accent 6" w:uiPriority="47"/>
-    <w:lsdException w:name="List Table 3 Accent 6" w:uiPriority="48"/>
-    <w:lsdException w:name="List Table 4 Accent 6" w:uiPriority="49"/>
-    <w:lsdException w:name="List Table 5 Dark Accent 6" w:uiPriority="50"/>
-    <w:lsdException w:name="List Table 6 Colorful Accent 6" w:uiPriority="51"/>
-    <w:lsdException w:name="List Table 7 Colorful Accent 6" w:uiPriority="52"/>
+  <w:latentStyles w:defLockedState="0" w:defUIPriority="0" w:defSemiHidden="0" w:defUnhideWhenUsed="1" w:defQFormat="0" w:count="276">
+    <w:lsdException w:name="Normal" w:unhideWhenUsed="0"/>
+    <w:lsdException w:name="heading 1" w:unhideWhenUsed="0"/>
+    <w:lsdException w:name="heading 2" w:unhideWhenUsed="0"/>
+    <w:lsdException w:name="heading 3" w:unhideWhenUsed="0"/>
+    <w:lsdException w:name="heading 4" w:unhideWhenUsed="0"/>
+    <w:lsdException w:name="heading 5" w:unhideWhenUsed="0"/>
+    <w:lsdException w:name="heading 6" w:unhideWhenUsed="0"/>
+    <w:lsdException w:name="index 1" w:semiHidden="1"/>
+    <w:lsdException w:name="index 7" w:semiHidden="1"/>
+    <w:lsdException w:name="index 8" w:semiHidden="1"/>
+    <w:lsdException w:name="index 9" w:semiHidden="1"/>
+    <w:lsdException w:name="toc 1" w:semiHidden="1"/>
+    <w:lsdException w:name="toc 2" w:semiHidden="1"/>
+    <w:lsdException w:name="toc 3" w:semiHidden="1"/>
+    <w:lsdException w:name="toc 4" w:semiHidden="1"/>
+    <w:lsdException w:name="toc 5" w:semiHidden="1"/>
+    <w:lsdException w:name="toc 6" w:semiHidden="1"/>
+    <w:lsdException w:name="toc 7" w:semiHidden="1"/>
+    <w:lsdException w:name="toc 8" w:semiHidden="1"/>
+    <w:lsdException w:name="toc 9" w:semiHidden="1"/>
+    <w:lsdException w:name="Normal Indent" w:semiHidden="1"/>
+    <w:lsdException w:name="footnote text" w:semiHidden="1"/>
+    <w:lsdException w:name="annotation text" w:semiHidden="1"/>
+    <w:lsdException w:name="header" w:semiHidden="1"/>
+    <w:lsdException w:name="footer" w:semiHidden="1"/>
+    <w:lsdException w:name="index heading" w:semiHidden="1"/>
+    <w:lsdException w:name="caption" w:semiHidden="1"/>
+    <w:lsdException w:name="table of figures" w:semiHidden="1"/>
+    <w:lsdException w:name="envelope address" w:semiHidden="1"/>
+    <w:lsdException w:name="envelope return" w:semiHidden="1"/>
+    <w:lsdException w:name="footnote reference" w:semiHidden="1"/>
+    <w:lsdException w:name="annotation reference" w:semiHidden="1"/>
+    <w:lsdException w:name="line number" w:semiHidden="1"/>
+    <w:lsdException w:name="page number" w:semiHidden="1"/>
+    <w:lsdException w:name="endnote reference" w:semiHidden="1"/>
+    <w:lsdException w:name="endnote text" w:semiHidden="1"/>
+    <w:lsdException w:name="table of authorities" w:semiHidden="1"/>
+    <w:lsdException w:name="macro" w:semiHidden="1"/>
+    <w:lsdException w:name="toa heading" w:semiHidden="1"/>
+    <w:lsdException w:name="List" w:semiHidden="1"/>
+    <w:lsdException w:name="List Bullet" w:semiHidden="1"/>
+    <w:lsdException w:name="List Number" w:semiHidden="1"/>
+    <w:lsdException w:name="List 2" w:semiHidden="1"/>
+    <w:lsdException w:name="List 3" w:semiHidden="1"/>
+    <w:lsdException w:name="List 4" w:semiHidden="1"/>
+    <w:lsdException w:name="List 5" w:semiHidden="1"/>
+    <w:lsdException w:name="List Bullet 2" w:semiHidden="1"/>
+    <w:lsdException w:name="List Bullet 3" w:semiHidden="1"/>
+    <w:lsdException w:name="List Bullet 4" w:semiHidden="1"/>
+    <w:lsdException w:name="List Bullet 5" w:semiHidden="1"/>
+    <w:lsdException w:name="List Number 3" w:semiHidden="1"/>
+    <w:lsdException w:name="List Number 4" w:semiHidden="1"/>
+    <w:lsdException w:name="Title" w:unhideWhenUsed="0"/>
+    <w:lsdException w:name="Closing" w:semiHidden="1"/>
+    <w:lsdException w:name="Signature" w:semiHidden="1"/>
+    <w:lsdException w:name="Default Paragraph Font" w:semiHidden="1"/>
+    <w:lsdException w:name="Body Text" w:semiHidden="1"/>
+    <w:lsdException w:name="Body Text Indent" w:semiHidden="1"/>
+    <w:lsdException w:name="List Continue" w:semiHidden="1"/>
+    <w:lsdException w:name="List Continue 2" w:semiHidden="1"/>
+    <w:lsdException w:name="List Continue 3" w:semiHidden="1"/>
+    <w:lsdException w:name="List Continue 4" w:semiHidden="1"/>
+    <w:lsdException w:name="List Continue 5" w:semiHidden="1"/>
+    <w:lsdException w:name="Message Header" w:semiHidden="1"/>
+    <w:lsdException w:name="Subtitle" w:unhideWhenUsed="0"/>
+    <w:lsdException w:name="Salutation" w:semiHidden="1"/>
+    <w:lsdException w:name="Date" w:semiHidden="1"/>
+    <w:lsdException w:name="Body Text First Indent" w:semiHidden="1"/>
+    <w:lsdException w:name="Body Text First Indent 2" w:semiHidden="1"/>
+    <w:lsdException w:name="Note Heading" w:semiHidden="1"/>
+    <w:lsdException w:name="Body Text 2" w:semiHidden="1"/>
+    <w:lsdException w:name="Body Text 3" w:semiHidden="1"/>
+    <w:lsdException w:name="Body Text Indent 2" w:semiHidden="1"/>
+    <w:lsdException w:name="Strong" w:unhideWhenUsed="0"/>
+    <w:lsdException w:name="Emphasis" w:unhideWhenUsed="0"/>
+    <w:lsdException w:name="Document Map" w:semiHidden="1"/>
+    <w:lsdException w:name="Plain Text" w:semiHidden="1"/>
+    <w:lsdException w:name="E-mail Signature" w:semiHidden="1"/>
+    <w:lsdException w:name="HTML Top of Form" w:semiHidden="1"/>
+    <w:lsdException w:name="HTML Bottom of Form" w:semiHidden="1"/>
+    <w:lsdException w:name="Normal (Web)" w:semiHidden="1"/>
+    <w:lsdException w:name="HTML Acronym" w:semiHidden="1"/>
+    <w:lsdException w:name="HTML Address" w:semiHidden="1"/>
+    <w:lsdException w:name="HTML Cite" w:semiHidden="1"/>
+    <w:lsdException w:name="HTML Code" w:semiHidden="1"/>
+    <w:lsdException w:name="HTML Definition" w:semiHidden="1"/>
+    <w:lsdException w:name="HTML Keyboard" w:semiHidden="1"/>
+    <w:lsdException w:name="HTML Preformatted" w:semiHidden="1"/>
+    <w:lsdException w:name="HTML Sample" w:semiHidden="1"/>
+    <w:lsdException w:name="HTML Typewriter" w:semiHidden="1"/>
+    <w:lsdException w:name="HTML Variable" w:semiHidden="1"/>
+    <w:lsdException w:name="Normal Table" w:semiHidden="1"/>
+    <w:lsdException w:name="annotation subject" w:semiHidden="1"/>
+    <w:lsdException w:name="No List" w:semiHidden="1"/>
+    <w:lsdException w:name="Outline List 1" w:semiHidden="1"/>
+    <w:lsdException w:name="Outline List 2" w:semiHidden="1"/>
+    <w:lsdException w:name="Outline List 3" w:semiHidden="1"/>
+    <w:lsdException w:name="Table Simple 1" w:semiHidden="1"/>
+    <w:lsdException w:name="Table Simple 2" w:semiHidden="1"/>
+    <w:lsdException w:name="Table Simple 3" w:semiHidden="1"/>
+    <w:lsdException w:name="Table Classic 1" w:semiHidden="1"/>
+    <w:lsdException w:name="Table Classic 2" w:semiHidden="1"/>
+    <w:lsdException w:name="Table Classic 3" w:semiHidden="1"/>
+    <w:lsdException w:name="Table Classic 4" w:semiHidden="1"/>
+    <w:lsdException w:name="Table Colorful 1" w:semiHidden="1"/>
+    <w:lsdException w:name="Table Colorful 2" w:semiHidden="1"/>
+    <w:lsdException w:name="Table Colorful 3" w:semiHidden="1"/>
+    <w:lsdException w:name="Table Columns 1" w:semiHidden="1"/>
+    <w:lsdException w:name="Table Columns 2" w:semiHidden="1"/>
+    <w:lsdException w:name="Table Columns 3" w:semiHidden="1"/>
+    <w:lsdException w:name="Table Columns 4" w:semiHidden="1"/>
+    <w:lsdException w:name="Table Columns 5" w:semiHidden="1"/>
+    <w:lsdException w:name="Table Grid 1" w:semiHidden="1"/>
+    <w:lsdException w:name="Table Grid 2" w:semiHidden="1"/>
+    <w:lsdException w:name="Table Grid 3" w:semiHidden="1"/>
+    <w:lsdException w:name="Table Grid 4" w:semiHidden="1"/>
+    <w:lsdException w:name="Table Grid 5" w:semiHidden="1"/>
+    <w:lsdException w:name="Table Grid 6" w:semiHidden="1"/>
+    <w:lsdException w:name="Table Grid 7" w:semiHidden="1"/>
+    <w:lsdException w:name="Table Grid 8" w:semiHidden="1"/>
+    <w:lsdException w:name="Table List 1" w:semiHidden="1"/>
+    <w:lsdException w:name="Table List 2" w:semiHidden="1"/>
+    <w:lsdException w:name="Table List 3" w:semiHidden="1"/>
+    <w:lsdException w:name="Table List 4" w:semiHidden="1"/>
+    <w:lsdException w:name="Table List 5" w:semiHidden="1"/>
+    <w:lsdException w:name="Table List 6" w:semiHidden="1"/>
+    <w:lsdException w:name="Table List 7" w:semiHidden="1"/>
+    <w:lsdException w:name="Table List 8" w:semiHidden="1"/>
+    <w:lsdException w:name="Table 3D effects 1" w:semiHidden="1"/>
+    <w:lsdException w:name="Table 3D effects 2" w:semiHidden="1"/>
+    <w:lsdException w:name="Table 3D effects 3" w:semiHidden="1"/>
+    <w:lsdException w:name="Table Contemporary" w:semiHidden="1"/>
+    <w:lsdException w:name="Table Elegant" w:semiHidden="1"/>
+    <w:lsdException w:name="Table Professional" w:semiHidden="1"/>
+    <w:lsdException w:name="Table Subtle 1" w:semiHidden="1"/>
+    <w:lsdException w:name="Table Subtle 2" w:semiHidden="1"/>
+    <w:lsdException w:name="Table Web 1" w:semiHidden="1"/>
+    <w:lsdException w:name="Table Web 2" w:semiHidden="1"/>
+    <w:lsdException w:name="Table Web 3" w:semiHidden="1"/>
+    <w:lsdException w:name="Balloon Text" w:semiHidden="1"/>
+    <w:lsdException w:name="Table Grid" w:unhideWhenUsed="0"/>
+    <w:lsdException w:name="Table Theme" w:semiHidden="1"/>
+    <w:lsdException w:name="Note Level 1" w:unhideWhenUsed="0"/>
+    <w:lsdException w:name="Note Level 2" w:unhideWhenUsed="0"/>
+    <w:lsdException w:name="Note Level 3" w:unhideWhenUsed="0"/>
+    <w:lsdException w:name="Note Level 4" w:unhideWhenUsed="0"/>
+    <w:lsdException w:name="Note Level 5" w:unhideWhenUsed="0"/>
+    <w:lsdException w:name="Note Level 6" w:unhideWhenUsed="0"/>
+    <w:lsdException w:name="Note Level 7" w:unhideWhenUsed="0"/>
+    <w:lsdException w:name="Note Level 8" w:unhideWhenUsed="0"/>
+    <w:lsdException w:name="Note Level 9" w:unhideWhenUsed="0"/>
+    <w:lsdException w:name="Placeholder Text" w:semiHidden="1" w:unhideWhenUsed="0"/>
+    <w:lsdException w:name="No Spacing" w:unhideWhenUsed="0"/>
+    <w:lsdException w:name="Light Shading" w:unhideWhenUsed="0"/>
+    <w:lsdException w:name="Light List" w:unhideWhenUsed="0"/>
+    <w:lsdException w:name="Light Grid" w:unhideWhenUsed="0"/>
+    <w:lsdException w:name="Medium Shading 1" w:unhideWhenUsed="0"/>
+    <w:lsdException w:name="Medium Shading 2" w:unhideWhenUsed="0"/>
+    <w:lsdException w:name="Medium List 1" w:unhideWhenUsed="0"/>
+    <w:lsdException w:name="Medium List 2" w:unhideWhenUsed="0"/>
+    <w:lsdException w:name="Medium Grid 1" w:unhideWhenUsed="0"/>
+    <w:lsdException w:name="Medium Grid 2" w:unhideWhenUsed="0"/>
+    <w:lsdException w:name="Medium Grid 3" w:unhideWhenUsed="0"/>
+    <w:lsdException w:name="Dark List" w:unhideWhenUsed="0"/>
+    <w:lsdException w:name="Colorful Shading" w:unhideWhenUsed="0"/>
+    <w:lsdException w:name="Colorful List" w:unhideWhenUsed="0"/>
+    <w:lsdException w:name="Colorful Grid" w:unhideWhenUsed="0"/>
+    <w:lsdException w:name="Light Shading Accent 1" w:unhideWhenUsed="0"/>
+    <w:lsdException w:name="Light List Accent 1" w:unhideWhenUsed="0"/>
+    <w:lsdException w:name="Light Grid Accent 1" w:unhideWhenUsed="0"/>
+    <w:lsdException w:name="Medium Shading 1 Accent 1" w:unhideWhenUsed="0"/>
+    <w:lsdException w:name="Medium Shading 2 Accent 1" w:unhideWhenUsed="0"/>
+    <w:lsdException w:name="Medium List 1 Accent 1" w:unhideWhenUsed="0"/>
+    <w:lsdException w:name="Revision" w:semiHidden="1" w:unhideWhenUsed="0"/>
+    <w:lsdException w:name="List Paragraph" w:unhideWhenUsed="0"/>
+    <w:lsdException w:name="Quote" w:unhideWhenUsed="0"/>
+    <w:lsdException w:name="Intense Quote" w:unhideWhenUsed="0"/>
+    <w:lsdException w:name="Medium List 2 Accent 1" w:unhideWhenUsed="0"/>
+    <w:lsdException w:name="Medium Grid 1 Accent 1" w:unhideWhenUsed="0"/>
+    <w:lsdException w:name="Medium Grid 2 Accent 1" w:unhideWhenUsed="0"/>
+    <w:lsdException w:name="Medium Grid 3 Accent 1" w:unhideWhenUsed="0"/>
+    <w:lsdException w:name="Dark List Accent 1" w:unhideWhenUsed="0"/>
+    <w:lsdException w:name="Colorful Shading Accent 1" w:unhideWhenUsed="0"/>
+    <w:lsdException w:name="Colorful List Accent 1" w:unhideWhenUsed="0"/>
+    <w:lsdException w:name="Colorful Grid Accent 1" w:unhideWhenUsed="0"/>
+    <w:lsdException w:name="Light Shading Accent 2" w:unhideWhenUsed="0"/>
+    <w:lsdException w:name="Light List Accent 2" w:unhideWhenUsed="0"/>
+    <w:lsdException w:name="Light Grid Accent 2" w:unhideWhenUsed="0"/>
+    <w:lsdException w:name="Medium Shading 1 Accent 2" w:unhideWhenUsed="0"/>
+    <w:lsdException w:name="Medium Shading 2 Accent 2" w:unhideWhenUsed="0"/>
+    <w:lsdException w:name="Medium List 1 Accent 2" w:unhideWhenUsed="0"/>
+    <w:lsdException w:name="Medium List 2 Accent 2" w:unhideWhenUsed="0"/>
+    <w:lsdException w:name="Medium Grid 1 Accent 2" w:unhideWhenUsed="0"/>
+    <w:lsdException w:name="Medium Grid 2 Accent 2" w:unhideWhenUsed="0"/>
+    <w:lsdException w:name="Medium Grid 3 Accent 2" w:unhideWhenUsed="0"/>
+    <w:lsdException w:name="Dark List Accent 2" w:unhideWhenUsed="0"/>
+    <w:lsdException w:name="Colorful Shading Accent 2" w:unhideWhenUsed="0"/>
+    <w:lsdException w:name="Colorful List Accent 2" w:unhideWhenUsed="0"/>
+    <w:lsdException w:name="Colorful Grid Accent 2" w:unhideWhenUsed="0"/>
+    <w:lsdException w:name="Light Shading Accent 3" w:unhideWhenUsed="0"/>
+    <w:lsdException w:name="Light List Accent 3" w:unhideWhenUsed="0"/>
+    <w:lsdException w:name="Light Grid Accent 3" w:unhideWhenUsed="0"/>
+    <w:lsdException w:name="Medium Shading 1 Accent 3" w:unhideWhenUsed="0"/>
+    <w:lsdException w:name="Medium Shading 2 Accent 3" w:unhideWhenUsed="0"/>
+    <w:lsdException w:name="Medium List 1 Accent 3" w:unhideWhenUsed="0"/>
+    <w:lsdException w:name="Medium List 2 Accent 3" w:unhideWhenUsed="0"/>
+    <w:lsdException w:name="Medium Grid 1 Accent 3" w:unhideWhenUsed="0"/>
+    <w:lsdException w:name="Medium Grid 2 Accent 3" w:unhideWhenUsed="0"/>
+    <w:lsdException w:name="Medium Grid 3 Accent 3" w:unhideWhenUsed="0"/>
+    <w:lsdException w:name="Dark List Accent 3" w:unhideWhenUsed="0"/>
+    <w:lsdException w:name="Colorful Shading Accent 3" w:unhideWhenUsed="0"/>
+    <w:lsdException w:name="Colorful List Accent 3" w:unhideWhenUsed="0"/>
+    <w:lsdException w:name="Colorful Grid Accent 3" w:unhideWhenUsed="0"/>
+    <w:lsdException w:name="Light Shading Accent 4" w:unhideWhenUsed="0"/>
+    <w:lsdException w:name="Light List Accent 4" w:unhideWhenUsed="0"/>
+    <w:lsdException w:name="Light Grid Accent 4" w:unhideWhenUsed="0"/>
+    <w:lsdException w:name="Medium Shading 1 Accent 4" w:unhideWhenUsed="0"/>
+    <w:lsdException w:name="Medium Shading 2 Accent 4" w:unhideWhenUsed="0"/>
+    <w:lsdException w:name="Medium List 1 Accent 4" w:unhideWhenUsed="0"/>
+    <w:lsdException w:name="Medium List 2 Accent 4" w:unhideWhenUsed="0"/>
+    <w:lsdException w:name="Medium Grid 1 Accent 4" w:unhideWhenUsed="0"/>
+    <w:lsdException w:name="Medium Grid 2 Accent 4" w:unhideWhenUsed="0"/>
+    <w:lsdException w:name="Medium Grid 3 Accent 4" w:unhideWhenUsed="0"/>
+    <w:lsdException w:name="Dark List Accent 4" w:unhideWhenUsed="0"/>
+    <w:lsdException w:name="Colorful Shading Accent 4" w:unhideWhenUsed="0"/>
+    <w:lsdException w:name="Colorful List Accent 4" w:unhideWhenUsed="0"/>
+    <w:lsdException w:name="Colorful Grid Accent 4" w:unhideWhenUsed="0"/>
+    <w:lsdException w:name="Light Shading Accent 5" w:unhideWhenUsed="0"/>
+    <w:lsdException w:name="Light List Accent 5" w:unhideWhenUsed="0"/>
+    <w:lsdException w:name="Light Grid Accent 5" w:unhideWhenUsed="0"/>
+    <w:lsdException w:name="Medium Shading 1 Accent 5" w:unhideWhenUsed="0"/>
+    <w:lsdException w:name="Medium Shading 2 Accent 5" w:unhideWhenUsed="0"/>
+    <w:lsdException w:name="Medium List 1 Accent 5" w:unhideWhenUsed="0"/>
+    <w:lsdException w:name="Medium List 2 Accent 5" w:unhideWhenUsed="0"/>
+    <w:lsdException w:name="Medium Grid 1 Accent 5" w:unhideWhenUsed="0"/>
+    <w:lsdException w:name="Medium Grid 2 Accent 5" w:unhideWhenUsed="0"/>
+    <w:lsdException w:name="Medium Grid 3 Accent 5" w:unhideWhenUsed="0"/>
+    <w:lsdException w:name="Dark List Accent 5" w:unhideWhenUsed="0"/>
+    <w:lsdException w:name="Colorful Shading Accent 5" w:unhideWhenUsed="0"/>
+    <w:lsdException w:name="Colorful List Accent 5" w:unhideWhenUsed="0"/>
+    <w:lsdException w:name="Colorful Grid Accent 5" w:unhideWhenUsed="0"/>
+    <w:lsdException w:name="Light Shading Accent 6" w:unhideWhenUsed="0"/>
+    <w:lsdException w:name="Light List Accent 6" w:unhideWhenUsed="0"/>
+    <w:lsdException w:name="Light Grid Accent 6" w:unhideWhenUsed="0"/>
+    <w:lsdException w:name="Medium Shading 1 Accent 6" w:unhideWhenUsed="0"/>
+    <w:lsdException w:name="Medium Shading 2 Accent 6" w:unhideWhenUsed="0"/>
+    <w:lsdException w:name="Medium List 1 Accent 6" w:unhideWhenUsed="0"/>
+    <w:lsdException w:name="Medium List 2 Accent 6" w:unhideWhenUsed="0"/>
+    <w:lsdException w:name="Medium Grid 1 Accent 6" w:unhideWhenUsed="0"/>
+    <w:lsdException w:name="Medium Grid 2 Accent 6" w:unhideWhenUsed="0"/>
+    <w:lsdException w:name="Medium Grid 3 Accent 6" w:unhideWhenUsed="0"/>
+    <w:lsdException w:name="Dark List Accent 6" w:unhideWhenUsed="0"/>
+    <w:lsdException w:name="Colorful Shading Accent 6" w:unhideWhenUsed="0"/>
+    <w:lsdException w:name="Colorful List Accent 6" w:unhideWhenUsed="0"/>
+    <w:lsdException w:name="Colorful Grid Accent 6" w:unhideWhenUsed="0"/>
+    <w:lsdException w:name="Subtle Emphasis" w:unhideWhenUsed="0"/>
+    <w:lsdException w:name="Intense Emphasis" w:unhideWhenUsed="0"/>
+    <w:lsdException w:name="Subtle Reference" w:unhideWhenUsed="0"/>
+    <w:lsdException w:name="Intense Reference" w:unhideWhenUsed="0"/>
+    <w:lsdException w:name="Book Title" w:unhideWhenUsed="0"/>
+    <w:lsdException w:name="Bibliography" w:semiHidden="1"/>
+    <w:lsdException w:name="TOC Heading" w:semiHidden="1"/>
   </w:latentStyles>
   <w:style w:type="paragraph" w:default="1" w:styleId="Normal">
     <w:name w:val="Normal"/>
@@ -15257,15 +15505,14 @@
   </w:style>
   <w:style w:type="character" w:default="1" w:styleId="DefaultParagraphFont">
     <w:name w:val="Default Paragraph Font"/>
-    <w:uiPriority w:val="1"/>
     <w:semiHidden/>
     <w:unhideWhenUsed/>
   </w:style>
   <w:style w:type="table" w:default="1" w:styleId="TableNormal">
     <w:name w:val="Normal Table"/>
-    <w:uiPriority w:val="99"/>
     <w:semiHidden/>
     <w:unhideWhenUsed/>
+    <w:qFormat/>
     <w:tblPr>
       <w:tblInd w:w="0" w:type="dxa"/>
       <w:tblCellMar>
@@ -15278,7 +15525,6 @@
   </w:style>
   <w:style w:type="numbering" w:default="1" w:styleId="NoList">
     <w:name w:val="No List"/>
-    <w:uiPriority w:val="99"/>
     <w:semiHidden/>
     <w:unhideWhenUsed/>
   </w:style>
@@ -15378,6 +15624,7 @@
       <w:spacing w:after="0"/>
     </w:pPr>
     <w:tblPr>
+      <w:tblInd w:w="0" w:type="dxa"/>
       <w:tblBorders>
         <w:top w:val="single" w:sz="4" w:space="0" w:color="000000" w:themeColor="text1"/>
         <w:left w:val="single" w:sz="4" w:space="0" w:color="000000" w:themeColor="text1"/>
@@ -15386,6 +15633,12 @@
         <w:insideH w:val="single" w:sz="4" w:space="0" w:color="000000" w:themeColor="text1"/>
         <w:insideV w:val="single" w:sz="4" w:space="0" w:color="000000" w:themeColor="text1"/>
       </w:tblBorders>
+      <w:tblCellMar>
+        <w:top w:w="0" w:type="dxa"/>
+        <w:left w:w="108" w:type="dxa"/>
+        <w:bottom w:w="0" w:type="dxa"/>
+        <w:right w:w="108" w:type="dxa"/>
+      </w:tblCellMar>
     </w:tblPr>
   </w:style>
   <w:style w:type="paragraph" w:styleId="Footer">

</xml_diff>